<commit_message>
Database and game mechanics update
</commit_message>
<xml_diff>
--- a/Docs.docx
+++ b/Docs.docx
@@ -107,8 +107,18 @@
           <w:sz w:val="24"/>
           <w:szCs w:val="24"/>
         </w:rPr>
-        <w:t>inventory</w:t>
-      </w:r>
+        <w:t>i</w:t>
+      </w:r>
+      <w:r>
+        <w:rPr>
+          <w:rFonts w:ascii="Times New Roman" w:hAnsi="Times New Roman" w:cs="Times New Roman"/>
+          <w:sz w:val="24"/>
+          <w:szCs w:val="24"/>
+        </w:rPr>
+        <w:t>tem</w:t>
+      </w:r>
+      <w:bookmarkStart w:id="0" w:name="_GoBack"/>
+      <w:bookmarkEnd w:id="0"/>
       <w:r>
         <w:rPr>
           <w:rFonts w:ascii="Times New Roman" w:hAnsi="Times New Roman" w:cs="Times New Roman"/>
@@ -124,7 +134,149 @@
           <w:sz w:val="24"/>
           <w:szCs w:val="24"/>
         </w:rPr>
-        <w:t>, HP)</w:t>
+        <w:t>,</w:t>
+      </w:r>
+      <w:r>
+        <w:rPr>
+          <w:rFonts w:ascii="Times New Roman" w:hAnsi="Times New Roman" w:cs="Times New Roman"/>
+          <w:sz w:val="24"/>
+          <w:szCs w:val="24"/>
+        </w:rPr>
+        <w:t xml:space="preserve"> HP</w:t>
+      </w:r>
+      <w:r>
+        <w:rPr>
+          <w:rFonts w:ascii="Times New Roman" w:hAnsi="Times New Roman" w:cs="Times New Roman"/>
+          <w:sz w:val="24"/>
+          <w:szCs w:val="24"/>
+        </w:rPr>
+        <w:t xml:space="preserve">, </w:t>
+      </w:r>
+      <w:proofErr w:type="spellStart"/>
+      <w:r>
+        <w:rPr>
+          <w:rFonts w:ascii="Times New Roman" w:hAnsi="Times New Roman" w:cs="Times New Roman"/>
+          <w:sz w:val="24"/>
+          <w:szCs w:val="24"/>
+        </w:rPr>
+        <w:t>kő_count</w:t>
+      </w:r>
+      <w:proofErr w:type="spellEnd"/>
+      <w:r>
+        <w:rPr>
+          <w:rFonts w:ascii="Times New Roman" w:hAnsi="Times New Roman" w:cs="Times New Roman"/>
+          <w:sz w:val="24"/>
+          <w:szCs w:val="24"/>
+        </w:rPr>
+        <w:t xml:space="preserve">, </w:t>
+      </w:r>
+      <w:proofErr w:type="spellStart"/>
+      <w:r>
+        <w:rPr>
+          <w:rFonts w:ascii="Times New Roman" w:hAnsi="Times New Roman" w:cs="Times New Roman"/>
+          <w:sz w:val="24"/>
+          <w:szCs w:val="24"/>
+        </w:rPr>
+        <w:t>fa_count</w:t>
+      </w:r>
+      <w:proofErr w:type="spellEnd"/>
+      <w:r>
+        <w:rPr>
+          <w:rFonts w:ascii="Times New Roman" w:hAnsi="Times New Roman" w:cs="Times New Roman"/>
+          <w:sz w:val="24"/>
+          <w:szCs w:val="24"/>
+        </w:rPr>
+        <w:t xml:space="preserve">, </w:t>
+      </w:r>
+      <w:proofErr w:type="spellStart"/>
+      <w:r>
+        <w:rPr>
+          <w:rFonts w:ascii="Times New Roman" w:hAnsi="Times New Roman" w:cs="Times New Roman"/>
+          <w:sz w:val="24"/>
+          <w:szCs w:val="24"/>
+        </w:rPr>
+        <w:t>szen_count</w:t>
+      </w:r>
+      <w:proofErr w:type="spellEnd"/>
+      <w:r>
+        <w:rPr>
+          <w:rFonts w:ascii="Times New Roman" w:hAnsi="Times New Roman" w:cs="Times New Roman"/>
+          <w:sz w:val="24"/>
+          <w:szCs w:val="24"/>
+        </w:rPr>
+        <w:t xml:space="preserve">, </w:t>
+      </w:r>
+      <w:proofErr w:type="spellStart"/>
+      <w:r>
+        <w:rPr>
+          <w:rFonts w:ascii="Times New Roman" w:hAnsi="Times New Roman" w:cs="Times New Roman"/>
+          <w:sz w:val="24"/>
+          <w:szCs w:val="24"/>
+        </w:rPr>
+        <w:t>vas_count</w:t>
+      </w:r>
+      <w:proofErr w:type="spellEnd"/>
+      <w:r>
+        <w:rPr>
+          <w:rFonts w:ascii="Times New Roman" w:hAnsi="Times New Roman" w:cs="Times New Roman"/>
+          <w:sz w:val="24"/>
+          <w:szCs w:val="24"/>
+        </w:rPr>
+        <w:t xml:space="preserve">, </w:t>
+      </w:r>
+      <w:proofErr w:type="spellStart"/>
+      <w:r>
+        <w:rPr>
+          <w:rFonts w:ascii="Times New Roman" w:hAnsi="Times New Roman" w:cs="Times New Roman"/>
+          <w:sz w:val="24"/>
+          <w:szCs w:val="24"/>
+        </w:rPr>
+        <w:t>buza_count</w:t>
+      </w:r>
+      <w:proofErr w:type="spellEnd"/>
+      <w:r>
+        <w:rPr>
+          <w:rFonts w:ascii="Times New Roman" w:hAnsi="Times New Roman" w:cs="Times New Roman"/>
+          <w:sz w:val="24"/>
+          <w:szCs w:val="24"/>
+        </w:rPr>
+        <w:t xml:space="preserve">, </w:t>
+      </w:r>
+      <w:proofErr w:type="spellStart"/>
+      <w:r>
+        <w:rPr>
+          <w:rFonts w:ascii="Times New Roman" w:hAnsi="Times New Roman" w:cs="Times New Roman"/>
+          <w:sz w:val="24"/>
+          <w:szCs w:val="24"/>
+        </w:rPr>
+        <w:t>hal_count</w:t>
+      </w:r>
+      <w:proofErr w:type="spellEnd"/>
+      <w:r>
+        <w:rPr>
+          <w:rFonts w:ascii="Times New Roman" w:hAnsi="Times New Roman" w:cs="Times New Roman"/>
+          <w:sz w:val="24"/>
+          <w:szCs w:val="24"/>
+        </w:rPr>
+        <w:t xml:space="preserve">, </w:t>
+      </w:r>
+      <w:proofErr w:type="spellStart"/>
+      <w:r>
+        <w:rPr>
+          <w:rFonts w:ascii="Times New Roman" w:hAnsi="Times New Roman" w:cs="Times New Roman"/>
+          <w:sz w:val="24"/>
+          <w:szCs w:val="24"/>
+        </w:rPr>
+        <w:t>penz_count</w:t>
+      </w:r>
+      <w:proofErr w:type="spellEnd"/>
+      <w:r>
+        <w:rPr>
+          <w:rFonts w:ascii="Times New Roman" w:hAnsi="Times New Roman" w:cs="Times New Roman"/>
+          <w:sz w:val="24"/>
+          <w:szCs w:val="24"/>
+        </w:rPr>
+        <w:t>)</w:t>
       </w:r>
     </w:p>
     <w:p>
@@ -277,7 +429,7 @@
           <w:sz w:val="24"/>
           <w:szCs w:val="24"/>
         </w:rPr>
-        <w:t>city_id</w:t>
+        <w:t>building_id</w:t>
       </w:r>
       <w:proofErr w:type="spellEnd"/>
       <w:r>
@@ -295,7 +447,7 @@
           <w:sz w:val="24"/>
           <w:szCs w:val="24"/>
         </w:rPr>
-        <w:t>building_id</w:t>
+        <w:t>job_name</w:t>
       </w:r>
       <w:proofErr w:type="spellEnd"/>
       <w:r>
@@ -313,7 +465,7 @@
           <w:sz w:val="24"/>
           <w:szCs w:val="24"/>
         </w:rPr>
-        <w:t>job_name</w:t>
+        <w:t>job_id</w:t>
       </w:r>
       <w:proofErr w:type="spellEnd"/>
       <w:r>
@@ -464,13 +616,15 @@
       <w:pPr>
         <w:rPr>
           <w:rFonts w:ascii="Times New Roman" w:hAnsi="Times New Roman" w:cs="Times New Roman"/>
-          <w:sz w:val="24"/>
-          <w:szCs w:val="24"/>
-        </w:rPr>
-      </w:pPr>
-      <w:r>
-        <w:rPr>
-          <w:rFonts w:ascii="Times New Roman" w:hAnsi="Times New Roman" w:cs="Times New Roman"/>
+          <w:color w:val="FF0000"/>
+          <w:sz w:val="24"/>
+          <w:szCs w:val="24"/>
+        </w:rPr>
+      </w:pPr>
+      <w:r>
+        <w:rPr>
+          <w:rFonts w:ascii="Times New Roman" w:hAnsi="Times New Roman" w:cs="Times New Roman"/>
+          <w:color w:val="FF0000"/>
           <w:sz w:val="24"/>
           <w:szCs w:val="24"/>
         </w:rPr>
@@ -480,6 +634,7 @@
       <w:r>
         <w:rPr>
           <w:rFonts w:ascii="Times New Roman" w:hAnsi="Times New Roman" w:cs="Times New Roman"/>
+          <w:color w:val="FF0000"/>
           <w:sz w:val="24"/>
           <w:szCs w:val="24"/>
         </w:rPr>
@@ -489,6 +644,7 @@
       <w:r>
         <w:rPr>
           <w:rFonts w:ascii="Times New Roman" w:hAnsi="Times New Roman" w:cs="Times New Roman"/>
+          <w:color w:val="FF0000"/>
           <w:sz w:val="24"/>
           <w:szCs w:val="24"/>
         </w:rPr>
@@ -498,6 +654,7 @@
       <w:r>
         <w:rPr>
           <w:rFonts w:ascii="Times New Roman" w:hAnsi="Times New Roman" w:cs="Times New Roman"/>
+          <w:color w:val="FF0000"/>
           <w:sz w:val="24"/>
           <w:szCs w:val="24"/>
         </w:rPr>
@@ -507,6 +664,7 @@
       <w:r>
         <w:rPr>
           <w:rFonts w:ascii="Times New Roman" w:hAnsi="Times New Roman" w:cs="Times New Roman"/>
+          <w:color w:val="FF0000"/>
           <w:sz w:val="24"/>
           <w:szCs w:val="24"/>
         </w:rPr>
@@ -516,6 +674,7 @@
       <w:r>
         <w:rPr>
           <w:rFonts w:ascii="Times New Roman" w:hAnsi="Times New Roman" w:cs="Times New Roman"/>
+          <w:color w:val="FF0000"/>
           <w:sz w:val="24"/>
           <w:szCs w:val="24"/>
         </w:rPr>
@@ -525,6 +684,7 @@
       <w:r>
         <w:rPr>
           <w:rFonts w:ascii="Times New Roman" w:hAnsi="Times New Roman" w:cs="Times New Roman"/>
+          <w:color w:val="FF0000"/>
           <w:sz w:val="24"/>
           <w:szCs w:val="24"/>
         </w:rPr>
@@ -534,6 +694,7 @@
       <w:r>
         <w:rPr>
           <w:rFonts w:ascii="Times New Roman" w:hAnsi="Times New Roman" w:cs="Times New Roman"/>
+          <w:color w:val="FF0000"/>
           <w:sz w:val="24"/>
           <w:szCs w:val="24"/>
         </w:rPr>
@@ -543,6 +704,7 @@
       <w:r>
         <w:rPr>
           <w:rFonts w:ascii="Times New Roman" w:hAnsi="Times New Roman" w:cs="Times New Roman"/>
+          <w:color w:val="FF0000"/>
           <w:sz w:val="24"/>
           <w:szCs w:val="24"/>
         </w:rPr>
@@ -726,7 +888,15 @@
           <w:sz w:val="24"/>
           <w:szCs w:val="24"/>
         </w:rPr>
-        <w:t>Materials</w:t>
+        <w:t>I</w:t>
+      </w:r>
+      <w:r>
+        <w:rPr>
+          <w:rFonts w:ascii="Times New Roman" w:hAnsi="Times New Roman" w:cs="Times New Roman"/>
+          <w:sz w:val="24"/>
+          <w:szCs w:val="24"/>
+        </w:rPr>
+        <w:t>tem</w:t>
       </w:r>
       <w:proofErr w:type="spellEnd"/>
       <w:r>
@@ -744,7 +914,23 @@
           <w:sz w:val="24"/>
           <w:szCs w:val="24"/>
         </w:rPr>
-        <w:t>material_id</w:t>
+        <w:t>i</w:t>
+      </w:r>
+      <w:r>
+        <w:rPr>
+          <w:rFonts w:ascii="Times New Roman" w:hAnsi="Times New Roman" w:cs="Times New Roman"/>
+          <w:sz w:val="24"/>
+          <w:szCs w:val="24"/>
+        </w:rPr>
+        <w:t>tem</w:t>
+      </w:r>
+      <w:r>
+        <w:rPr>
+          <w:rFonts w:ascii="Times New Roman" w:hAnsi="Times New Roman" w:cs="Times New Roman"/>
+          <w:sz w:val="24"/>
+          <w:szCs w:val="24"/>
+        </w:rPr>
+        <w:t>_id</w:t>
       </w:r>
       <w:proofErr w:type="spellEnd"/>
       <w:r>
@@ -753,7 +939,15 @@
           <w:sz w:val="24"/>
           <w:szCs w:val="24"/>
         </w:rPr>
-        <w:t xml:space="preserve">, </w:t>
+        <w:t>,</w:t>
+      </w:r>
+      <w:r>
+        <w:rPr>
+          <w:rFonts w:ascii="Times New Roman" w:hAnsi="Times New Roman" w:cs="Times New Roman"/>
+          <w:sz w:val="24"/>
+          <w:szCs w:val="24"/>
+        </w:rPr>
+        <w:t xml:space="preserve"> </w:t>
       </w:r>
       <w:proofErr w:type="spellStart"/>
       <w:r>
@@ -762,7 +956,7 @@
           <w:sz w:val="24"/>
           <w:szCs w:val="24"/>
         </w:rPr>
-        <w:t>material_name</w:t>
+        <w:t>itemLevel_id</w:t>
       </w:r>
       <w:proofErr w:type="spellEnd"/>
       <w:r>
@@ -789,7 +983,7 @@
           <w:sz w:val="24"/>
           <w:szCs w:val="24"/>
         </w:rPr>
-        <w:t>Weapons</w:t>
+        <w:t>IitemLevel</w:t>
       </w:r>
       <w:proofErr w:type="spellEnd"/>
       <w:r>
@@ -807,7 +1001,7 @@
           <w:sz w:val="24"/>
           <w:szCs w:val="24"/>
         </w:rPr>
-        <w:t>weapon_id</w:t>
+        <w:t>item_attack</w:t>
       </w:r>
       <w:proofErr w:type="spellEnd"/>
       <w:r>
@@ -825,7 +1019,7 @@
           <w:sz w:val="24"/>
           <w:szCs w:val="24"/>
         </w:rPr>
-        <w:t>weapon_name</w:t>
+        <w:t>item_level</w:t>
       </w:r>
       <w:proofErr w:type="spellEnd"/>
       <w:r>
@@ -843,7 +1037,7 @@
           <w:sz w:val="24"/>
           <w:szCs w:val="24"/>
         </w:rPr>
-        <w:t>power</w:t>
+        <w:t>itemlevel_id</w:t>
       </w:r>
       <w:proofErr w:type="spellEnd"/>
       <w:r>
@@ -854,249 +1048,6 @@
         </w:rPr>
         <w:t>)</w:t>
       </w:r>
-    </w:p>
-    <w:p>
-      <w:pPr>
-        <w:rPr>
-          <w:rFonts w:ascii="Times New Roman" w:hAnsi="Times New Roman" w:cs="Times New Roman"/>
-          <w:sz w:val="24"/>
-          <w:szCs w:val="24"/>
-        </w:rPr>
-      </w:pPr>
-      <w:proofErr w:type="spellStart"/>
-      <w:r>
-        <w:rPr>
-          <w:rFonts w:ascii="Times New Roman" w:hAnsi="Times New Roman" w:cs="Times New Roman"/>
-          <w:sz w:val="24"/>
-          <w:szCs w:val="24"/>
-        </w:rPr>
-        <w:t>Armors</w:t>
-      </w:r>
-      <w:proofErr w:type="spellEnd"/>
-      <w:r>
-        <w:rPr>
-          <w:rFonts w:ascii="Times New Roman" w:hAnsi="Times New Roman" w:cs="Times New Roman"/>
-          <w:sz w:val="24"/>
-          <w:szCs w:val="24"/>
-        </w:rPr>
-        <w:t xml:space="preserve"> (</w:t>
-      </w:r>
-      <w:proofErr w:type="spellStart"/>
-      <w:r>
-        <w:rPr>
-          <w:rFonts w:ascii="Times New Roman" w:hAnsi="Times New Roman" w:cs="Times New Roman"/>
-          <w:sz w:val="24"/>
-          <w:szCs w:val="24"/>
-        </w:rPr>
-        <w:t>armor_id</w:t>
-      </w:r>
-      <w:proofErr w:type="spellEnd"/>
-      <w:r>
-        <w:rPr>
-          <w:rFonts w:ascii="Times New Roman" w:hAnsi="Times New Roman" w:cs="Times New Roman"/>
-          <w:sz w:val="24"/>
-          <w:szCs w:val="24"/>
-        </w:rPr>
-        <w:t xml:space="preserve">, </w:t>
-      </w:r>
-      <w:proofErr w:type="spellStart"/>
-      <w:r>
-        <w:rPr>
-          <w:rFonts w:ascii="Times New Roman" w:hAnsi="Times New Roman" w:cs="Times New Roman"/>
-          <w:sz w:val="24"/>
-          <w:szCs w:val="24"/>
-        </w:rPr>
-        <w:t>armor_name</w:t>
-      </w:r>
-      <w:proofErr w:type="spellEnd"/>
-      <w:r>
-        <w:rPr>
-          <w:rFonts w:ascii="Times New Roman" w:hAnsi="Times New Roman" w:cs="Times New Roman"/>
-          <w:sz w:val="24"/>
-          <w:szCs w:val="24"/>
-        </w:rPr>
-        <w:t xml:space="preserve">, </w:t>
-      </w:r>
-      <w:proofErr w:type="spellStart"/>
-      <w:r>
-        <w:rPr>
-          <w:rFonts w:ascii="Times New Roman" w:hAnsi="Times New Roman" w:cs="Times New Roman"/>
-          <w:sz w:val="24"/>
-          <w:szCs w:val="24"/>
-        </w:rPr>
-        <w:t>protection</w:t>
-      </w:r>
-      <w:proofErr w:type="spellEnd"/>
-      <w:r>
-        <w:rPr>
-          <w:rFonts w:ascii="Times New Roman" w:hAnsi="Times New Roman" w:cs="Times New Roman"/>
-          <w:sz w:val="24"/>
-          <w:szCs w:val="24"/>
-        </w:rPr>
-        <w:t>)</w:t>
-      </w:r>
-    </w:p>
-    <w:p>
-      <w:pPr>
-        <w:rPr>
-          <w:rFonts w:ascii="Times New Roman" w:hAnsi="Times New Roman" w:cs="Times New Roman"/>
-          <w:sz w:val="24"/>
-          <w:szCs w:val="24"/>
-        </w:rPr>
-      </w:pPr>
-      <w:proofErr w:type="spellStart"/>
-      <w:r>
-        <w:rPr>
-          <w:rFonts w:ascii="Times New Roman" w:hAnsi="Times New Roman" w:cs="Times New Roman"/>
-          <w:sz w:val="24"/>
-          <w:szCs w:val="24"/>
-        </w:rPr>
-        <w:t>Invenotry</w:t>
-      </w:r>
-      <w:proofErr w:type="spellEnd"/>
-      <w:r>
-        <w:rPr>
-          <w:rFonts w:ascii="Times New Roman" w:hAnsi="Times New Roman" w:cs="Times New Roman"/>
-          <w:sz w:val="24"/>
-          <w:szCs w:val="24"/>
-        </w:rPr>
-        <w:t xml:space="preserve"> (</w:t>
-      </w:r>
-      <w:proofErr w:type="spellStart"/>
-      <w:r>
-        <w:rPr>
-          <w:rFonts w:ascii="Times New Roman" w:hAnsi="Times New Roman" w:cs="Times New Roman"/>
-          <w:sz w:val="24"/>
-          <w:szCs w:val="24"/>
-        </w:rPr>
-        <w:t>invenotry_id</w:t>
-      </w:r>
-      <w:proofErr w:type="spellEnd"/>
-      <w:r>
-        <w:rPr>
-          <w:rFonts w:ascii="Times New Roman" w:hAnsi="Times New Roman" w:cs="Times New Roman"/>
-          <w:sz w:val="24"/>
-          <w:szCs w:val="24"/>
-        </w:rPr>
-        <w:t xml:space="preserve">, </w:t>
-      </w:r>
-      <w:proofErr w:type="spellStart"/>
-      <w:r>
-        <w:rPr>
-          <w:rFonts w:ascii="Times New Roman" w:hAnsi="Times New Roman" w:cs="Times New Roman"/>
-          <w:sz w:val="24"/>
-          <w:szCs w:val="24"/>
-        </w:rPr>
-        <w:t>material_id</w:t>
-      </w:r>
-      <w:proofErr w:type="spellEnd"/>
-      <w:r>
-        <w:rPr>
-          <w:rFonts w:ascii="Times New Roman" w:hAnsi="Times New Roman" w:cs="Times New Roman"/>
-          <w:sz w:val="24"/>
-          <w:szCs w:val="24"/>
-        </w:rPr>
-        <w:t xml:space="preserve">, </w:t>
-      </w:r>
-      <w:proofErr w:type="spellStart"/>
-      <w:r>
-        <w:rPr>
-          <w:rFonts w:ascii="Times New Roman" w:hAnsi="Times New Roman" w:cs="Times New Roman"/>
-          <w:sz w:val="24"/>
-          <w:szCs w:val="24"/>
-        </w:rPr>
-        <w:t>material_count</w:t>
-      </w:r>
-      <w:proofErr w:type="spellEnd"/>
-      <w:r>
-        <w:rPr>
-          <w:rFonts w:ascii="Times New Roman" w:hAnsi="Times New Roman" w:cs="Times New Roman"/>
-          <w:sz w:val="24"/>
-          <w:szCs w:val="24"/>
-        </w:rPr>
-        <w:t xml:space="preserve">, </w:t>
-      </w:r>
-      <w:proofErr w:type="spellStart"/>
-      <w:r>
-        <w:rPr>
-          <w:rFonts w:ascii="Times New Roman" w:hAnsi="Times New Roman" w:cs="Times New Roman"/>
-          <w:sz w:val="24"/>
-          <w:szCs w:val="24"/>
-        </w:rPr>
-        <w:t>weapon_id</w:t>
-      </w:r>
-      <w:proofErr w:type="spellEnd"/>
-      <w:r>
-        <w:rPr>
-          <w:rFonts w:ascii="Times New Roman" w:hAnsi="Times New Roman" w:cs="Times New Roman"/>
-          <w:sz w:val="24"/>
-          <w:szCs w:val="24"/>
-        </w:rPr>
-        <w:t xml:space="preserve">, </w:t>
-      </w:r>
-      <w:proofErr w:type="spellStart"/>
-      <w:r>
-        <w:rPr>
-          <w:rFonts w:ascii="Times New Roman" w:hAnsi="Times New Roman" w:cs="Times New Roman"/>
-          <w:sz w:val="24"/>
-          <w:szCs w:val="24"/>
-        </w:rPr>
-        <w:t>weapon_count</w:t>
-      </w:r>
-      <w:proofErr w:type="spellEnd"/>
-      <w:r>
-        <w:rPr>
-          <w:rFonts w:ascii="Times New Roman" w:hAnsi="Times New Roman" w:cs="Times New Roman"/>
-          <w:sz w:val="24"/>
-          <w:szCs w:val="24"/>
-        </w:rPr>
-        <w:t xml:space="preserve">, </w:t>
-      </w:r>
-      <w:proofErr w:type="spellStart"/>
-      <w:r>
-        <w:rPr>
-          <w:rFonts w:ascii="Times New Roman" w:hAnsi="Times New Roman" w:cs="Times New Roman"/>
-          <w:sz w:val="24"/>
-          <w:szCs w:val="24"/>
-        </w:rPr>
-        <w:t>armor_id</w:t>
-      </w:r>
-      <w:proofErr w:type="spellEnd"/>
-      <w:r>
-        <w:rPr>
-          <w:rFonts w:ascii="Times New Roman" w:hAnsi="Times New Roman" w:cs="Times New Roman"/>
-          <w:sz w:val="24"/>
-          <w:szCs w:val="24"/>
-        </w:rPr>
-        <w:t xml:space="preserve">, </w:t>
-      </w:r>
-      <w:proofErr w:type="spellStart"/>
-      <w:r>
-        <w:rPr>
-          <w:rFonts w:ascii="Times New Roman" w:hAnsi="Times New Roman" w:cs="Times New Roman"/>
-          <w:sz w:val="24"/>
-          <w:szCs w:val="24"/>
-        </w:rPr>
-        <w:t>armor_count</w:t>
-      </w:r>
-      <w:proofErr w:type="spellEnd"/>
-      <w:r>
-        <w:rPr>
-          <w:rFonts w:ascii="Times New Roman" w:hAnsi="Times New Roman" w:cs="Times New Roman"/>
-          <w:sz w:val="24"/>
-          <w:szCs w:val="24"/>
-        </w:rPr>
-        <w:t>)</w:t>
-      </w:r>
-    </w:p>
-    <w:p>
-      <w:pPr>
-        <w:rPr>
-          <w:rFonts w:ascii="Times New Roman" w:hAnsi="Times New Roman" w:cs="Times New Roman"/>
-          <w:sz w:val="24"/>
-          <w:szCs w:val="24"/>
-        </w:rPr>
-      </w:pPr>
     </w:p>
     <w:tbl>
       <w:tblPr>
@@ -1194,6 +1145,7 @@
                 <w:szCs w:val="24"/>
               </w:rPr>
             </w:pPr>
+            <w:proofErr w:type="spellStart"/>
             <w:r>
               <w:rPr>
                 <w:rFonts w:ascii="Times New Roman" w:hAnsi="Times New Roman" w:cs="Times New Roman"/>
@@ -1203,7 +1155,19 @@
                 <w:sz w:val="24"/>
                 <w:szCs w:val="24"/>
               </w:rPr>
-              <w:t>Épület típusok</w:t>
+              <w:t>Player</w:t>
+            </w:r>
+            <w:proofErr w:type="spellEnd"/>
+            <w:r>
+              <w:rPr>
+                <w:rFonts w:ascii="Times New Roman" w:hAnsi="Times New Roman" w:cs="Times New Roman"/>
+                <w:b/>
+                <w:bCs/>
+                <w:color w:val="FFFFFF" w:themeColor="background1"/>
+                <w:sz w:val="24"/>
+                <w:szCs w:val="24"/>
+              </w:rPr>
+              <w:t xml:space="preserve"> munkák</w:t>
             </w:r>
           </w:p>
         </w:tc>
@@ -1373,90 +1337,7 @@
                 <w:sz w:val="24"/>
                 <w:szCs w:val="24"/>
               </w:rPr>
-              <w:t>Csákány</w:t>
-            </w:r>
-          </w:p>
-          <w:p>
-            <w:pPr>
-              <w:pStyle w:val="Listaszerbekezds"/>
-              <w:numPr>
-                <w:ilvl w:val="0"/>
-                <w:numId w:val="3"/>
-              </w:numPr>
-              <w:rPr>
-                <w:rFonts w:ascii="Times New Roman" w:hAnsi="Times New Roman" w:cs="Times New Roman"/>
-                <w:sz w:val="24"/>
-                <w:szCs w:val="24"/>
-              </w:rPr>
-            </w:pPr>
-            <w:r>
-              <w:rPr>
-                <w:rFonts w:ascii="Times New Roman" w:hAnsi="Times New Roman" w:cs="Times New Roman"/>
-                <w:sz w:val="24"/>
-                <w:szCs w:val="24"/>
-              </w:rPr>
               <w:t>Kard</w:t>
-            </w:r>
-          </w:p>
-          <w:p>
-            <w:pPr>
-              <w:pStyle w:val="Listaszerbekezds"/>
-              <w:numPr>
-                <w:ilvl w:val="0"/>
-                <w:numId w:val="3"/>
-              </w:numPr>
-              <w:rPr>
-                <w:rFonts w:ascii="Times New Roman" w:hAnsi="Times New Roman" w:cs="Times New Roman"/>
-                <w:sz w:val="24"/>
-                <w:szCs w:val="24"/>
-              </w:rPr>
-            </w:pPr>
-            <w:r>
-              <w:rPr>
-                <w:rFonts w:ascii="Times New Roman" w:hAnsi="Times New Roman" w:cs="Times New Roman"/>
-                <w:sz w:val="24"/>
-                <w:szCs w:val="24"/>
-              </w:rPr>
-              <w:t>Lándzsa</w:t>
-            </w:r>
-          </w:p>
-          <w:p>
-            <w:pPr>
-              <w:pStyle w:val="Listaszerbekezds"/>
-              <w:numPr>
-                <w:ilvl w:val="0"/>
-                <w:numId w:val="3"/>
-              </w:numPr>
-              <w:rPr>
-                <w:rFonts w:ascii="Times New Roman" w:hAnsi="Times New Roman" w:cs="Times New Roman"/>
-                <w:sz w:val="24"/>
-                <w:szCs w:val="24"/>
-              </w:rPr>
-            </w:pPr>
-            <w:r>
-              <w:rPr>
-                <w:rFonts w:ascii="Times New Roman" w:hAnsi="Times New Roman" w:cs="Times New Roman"/>
-                <w:sz w:val="24"/>
-                <w:szCs w:val="24"/>
-              </w:rPr>
-              <w:t>Kapa</w:t>
-            </w:r>
-          </w:p>
-          <w:p>
-            <w:pPr>
-              <w:rPr>
-                <w:rFonts w:ascii="Times New Roman" w:hAnsi="Times New Roman" w:cs="Times New Roman"/>
-                <w:sz w:val="24"/>
-                <w:szCs w:val="24"/>
-              </w:rPr>
-            </w:pPr>
-            <w:r>
-              <w:rPr>
-                <w:rFonts w:ascii="Times New Roman" w:hAnsi="Times New Roman" w:cs="Times New Roman"/>
-                <w:sz w:val="24"/>
-                <w:szCs w:val="24"/>
-              </w:rPr>
-              <w:t>A nyersanyag alapján van többfajta mindegyikből</w:t>
             </w:r>
           </w:p>
         </w:tc>
@@ -1472,108 +1353,12 @@
           </w:tcPr>
           <w:p>
             <w:pPr>
-              <w:pStyle w:val="Listaszerbekezds"/>
-              <w:numPr>
-                <w:ilvl w:val="0"/>
-                <w:numId w:val="3"/>
-              </w:numPr>
               <w:rPr>
                 <w:rFonts w:ascii="Times New Roman" w:hAnsi="Times New Roman" w:cs="Times New Roman"/>
                 <w:sz w:val="24"/>
                 <w:szCs w:val="24"/>
               </w:rPr>
             </w:pPr>
-            <w:r>
-              <w:rPr>
-                <w:rFonts w:ascii="Times New Roman" w:hAnsi="Times New Roman" w:cs="Times New Roman"/>
-                <w:sz w:val="24"/>
-                <w:szCs w:val="24"/>
-              </w:rPr>
-              <w:t>Sisak</w:t>
-            </w:r>
-          </w:p>
-          <w:p>
-            <w:pPr>
-              <w:pStyle w:val="Listaszerbekezds"/>
-              <w:numPr>
-                <w:ilvl w:val="0"/>
-                <w:numId w:val="3"/>
-              </w:numPr>
-              <w:rPr>
-                <w:rFonts w:ascii="Times New Roman" w:hAnsi="Times New Roman" w:cs="Times New Roman"/>
-                <w:sz w:val="24"/>
-                <w:szCs w:val="24"/>
-              </w:rPr>
-            </w:pPr>
-            <w:r>
-              <w:rPr>
-                <w:rFonts w:ascii="Times New Roman" w:hAnsi="Times New Roman" w:cs="Times New Roman"/>
-                <w:sz w:val="24"/>
-                <w:szCs w:val="24"/>
-              </w:rPr>
-              <w:t>Páncél</w:t>
-            </w:r>
-          </w:p>
-          <w:p>
-            <w:pPr>
-              <w:pStyle w:val="Listaszerbekezds"/>
-              <w:numPr>
-                <w:ilvl w:val="0"/>
-                <w:numId w:val="3"/>
-              </w:numPr>
-              <w:rPr>
-                <w:rFonts w:ascii="Times New Roman" w:hAnsi="Times New Roman" w:cs="Times New Roman"/>
-                <w:sz w:val="24"/>
-                <w:szCs w:val="24"/>
-              </w:rPr>
-            </w:pPr>
-            <w:r>
-              <w:rPr>
-                <w:rFonts w:ascii="Times New Roman" w:hAnsi="Times New Roman" w:cs="Times New Roman"/>
-                <w:sz w:val="24"/>
-                <w:szCs w:val="24"/>
-              </w:rPr>
-              <w:t>Nadrág</w:t>
-            </w:r>
-          </w:p>
-          <w:p>
-            <w:pPr>
-              <w:pStyle w:val="Listaszerbekezds"/>
-              <w:numPr>
-                <w:ilvl w:val="0"/>
-                <w:numId w:val="3"/>
-              </w:numPr>
-              <w:rPr>
-                <w:rFonts w:ascii="Times New Roman" w:hAnsi="Times New Roman" w:cs="Times New Roman"/>
-                <w:sz w:val="24"/>
-                <w:szCs w:val="24"/>
-              </w:rPr>
-            </w:pPr>
-            <w:r>
-              <w:rPr>
-                <w:rFonts w:ascii="Times New Roman" w:hAnsi="Times New Roman" w:cs="Times New Roman"/>
-                <w:sz w:val="24"/>
-                <w:szCs w:val="24"/>
-              </w:rPr>
-              <w:t>Cipő</w:t>
-            </w:r>
-          </w:p>
-          <w:p>
-            <w:pPr>
-              <w:rPr>
-                <w:rFonts w:ascii="Times New Roman" w:hAnsi="Times New Roman" w:cs="Times New Roman"/>
-                <w:sz w:val="24"/>
-                <w:szCs w:val="24"/>
-              </w:rPr>
-            </w:pPr>
-            <w:r>
-              <w:rPr>
-                <w:rFonts w:ascii="Times New Roman" w:hAnsi="Times New Roman" w:cs="Times New Roman"/>
-                <w:sz w:val="24"/>
-                <w:szCs w:val="24"/>
-              </w:rPr>
-              <w:t>A nyersanyag alapján van többfajta mindegyikből</w:t>
-            </w:r>
           </w:p>
         </w:tc>
         <w:tc>
@@ -1693,72 +1478,6 @@
                 <w:sz w:val="24"/>
                 <w:szCs w:val="24"/>
               </w:rPr>
-              <w:t>Réz</w:t>
-            </w:r>
-          </w:p>
-          <w:p>
-            <w:pPr>
-              <w:pStyle w:val="Listaszerbekezds"/>
-              <w:numPr>
-                <w:ilvl w:val="0"/>
-                <w:numId w:val="4"/>
-              </w:numPr>
-              <w:rPr>
-                <w:rFonts w:ascii="Times New Roman" w:hAnsi="Times New Roman" w:cs="Times New Roman"/>
-                <w:sz w:val="24"/>
-                <w:szCs w:val="24"/>
-              </w:rPr>
-            </w:pPr>
-            <w:r>
-              <w:rPr>
-                <w:rFonts w:ascii="Times New Roman" w:hAnsi="Times New Roman" w:cs="Times New Roman"/>
-                <w:sz w:val="24"/>
-                <w:szCs w:val="24"/>
-              </w:rPr>
-              <w:t>Arany</w:t>
-            </w:r>
-          </w:p>
-          <w:p>
-            <w:pPr>
-              <w:pStyle w:val="Listaszerbekezds"/>
-              <w:numPr>
-                <w:ilvl w:val="0"/>
-                <w:numId w:val="4"/>
-              </w:numPr>
-              <w:rPr>
-                <w:rFonts w:ascii="Times New Roman" w:hAnsi="Times New Roman" w:cs="Times New Roman"/>
-                <w:sz w:val="24"/>
-                <w:szCs w:val="24"/>
-              </w:rPr>
-            </w:pPr>
-            <w:r>
-              <w:rPr>
-                <w:rFonts w:ascii="Times New Roman" w:hAnsi="Times New Roman" w:cs="Times New Roman"/>
-                <w:sz w:val="24"/>
-                <w:szCs w:val="24"/>
-              </w:rPr>
-              <w:t>Gyémánt</w:t>
-            </w:r>
-          </w:p>
-          <w:p>
-            <w:pPr>
-              <w:pStyle w:val="Listaszerbekezds"/>
-              <w:numPr>
-                <w:ilvl w:val="0"/>
-                <w:numId w:val="4"/>
-              </w:numPr>
-              <w:rPr>
-                <w:rFonts w:ascii="Times New Roman" w:hAnsi="Times New Roman" w:cs="Times New Roman"/>
-                <w:sz w:val="24"/>
-                <w:szCs w:val="24"/>
-              </w:rPr>
-            </w:pPr>
-            <w:r>
-              <w:rPr>
-                <w:rFonts w:ascii="Times New Roman" w:hAnsi="Times New Roman" w:cs="Times New Roman"/>
-                <w:sz w:val="24"/>
-                <w:szCs w:val="24"/>
-              </w:rPr>
               <w:t>Búza</w:t>
             </w:r>
           </w:p>
@@ -1781,7 +1500,7 @@
                 <w:sz w:val="24"/>
                 <w:szCs w:val="24"/>
               </w:rPr>
-              <w:t>Répa</w:t>
+              <w:t>hal</w:t>
             </w:r>
           </w:p>
           <w:p>
@@ -1803,7 +1522,7 @@
                 <w:sz w:val="24"/>
                 <w:szCs w:val="24"/>
               </w:rPr>
-              <w:t>Burgonya</w:t>
+              <w:t>pénz</w:t>
             </w:r>
           </w:p>
         </w:tc>
@@ -1836,7 +1555,7 @@
                 <w:sz w:val="24"/>
                 <w:szCs w:val="24"/>
               </w:rPr>
-              <w:t>Kovács</w:t>
+              <w:t>fát vágni</w:t>
             </w:r>
           </w:p>
           <w:p>
@@ -1858,7 +1577,7 @@
                 <w:sz w:val="24"/>
                 <w:szCs w:val="24"/>
               </w:rPr>
-              <w:t>Farmer</w:t>
+              <w:t>bányászni</w:t>
             </w:r>
           </w:p>
           <w:p>
@@ -1880,7 +1599,7 @@
                 <w:sz w:val="24"/>
                 <w:szCs w:val="24"/>
               </w:rPr>
-              <w:t>Bányász</w:t>
+              <w:t>horgászni</w:t>
             </w:r>
           </w:p>
           <w:p>
@@ -1896,40 +1615,144 @@
                 <w:szCs w:val="24"/>
               </w:rPr>
             </w:pPr>
+            <w:proofErr w:type="spellStart"/>
             <w:r>
               <w:rPr>
                 <w:rFonts w:ascii="Times New Roman" w:hAnsi="Times New Roman" w:cs="Times New Roman"/>
                 <w:sz w:val="24"/>
                 <w:szCs w:val="24"/>
               </w:rPr>
-              <w:t>Favágó</w:t>
+              <w:t>farmolás</w:t>
             </w:r>
-          </w:p>
-          <w:p>
-            <w:pPr>
-              <w:pStyle w:val="Listaszerbekezds"/>
-              <w:numPr>
-                <w:ilvl w:val="0"/>
-                <w:numId w:val="4"/>
-              </w:numPr>
-              <w:rPr>
-                <w:rFonts w:ascii="Times New Roman" w:hAnsi="Times New Roman" w:cs="Times New Roman"/>
-                <w:sz w:val="24"/>
-                <w:szCs w:val="24"/>
-              </w:rPr>
-            </w:pPr>
-            <w:r>
-              <w:rPr>
-                <w:rFonts w:ascii="Times New Roman" w:hAnsi="Times New Roman" w:cs="Times New Roman"/>
-                <w:sz w:val="24"/>
-                <w:szCs w:val="24"/>
-              </w:rPr>
-              <w:t>Katonák</w:t>
-            </w:r>
+            <w:proofErr w:type="spellEnd"/>
           </w:p>
         </w:tc>
       </w:tr>
     </w:tbl>
+    <w:p/>
+    <w:p>
+      <w:r>
+        <w:t xml:space="preserve">mi fogjuk adni a fő </w:t>
+      </w:r>
+      <w:proofErr w:type="spellStart"/>
+      <w:r>
+        <w:t>küldiket</w:t>
+      </w:r>
+      <w:proofErr w:type="spellEnd"/>
+    </w:p>
+    <w:p>
+      <w:r>
+        <w:t xml:space="preserve">random </w:t>
+      </w:r>
+      <w:proofErr w:type="spellStart"/>
+      <w:r>
+        <w:t>npc</w:t>
+      </w:r>
+      <w:proofErr w:type="spellEnd"/>
+      <w:r>
+        <w:t xml:space="preserve">-k fognak adni egyszerű </w:t>
+      </w:r>
+      <w:proofErr w:type="spellStart"/>
+      <w:r>
+        <w:t>küldiket</w:t>
+      </w:r>
+      <w:proofErr w:type="spellEnd"/>
+      <w:r>
+        <w:t xml:space="preserve"> (</w:t>
+      </w:r>
+      <w:proofErr w:type="gramStart"/>
+      <w:r>
+        <w:t>fa vágás</w:t>
+      </w:r>
+      <w:proofErr w:type="gramEnd"/>
+      <w:r>
+        <w:t xml:space="preserve">, bányászás, </w:t>
+      </w:r>
+      <w:proofErr w:type="spellStart"/>
+      <w:r>
+        <w:t>horgászás</w:t>
+      </w:r>
+      <w:proofErr w:type="spellEnd"/>
+      <w:r>
+        <w:t xml:space="preserve">, </w:t>
+      </w:r>
+      <w:proofErr w:type="spellStart"/>
+      <w:r>
+        <w:t>farmolás</w:t>
+      </w:r>
+      <w:proofErr w:type="spellEnd"/>
+      <w:r>
+        <w:t>) --</w:t>
+      </w:r>
+      <w:r>
+        <w:sym w:font="Wingdings" w:char="F0E0"/>
+      </w:r>
+      <w:r>
+        <w:t xml:space="preserve"> pénz</w:t>
+      </w:r>
+    </w:p>
+    <w:p>
+      <w:r>
+        <w:t xml:space="preserve">pénzbe fog kerülni az épületek </w:t>
+      </w:r>
+      <w:r>
+        <w:t>kinézet változás</w:t>
+      </w:r>
+    </w:p>
+    <w:p>
+      <w:r>
+        <w:t xml:space="preserve">fegyver </w:t>
+      </w:r>
+      <w:proofErr w:type="spellStart"/>
+      <w:r>
+        <w:t>lvl</w:t>
+      </w:r>
+      <w:proofErr w:type="spellEnd"/>
+      <w:r>
+        <w:t xml:space="preserve"> </w:t>
+      </w:r>
+      <w:proofErr w:type="spellStart"/>
+      <w:r>
+        <w:t>up</w:t>
+      </w:r>
+      <w:proofErr w:type="spellEnd"/>
+      <w:r>
+        <w:t xml:space="preserve"> (sebzés növekszik)</w:t>
+      </w:r>
+      <w:r>
+        <w:sym w:font="Wingdings" w:char="F0E0"/>
+      </w:r>
+      <w:r>
+        <w:t xml:space="preserve"> </w:t>
+      </w:r>
+      <w:r>
+        <w:t>különböző nehézségű szörnyes területek</w:t>
+      </w:r>
+      <w:r>
+        <w:t xml:space="preserve"> </w:t>
+      </w:r>
+    </w:p>
+    <w:p>
+      <w:r>
+        <w:t>5 féle mindenből (épület, fegyver, szörny)</w:t>
+      </w:r>
+    </w:p>
+    <w:p>
+      <w:r>
+        <w:t xml:space="preserve">Épületek: vár, civil épületek, horgász tó, fa vágó terület házzal, bánya bejárat, farm mező házzal, </w:t>
+      </w:r>
+    </w:p>
+    <w:p>
+      <w:r>
+        <w:t>mobil app</w:t>
+      </w:r>
+      <w:r>
+        <w:t>---&gt;</w:t>
+      </w:r>
+      <w:r>
+        <w:t>statisztika</w:t>
+      </w:r>
+    </w:p>
     <w:p>
       <w:r>
         <w:br w:type="page"/>
@@ -2486,14 +2309,6 @@
           <w:szCs w:val="24"/>
         </w:rPr>
       </w:pPr>
-      <w:r>
-        <w:rPr>
-          <w:rFonts w:ascii="Times New Roman" w:hAnsi="Times New Roman" w:cs="Times New Roman"/>
-          <w:sz w:val="24"/>
-          <w:szCs w:val="24"/>
-        </w:rPr>
-        <w:t>Market (</w:t>
-      </w:r>
       <w:proofErr w:type="spellStart"/>
       <w:r>
         <w:rPr>
@@ -2501,7 +2316,7 @@
           <w:sz w:val="24"/>
           <w:szCs w:val="24"/>
         </w:rPr>
-        <w:t>offer_id</w:t>
+        <w:t>Quest</w:t>
       </w:r>
       <w:proofErr w:type="spellEnd"/>
       <w:r>
@@ -2510,6 +2325,24 @@
           <w:sz w:val="24"/>
           <w:szCs w:val="24"/>
         </w:rPr>
+        <w:t xml:space="preserve"> (</w:t>
+      </w:r>
+      <w:proofErr w:type="spellStart"/>
+      <w:r>
+        <w:rPr>
+          <w:rFonts w:ascii="Times New Roman" w:hAnsi="Times New Roman" w:cs="Times New Roman"/>
+          <w:sz w:val="24"/>
+          <w:szCs w:val="24"/>
+        </w:rPr>
+        <w:t>quest_id</w:t>
+      </w:r>
+      <w:proofErr w:type="spellEnd"/>
+      <w:r>
+        <w:rPr>
+          <w:rFonts w:ascii="Times New Roman" w:hAnsi="Times New Roman" w:cs="Times New Roman"/>
+          <w:sz w:val="24"/>
+          <w:szCs w:val="24"/>
+        </w:rPr>
         <w:t xml:space="preserve">, </w:t>
       </w:r>
       <w:proofErr w:type="spellStart"/>
@@ -2519,7 +2352,7 @@
           <w:sz w:val="24"/>
           <w:szCs w:val="24"/>
         </w:rPr>
-        <w:t>player_id</w:t>
+        <w:t>quest_name</w:t>
       </w:r>
       <w:proofErr w:type="spellEnd"/>
       <w:r>
@@ -2537,25 +2370,7 @@
           <w:sz w:val="24"/>
           <w:szCs w:val="24"/>
         </w:rPr>
-        <w:t>material_name</w:t>
-      </w:r>
-      <w:proofErr w:type="spellEnd"/>
-      <w:r>
-        <w:rPr>
-          <w:rFonts w:ascii="Times New Roman" w:hAnsi="Times New Roman" w:cs="Times New Roman"/>
-          <w:sz w:val="24"/>
-          <w:szCs w:val="24"/>
-        </w:rPr>
-        <w:t xml:space="preserve">, </w:t>
-      </w:r>
-      <w:proofErr w:type="spellStart"/>
-      <w:r>
-        <w:rPr>
-          <w:rFonts w:ascii="Times New Roman" w:hAnsi="Times New Roman" w:cs="Times New Roman"/>
-          <w:sz w:val="24"/>
-          <w:szCs w:val="24"/>
-        </w:rPr>
-        <w:t>priceMaterial_name</w:t>
+        <w:t>description</w:t>
       </w:r>
       <w:proofErr w:type="spellEnd"/>
       <w:r>
@@ -2582,7 +2397,7 @@
           <w:sz w:val="24"/>
           <w:szCs w:val="24"/>
         </w:rPr>
-        <w:t>Quest</w:t>
+        <w:t>QuestImprovement</w:t>
       </w:r>
       <w:proofErr w:type="spellEnd"/>
       <w:r>
@@ -2618,7 +2433,7 @@
           <w:sz w:val="24"/>
           <w:szCs w:val="24"/>
         </w:rPr>
-        <w:t>quest_name</w:t>
+        <w:t>player_id</w:t>
       </w:r>
       <w:proofErr w:type="spellEnd"/>
       <w:r>
@@ -2636,7 +2451,7 @@
           <w:sz w:val="24"/>
           <w:szCs w:val="24"/>
         </w:rPr>
-        <w:t>description</w:t>
+        <w:t>IsCompleted</w:t>
       </w:r>
       <w:proofErr w:type="spellEnd"/>
       <w:r>
@@ -2663,7 +2478,7 @@
           <w:sz w:val="24"/>
           <w:szCs w:val="24"/>
         </w:rPr>
-        <w:t>QuestImprovement</w:t>
+        <w:t>Materials</w:t>
       </w:r>
       <w:proofErr w:type="spellEnd"/>
       <w:r>
@@ -2681,7 +2496,7 @@
           <w:sz w:val="24"/>
           <w:szCs w:val="24"/>
         </w:rPr>
-        <w:t>quest_id</w:t>
+        <w:t>material_id</w:t>
       </w:r>
       <w:proofErr w:type="spellEnd"/>
       <w:r>
@@ -2699,25 +2514,7 @@
           <w:sz w:val="24"/>
           <w:szCs w:val="24"/>
         </w:rPr>
-        <w:t>player_id</w:t>
-      </w:r>
-      <w:proofErr w:type="spellEnd"/>
-      <w:r>
-        <w:rPr>
-          <w:rFonts w:ascii="Times New Roman" w:hAnsi="Times New Roman" w:cs="Times New Roman"/>
-          <w:sz w:val="24"/>
-          <w:szCs w:val="24"/>
-        </w:rPr>
-        <w:t xml:space="preserve">, </w:t>
-      </w:r>
-      <w:proofErr w:type="spellStart"/>
-      <w:r>
-        <w:rPr>
-          <w:rFonts w:ascii="Times New Roman" w:hAnsi="Times New Roman" w:cs="Times New Roman"/>
-          <w:sz w:val="24"/>
-          <w:szCs w:val="24"/>
-        </w:rPr>
-        <w:t>IsCompleted</w:t>
+        <w:t>material_name</w:t>
       </w:r>
       <w:proofErr w:type="spellEnd"/>
       <w:r>
@@ -2744,7 +2541,7 @@
           <w:sz w:val="24"/>
           <w:szCs w:val="24"/>
         </w:rPr>
-        <w:t>Materials</w:t>
+        <w:t>Invenotry</w:t>
       </w:r>
       <w:proofErr w:type="spellEnd"/>
       <w:r>
@@ -2762,6 +2559,24 @@
           <w:sz w:val="24"/>
           <w:szCs w:val="24"/>
         </w:rPr>
+        <w:t>invenotry_id</w:t>
+      </w:r>
+      <w:proofErr w:type="spellEnd"/>
+      <w:r>
+        <w:rPr>
+          <w:rFonts w:ascii="Times New Roman" w:hAnsi="Times New Roman" w:cs="Times New Roman"/>
+          <w:sz w:val="24"/>
+          <w:szCs w:val="24"/>
+        </w:rPr>
+        <w:t xml:space="preserve">, </w:t>
+      </w:r>
+      <w:proofErr w:type="spellStart"/>
+      <w:r>
+        <w:rPr>
+          <w:rFonts w:ascii="Times New Roman" w:hAnsi="Times New Roman" w:cs="Times New Roman"/>
+          <w:sz w:val="24"/>
+          <w:szCs w:val="24"/>
+        </w:rPr>
         <w:t>material_id</w:t>
       </w:r>
       <w:proofErr w:type="spellEnd"/>
@@ -2780,7 +2595,79 @@
           <w:sz w:val="24"/>
           <w:szCs w:val="24"/>
         </w:rPr>
-        <w:t>material_name</w:t>
+        <w:t>material_count</w:t>
+      </w:r>
+      <w:proofErr w:type="spellEnd"/>
+      <w:r>
+        <w:rPr>
+          <w:rFonts w:ascii="Times New Roman" w:hAnsi="Times New Roman" w:cs="Times New Roman"/>
+          <w:sz w:val="24"/>
+          <w:szCs w:val="24"/>
+        </w:rPr>
+        <w:t xml:space="preserve">, </w:t>
+      </w:r>
+      <w:proofErr w:type="spellStart"/>
+      <w:r>
+        <w:rPr>
+          <w:rFonts w:ascii="Times New Roman" w:hAnsi="Times New Roman" w:cs="Times New Roman"/>
+          <w:sz w:val="24"/>
+          <w:szCs w:val="24"/>
+        </w:rPr>
+        <w:t>weapon_id</w:t>
+      </w:r>
+      <w:proofErr w:type="spellEnd"/>
+      <w:r>
+        <w:rPr>
+          <w:rFonts w:ascii="Times New Roman" w:hAnsi="Times New Roman" w:cs="Times New Roman"/>
+          <w:sz w:val="24"/>
+          <w:szCs w:val="24"/>
+        </w:rPr>
+        <w:t xml:space="preserve">, </w:t>
+      </w:r>
+      <w:proofErr w:type="spellStart"/>
+      <w:r>
+        <w:rPr>
+          <w:rFonts w:ascii="Times New Roman" w:hAnsi="Times New Roman" w:cs="Times New Roman"/>
+          <w:sz w:val="24"/>
+          <w:szCs w:val="24"/>
+        </w:rPr>
+        <w:t>weapon_count</w:t>
+      </w:r>
+      <w:proofErr w:type="spellEnd"/>
+      <w:r>
+        <w:rPr>
+          <w:rFonts w:ascii="Times New Roman" w:hAnsi="Times New Roman" w:cs="Times New Roman"/>
+          <w:sz w:val="24"/>
+          <w:szCs w:val="24"/>
+        </w:rPr>
+        <w:t xml:space="preserve">, </w:t>
+      </w:r>
+      <w:proofErr w:type="spellStart"/>
+      <w:r>
+        <w:rPr>
+          <w:rFonts w:ascii="Times New Roman" w:hAnsi="Times New Roman" w:cs="Times New Roman"/>
+          <w:sz w:val="24"/>
+          <w:szCs w:val="24"/>
+        </w:rPr>
+        <w:t>armor_id</w:t>
+      </w:r>
+      <w:proofErr w:type="spellEnd"/>
+      <w:r>
+        <w:rPr>
+          <w:rFonts w:ascii="Times New Roman" w:hAnsi="Times New Roman" w:cs="Times New Roman"/>
+          <w:sz w:val="24"/>
+          <w:szCs w:val="24"/>
+        </w:rPr>
+        <w:t xml:space="preserve">, </w:t>
+      </w:r>
+      <w:proofErr w:type="spellStart"/>
+      <w:r>
+        <w:rPr>
+          <w:rFonts w:ascii="Times New Roman" w:hAnsi="Times New Roman" w:cs="Times New Roman"/>
+          <w:sz w:val="24"/>
+          <w:szCs w:val="24"/>
+        </w:rPr>
+        <w:t>armor_count</w:t>
       </w:r>
       <w:proofErr w:type="spellEnd"/>
       <w:r>
@@ -2794,321 +2681,6 @@
     </w:p>
     <w:p>
       <w:pPr>
-        <w:rPr>
-          <w:rFonts w:ascii="Times New Roman" w:hAnsi="Times New Roman" w:cs="Times New Roman"/>
-          <w:sz w:val="24"/>
-          <w:szCs w:val="24"/>
-        </w:rPr>
-      </w:pPr>
-      <w:proofErr w:type="spellStart"/>
-      <w:r>
-        <w:rPr>
-          <w:rFonts w:ascii="Times New Roman" w:hAnsi="Times New Roman" w:cs="Times New Roman"/>
-          <w:sz w:val="24"/>
-          <w:szCs w:val="24"/>
-        </w:rPr>
-        <w:t>Weapons</w:t>
-      </w:r>
-      <w:proofErr w:type="spellEnd"/>
-      <w:r>
-        <w:rPr>
-          <w:rFonts w:ascii="Times New Roman" w:hAnsi="Times New Roman" w:cs="Times New Roman"/>
-          <w:sz w:val="24"/>
-          <w:szCs w:val="24"/>
-        </w:rPr>
-        <w:t xml:space="preserve"> (</w:t>
-      </w:r>
-      <w:proofErr w:type="spellStart"/>
-      <w:r>
-        <w:rPr>
-          <w:rFonts w:ascii="Times New Roman" w:hAnsi="Times New Roman" w:cs="Times New Roman"/>
-          <w:sz w:val="24"/>
-          <w:szCs w:val="24"/>
-        </w:rPr>
-        <w:t>weapon_id</w:t>
-      </w:r>
-      <w:proofErr w:type="spellEnd"/>
-      <w:r>
-        <w:rPr>
-          <w:rFonts w:ascii="Times New Roman" w:hAnsi="Times New Roman" w:cs="Times New Roman"/>
-          <w:sz w:val="24"/>
-          <w:szCs w:val="24"/>
-        </w:rPr>
-        <w:t xml:space="preserve">, </w:t>
-      </w:r>
-      <w:proofErr w:type="spellStart"/>
-      <w:r>
-        <w:rPr>
-          <w:rFonts w:ascii="Times New Roman" w:hAnsi="Times New Roman" w:cs="Times New Roman"/>
-          <w:sz w:val="24"/>
-          <w:szCs w:val="24"/>
-        </w:rPr>
-        <w:t>weapon_name</w:t>
-      </w:r>
-      <w:proofErr w:type="spellEnd"/>
-      <w:r>
-        <w:rPr>
-          <w:rFonts w:ascii="Times New Roman" w:hAnsi="Times New Roman" w:cs="Times New Roman"/>
-          <w:sz w:val="24"/>
-          <w:szCs w:val="24"/>
-        </w:rPr>
-        <w:t xml:space="preserve">, </w:t>
-      </w:r>
-      <w:proofErr w:type="spellStart"/>
-      <w:r>
-        <w:rPr>
-          <w:rFonts w:ascii="Times New Roman" w:hAnsi="Times New Roman" w:cs="Times New Roman"/>
-          <w:sz w:val="24"/>
-          <w:szCs w:val="24"/>
-        </w:rPr>
-        <w:t>power</w:t>
-      </w:r>
-      <w:proofErr w:type="spellEnd"/>
-      <w:r>
-        <w:rPr>
-          <w:rFonts w:ascii="Times New Roman" w:hAnsi="Times New Roman" w:cs="Times New Roman"/>
-          <w:sz w:val="24"/>
-          <w:szCs w:val="24"/>
-        </w:rPr>
-        <w:t>)</w:t>
-      </w:r>
-    </w:p>
-    <w:p>
-      <w:pPr>
-        <w:rPr>
-          <w:rFonts w:ascii="Times New Roman" w:hAnsi="Times New Roman" w:cs="Times New Roman"/>
-          <w:sz w:val="24"/>
-          <w:szCs w:val="24"/>
-        </w:rPr>
-      </w:pPr>
-      <w:proofErr w:type="spellStart"/>
-      <w:r>
-        <w:rPr>
-          <w:rFonts w:ascii="Times New Roman" w:hAnsi="Times New Roman" w:cs="Times New Roman"/>
-          <w:sz w:val="24"/>
-          <w:szCs w:val="24"/>
-        </w:rPr>
-        <w:t>Armors</w:t>
-      </w:r>
-      <w:proofErr w:type="spellEnd"/>
-      <w:r>
-        <w:rPr>
-          <w:rFonts w:ascii="Times New Roman" w:hAnsi="Times New Roman" w:cs="Times New Roman"/>
-          <w:sz w:val="24"/>
-          <w:szCs w:val="24"/>
-        </w:rPr>
-        <w:t xml:space="preserve"> (</w:t>
-      </w:r>
-      <w:proofErr w:type="spellStart"/>
-      <w:r>
-        <w:rPr>
-          <w:rFonts w:ascii="Times New Roman" w:hAnsi="Times New Roman" w:cs="Times New Roman"/>
-          <w:sz w:val="24"/>
-          <w:szCs w:val="24"/>
-        </w:rPr>
-        <w:t>armor_id</w:t>
-      </w:r>
-      <w:proofErr w:type="spellEnd"/>
-      <w:r>
-        <w:rPr>
-          <w:rFonts w:ascii="Times New Roman" w:hAnsi="Times New Roman" w:cs="Times New Roman"/>
-          <w:sz w:val="24"/>
-          <w:szCs w:val="24"/>
-        </w:rPr>
-        <w:t xml:space="preserve">, </w:t>
-      </w:r>
-      <w:proofErr w:type="spellStart"/>
-      <w:r>
-        <w:rPr>
-          <w:rFonts w:ascii="Times New Roman" w:hAnsi="Times New Roman" w:cs="Times New Roman"/>
-          <w:sz w:val="24"/>
-          <w:szCs w:val="24"/>
-        </w:rPr>
-        <w:t>armor_name</w:t>
-      </w:r>
-      <w:proofErr w:type="spellEnd"/>
-      <w:r>
-        <w:rPr>
-          <w:rFonts w:ascii="Times New Roman" w:hAnsi="Times New Roman" w:cs="Times New Roman"/>
-          <w:sz w:val="24"/>
-          <w:szCs w:val="24"/>
-        </w:rPr>
-        <w:t xml:space="preserve">, </w:t>
-      </w:r>
-      <w:proofErr w:type="spellStart"/>
-      <w:r>
-        <w:rPr>
-          <w:rFonts w:ascii="Times New Roman" w:hAnsi="Times New Roman" w:cs="Times New Roman"/>
-          <w:sz w:val="24"/>
-          <w:szCs w:val="24"/>
-        </w:rPr>
-        <w:t>protection</w:t>
-      </w:r>
-      <w:proofErr w:type="spellEnd"/>
-      <w:r>
-        <w:rPr>
-          <w:rFonts w:ascii="Times New Roman" w:hAnsi="Times New Roman" w:cs="Times New Roman"/>
-          <w:sz w:val="24"/>
-          <w:szCs w:val="24"/>
-        </w:rPr>
-        <w:t>)</w:t>
-      </w:r>
-    </w:p>
-    <w:p>
-      <w:pPr>
-        <w:rPr>
-          <w:rFonts w:ascii="Times New Roman" w:hAnsi="Times New Roman" w:cs="Times New Roman"/>
-          <w:sz w:val="24"/>
-          <w:szCs w:val="24"/>
-        </w:rPr>
-      </w:pPr>
-      <w:proofErr w:type="spellStart"/>
-      <w:r>
-        <w:rPr>
-          <w:rFonts w:ascii="Times New Roman" w:hAnsi="Times New Roman" w:cs="Times New Roman"/>
-          <w:sz w:val="24"/>
-          <w:szCs w:val="24"/>
-        </w:rPr>
-        <w:t>Invenotry</w:t>
-      </w:r>
-      <w:proofErr w:type="spellEnd"/>
-      <w:r>
-        <w:rPr>
-          <w:rFonts w:ascii="Times New Roman" w:hAnsi="Times New Roman" w:cs="Times New Roman"/>
-          <w:sz w:val="24"/>
-          <w:szCs w:val="24"/>
-        </w:rPr>
-        <w:t xml:space="preserve"> (</w:t>
-      </w:r>
-      <w:proofErr w:type="spellStart"/>
-      <w:r>
-        <w:rPr>
-          <w:rFonts w:ascii="Times New Roman" w:hAnsi="Times New Roman" w:cs="Times New Roman"/>
-          <w:sz w:val="24"/>
-          <w:szCs w:val="24"/>
-        </w:rPr>
-        <w:t>invenotry_id</w:t>
-      </w:r>
-      <w:proofErr w:type="spellEnd"/>
-      <w:r>
-        <w:rPr>
-          <w:rFonts w:ascii="Times New Roman" w:hAnsi="Times New Roman" w:cs="Times New Roman"/>
-          <w:sz w:val="24"/>
-          <w:szCs w:val="24"/>
-        </w:rPr>
-        <w:t xml:space="preserve">, </w:t>
-      </w:r>
-      <w:proofErr w:type="spellStart"/>
-      <w:r>
-        <w:rPr>
-          <w:rFonts w:ascii="Times New Roman" w:hAnsi="Times New Roman" w:cs="Times New Roman"/>
-          <w:sz w:val="24"/>
-          <w:szCs w:val="24"/>
-        </w:rPr>
-        <w:t>material_id</w:t>
-      </w:r>
-      <w:proofErr w:type="spellEnd"/>
-      <w:r>
-        <w:rPr>
-          <w:rFonts w:ascii="Times New Roman" w:hAnsi="Times New Roman" w:cs="Times New Roman"/>
-          <w:sz w:val="24"/>
-          <w:szCs w:val="24"/>
-        </w:rPr>
-        <w:t xml:space="preserve">, </w:t>
-      </w:r>
-      <w:proofErr w:type="spellStart"/>
-      <w:r>
-        <w:rPr>
-          <w:rFonts w:ascii="Times New Roman" w:hAnsi="Times New Roman" w:cs="Times New Roman"/>
-          <w:sz w:val="24"/>
-          <w:szCs w:val="24"/>
-        </w:rPr>
-        <w:t>material_count</w:t>
-      </w:r>
-      <w:proofErr w:type="spellEnd"/>
-      <w:r>
-        <w:rPr>
-          <w:rFonts w:ascii="Times New Roman" w:hAnsi="Times New Roman" w:cs="Times New Roman"/>
-          <w:sz w:val="24"/>
-          <w:szCs w:val="24"/>
-        </w:rPr>
-        <w:t xml:space="preserve">, </w:t>
-      </w:r>
-      <w:proofErr w:type="spellStart"/>
-      <w:r>
-        <w:rPr>
-          <w:rFonts w:ascii="Times New Roman" w:hAnsi="Times New Roman" w:cs="Times New Roman"/>
-          <w:sz w:val="24"/>
-          <w:szCs w:val="24"/>
-        </w:rPr>
-        <w:t>weapon_id</w:t>
-      </w:r>
-      <w:proofErr w:type="spellEnd"/>
-      <w:r>
-        <w:rPr>
-          <w:rFonts w:ascii="Times New Roman" w:hAnsi="Times New Roman" w:cs="Times New Roman"/>
-          <w:sz w:val="24"/>
-          <w:szCs w:val="24"/>
-        </w:rPr>
-        <w:t xml:space="preserve">, </w:t>
-      </w:r>
-      <w:proofErr w:type="spellStart"/>
-      <w:r>
-        <w:rPr>
-          <w:rFonts w:ascii="Times New Roman" w:hAnsi="Times New Roman" w:cs="Times New Roman"/>
-          <w:sz w:val="24"/>
-          <w:szCs w:val="24"/>
-        </w:rPr>
-        <w:t>weapon_count</w:t>
-      </w:r>
-      <w:proofErr w:type="spellEnd"/>
-      <w:r>
-        <w:rPr>
-          <w:rFonts w:ascii="Times New Roman" w:hAnsi="Times New Roman" w:cs="Times New Roman"/>
-          <w:sz w:val="24"/>
-          <w:szCs w:val="24"/>
-        </w:rPr>
-        <w:t xml:space="preserve">, </w:t>
-      </w:r>
-      <w:proofErr w:type="spellStart"/>
-      <w:r>
-        <w:rPr>
-          <w:rFonts w:ascii="Times New Roman" w:hAnsi="Times New Roman" w:cs="Times New Roman"/>
-          <w:sz w:val="24"/>
-          <w:szCs w:val="24"/>
-        </w:rPr>
-        <w:t>armor_id</w:t>
-      </w:r>
-      <w:proofErr w:type="spellEnd"/>
-      <w:r>
-        <w:rPr>
-          <w:rFonts w:ascii="Times New Roman" w:hAnsi="Times New Roman" w:cs="Times New Roman"/>
-          <w:sz w:val="24"/>
-          <w:szCs w:val="24"/>
-        </w:rPr>
-        <w:t xml:space="preserve">, </w:t>
-      </w:r>
-      <w:proofErr w:type="spellStart"/>
-      <w:r>
-        <w:rPr>
-          <w:rFonts w:ascii="Times New Roman" w:hAnsi="Times New Roman" w:cs="Times New Roman"/>
-          <w:sz w:val="24"/>
-          <w:szCs w:val="24"/>
-        </w:rPr>
-        <w:t>armor_count</w:t>
-      </w:r>
-      <w:proofErr w:type="spellEnd"/>
-      <w:r>
-        <w:rPr>
-          <w:rFonts w:ascii="Times New Roman" w:hAnsi="Times New Roman" w:cs="Times New Roman"/>
-          <w:sz w:val="24"/>
-          <w:szCs w:val="24"/>
-        </w:rPr>
-        <w:t>)</w:t>
-      </w:r>
-    </w:p>
-    <w:p>
-      <w:pPr>
         <w:spacing w:before="120" w:after="120"/>
         <w:rPr>
           <w:rFonts w:ascii="Times New Roman" w:hAnsi="Times New Roman" w:cs="Times New Roman"/>
@@ -3118,8 +2690,6 @@
           <w:szCs w:val="24"/>
         </w:rPr>
       </w:pPr>
-      <w:bookmarkStart w:id="0" w:name="_GoBack"/>
-      <w:bookmarkEnd w:id="0"/>
       <w:r>
         <w:rPr>
           <w:rFonts w:ascii="Times New Roman" w:hAnsi="Times New Roman" w:cs="Times New Roman"/>
@@ -3510,6 +3080,7 @@
           <w:sz w:val="24"/>
           <w:szCs w:val="24"/>
         </w:rPr>
+        <w:lastRenderedPageBreak/>
         <w:t>Más városának meglátogatása – játékosoktól függ</w:t>
       </w:r>
     </w:p>
@@ -3607,6 +3178,7 @@
         <w:rPr>
           <w:noProof/>
         </w:rPr>
+        <w:lastRenderedPageBreak/>
         <mc:AlternateContent>
           <mc:Choice Requires="wps">
             <w:drawing>
@@ -3677,6 +3249,9 @@
         </mc:AlternateContent>
       </w:r>
       <w:r>
+        <w:rPr>
+          <w:noProof/>
+        </w:rPr>
         <mc:AlternateContent>
           <mc:Choice Requires="wps">
             <w:drawing>
@@ -3750,6 +3325,9 @@
         </mc:AlternateContent>
       </w:r>
       <w:r>
+        <w:rPr>
+          <w:noProof/>
+        </w:rPr>
         <mc:AlternateContent>
           <mc:Choice Requires="wps">
             <w:drawing>
@@ -3823,6 +3401,9 @@
         </mc:AlternateContent>
       </w:r>
       <w:r>
+        <w:rPr>
+          <w:noProof/>
+        </w:rPr>
         <mc:AlternateContent>
           <mc:Choice Requires="wps">
             <w:drawing>
@@ -4376,7 +3957,7 @@
           </mc:Choice>
           <mc:Fallback>
             <w:pict>
-              <v:roundrect w14:anchorId="4F769B36" id="Téglalap: lekerekített 1" o:spid="_x0000_s1026" style="position:absolute;margin-left:0;margin-top:408.6pt;width:170.35pt;height:110.55pt;z-index:251714560;visibility:visible;mso-wrap-style:square;mso-width-percent:0;mso-height-percent:0;mso-wrap-distance-left:9pt;mso-wrap-distance-top:0;mso-wrap-distance-right:9pt;mso-wrap-distance-bottom:0;mso-position-horizontal:left;mso-position-horizontal-relative:margin;mso-position-vertical:absolute;mso-position-vertical-relative:margin;mso-width-percent:0;mso-height-percent:0;mso-width-relative:margin;mso-height-relative:margin;v-text-anchor:top" arcsize="10923f" o:gfxdata="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" filled="f" strokecolor="#09101d [484]" strokeweight="1pt">
+              <v:roundrect w14:anchorId="4F769B36" id="Téglalap: lekerekített 1" o:spid="_x0000_s1026" style="position:absolute;margin-left:0;margin-top:408.6pt;width:170.35pt;height:110.55pt;z-index:251714560;visibility:visible;mso-wrap-style:square;mso-width-percent:0;mso-height-percent:0;mso-wrap-distance-left:9pt;mso-wrap-distance-top:0;mso-wrap-distance-right:9pt;mso-wrap-distance-bottom:0;mso-position-horizontal:left;mso-position-horizontal-relative:margin;mso-position-vertical:absolute;mso-position-vertical-relative:margin;mso-width-percent:0;mso-height-percent:0;mso-width-relative:margin;mso-height-relative:margin;v-text-anchor:top" arcsize="10923f" o:gfxdata="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" filled="f" strokecolor="#09101d [484]" strokeweight="1pt">
                 <v:stroke joinstyle="miter"/>
                 <v:textbox inset="0,0,0,0">
                   <w:txbxContent>
@@ -4658,7 +4239,7 @@
           </mc:Choice>
           <mc:Fallback>
             <w:pict>
-              <v:roundrect w14:anchorId="45C48598" id="_x0000_s1027" style="position:absolute;margin-left:119.15pt;margin-top:407.05pt;width:170.35pt;height:110.55pt;z-index:251670528;visibility:visible;mso-wrap-style:square;mso-width-percent:0;mso-height-percent:0;mso-wrap-distance-left:9pt;mso-wrap-distance-top:0;mso-wrap-distance-right:9pt;mso-wrap-distance-bottom:0;mso-position-horizontal:right;mso-position-horizontal-relative:margin;mso-position-vertical:absolute;mso-position-vertical-relative:margin;mso-width-percent:0;mso-height-percent:0;mso-width-relative:margin;mso-height-relative:margin;v-text-anchor:top" arcsize="10923f" o:gfxdata="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" filled="f" strokecolor="black [3213]" strokeweight="1pt">
+              <v:roundrect w14:anchorId="45C48598" id="_x0000_s1027" style="position:absolute;margin-left:119.15pt;margin-top:407.05pt;width:170.35pt;height:110.55pt;z-index:251670528;visibility:visible;mso-wrap-style:square;mso-width-percent:0;mso-height-percent:0;mso-wrap-distance-left:9pt;mso-wrap-distance-top:0;mso-wrap-distance-right:9pt;mso-wrap-distance-bottom:0;mso-position-horizontal:right;mso-position-horizontal-relative:margin;mso-position-vertical:absolute;mso-position-vertical-relative:margin;mso-width-percent:0;mso-height-percent:0;mso-width-relative:margin;mso-height-relative:margin;v-text-anchor:top" arcsize="10923f" o:gfxdata="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" filled="f" strokecolor="black [3213]" strokeweight="1pt">
                 <v:stroke joinstyle="miter"/>
                 <v:textbox inset="0,0,0,0">
                   <w:txbxContent>
@@ -4763,84 +4344,7 @@
         <mc:AlternateContent>
           <mc:Choice Requires="wps">
             <w:drawing>
-              <wp:anchor distT="0" distB="0" distL="114300" distR="114300" simplePos="0" relativeHeight="251708416" behindDoc="0" locked="0" layoutInCell="1" allowOverlap="1" wp14:anchorId="70D1077D" wp14:editId="06CADEFB">
-                <wp:simplePos x="0" y="0"/>
-                <wp:positionH relativeFrom="page">
-                  <wp:posOffset>6370955</wp:posOffset>
-                </wp:positionH>
-                <wp:positionV relativeFrom="page">
-                  <wp:posOffset>3102610</wp:posOffset>
-                </wp:positionV>
-                <wp:extent cx="0" cy="160655"/>
-                <wp:effectExtent l="19050" t="0" r="19050" b="29845"/>
-                <wp:wrapNone/>
-                <wp:docPr id="2016698400" name="Egyenes összekötő 2"/>
-                <wp:cNvGraphicFramePr/>
-                <a:graphic xmlns:a="http://schemas.openxmlformats.org/drawingml/2006/main">
-                  <a:graphicData uri="http://schemas.microsoft.com/office/word/2010/wordprocessingShape">
-                    <wps:wsp>
-                      <wps:cNvCnPr/>
-                      <wps:spPr>
-                        <a:xfrm>
-                          <a:off x="0" y="0"/>
-                          <a:ext cx="0" cy="160655"/>
-                        </a:xfrm>
-                        <a:prstGeom prst="line">
-                          <a:avLst/>
-                        </a:prstGeom>
-                        <a:ln w="28575">
-                          <a:solidFill>
-                            <a:schemeClr val="accent4">
-                              <a:lumMod val="75000"/>
-                            </a:schemeClr>
-                          </a:solidFill>
-                        </a:ln>
-                      </wps:spPr>
-                      <wps:style>
-                        <a:lnRef idx="1">
-                          <a:schemeClr val="dk1"/>
-                        </a:lnRef>
-                        <a:fillRef idx="0">
-                          <a:schemeClr val="dk1"/>
-                        </a:fillRef>
-                        <a:effectRef idx="0">
-                          <a:schemeClr val="dk1"/>
-                        </a:effectRef>
-                        <a:fontRef idx="minor">
-                          <a:schemeClr val="tx1"/>
-                        </a:fontRef>
-                      </wps:style>
-                      <wps:bodyPr/>
-                    </wps:wsp>
-                  </a:graphicData>
-                </a:graphic>
-                <wp14:sizeRelH relativeFrom="margin">
-                  <wp14:pctWidth>0</wp14:pctWidth>
-                </wp14:sizeRelH>
-                <wp14:sizeRelV relativeFrom="margin">
-                  <wp14:pctHeight>0</wp14:pctHeight>
-                </wp14:sizeRelV>
-              </wp:anchor>
-            </w:drawing>
-          </mc:Choice>
-          <mc:Fallback>
-            <w:pict>
-              <v:line w14:anchorId="40661644" id="Egyenes összekötő 2" o:spid="_x0000_s1026" style="position:absolute;z-index:251708416;visibility:visible;mso-wrap-style:square;mso-width-percent:0;mso-height-percent:0;mso-wrap-distance-left:9pt;mso-wrap-distance-top:0;mso-wrap-distance-right:9pt;mso-wrap-distance-bottom:0;mso-position-horizontal:absolute;mso-position-horizontal-relative:page;mso-position-vertical:absolute;mso-position-vertical-relative:page;mso-width-percent:0;mso-height-percent:0;mso-width-relative:margin;mso-height-relative:margin" from="501.65pt,244.3pt" to="501.65pt,256.95pt" o:gfxdata="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" strokecolor="#bf8f00 [2407]" strokeweight="2.25pt">
-                <v:stroke joinstyle="miter"/>
-                <w10:wrap anchorx="page" anchory="page"/>
-              </v:line>
-            </w:pict>
-          </mc:Fallback>
-        </mc:AlternateContent>
-      </w:r>
-      <w:r>
-        <w:rPr>
-          <w:noProof/>
-        </w:rPr>
-        <mc:AlternateContent>
-          <mc:Choice Requires="wps">
-            <w:drawing>
-              <wp:anchor distT="0" distB="0" distL="114300" distR="114300" simplePos="0" relativeHeight="251735040" behindDoc="0" locked="0" layoutInCell="1" allowOverlap="1" wp14:anchorId="7EB3CC4C" wp14:editId="2E0BC957">
+              <wp:anchor distT="0" distB="0" distL="114300" distR="114300" simplePos="0" relativeHeight="251735040" behindDoc="0" locked="0" layoutInCell="1" allowOverlap="1" wp14:anchorId="7EB3CC4C" wp14:editId="74C2805C">
                 <wp:simplePos x="0" y="0"/>
                 <wp:positionH relativeFrom="page">
                   <wp:posOffset>1574800</wp:posOffset>
@@ -5014,7 +4518,7 @@
           </mc:Choice>
           <mc:Fallback>
             <w:pict>
-              <v:shape w14:anchorId="032F63DB" id="_x0000_s1029" type="#_x0000_t202" style="position:absolute;margin-left:408.5pt;margin-top:187pt;width:43pt;height:36.8pt;z-index:251730944;visibility:visible;mso-wrap-style:square;mso-width-percent:0;mso-height-percent:0;mso-wrap-distance-left:9pt;mso-wrap-distance-top:0;mso-wrap-distance-right:9pt;mso-wrap-distance-bottom:0;mso-position-horizontal:absolute;mso-position-horizontal-relative:page;mso-position-vertical:absolute;mso-position-vertical-relative:page;mso-width-percent:0;mso-height-percent:0;mso-width-relative:margin;mso-height-relative:margin;v-text-anchor:middle" o:gfxdata="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" fillcolor="white [3201]" stroked="f" strokeweight=".5pt">
+              <v:shape w14:anchorId="032F63DB" id="_x0000_s1029" type="#_x0000_t202" style="position:absolute;margin-left:408.5pt;margin-top:187pt;width:43pt;height:36.8pt;z-index:251730944;visibility:visible;mso-wrap-style:square;mso-width-percent:0;mso-height-percent:0;mso-wrap-distance-left:9pt;mso-wrap-distance-top:0;mso-wrap-distance-right:9pt;mso-wrap-distance-bottom:0;mso-position-horizontal:absolute;mso-position-horizontal-relative:page;mso-position-vertical:absolute;mso-position-vertical-relative:page;mso-width-percent:0;mso-height-percent:0;mso-width-relative:margin;mso-height-relative:margin;v-text-anchor:middle" o:gfxdata="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" fillcolor="white [3201]" stroked="f" strokeweight=".5pt">
                 <v:textbox style="mso-fit-shape-to-text:t" inset="0,0,0,0">
                   <w:txbxContent>
                     <w:p>
@@ -5574,7 +5078,7 @@
           </mc:Choice>
           <mc:Fallback>
             <w:pict>
-              <v:roundrect w14:anchorId="5027B549" id="Téglalap: lekerekített 3" o:spid="_x0000_s1030" style="position:absolute;margin-left:0;margin-top:105.1pt;width:170.35pt;height:110.55pt;z-index:251716608;visibility:visible;mso-wrap-style:square;mso-width-percent:0;mso-height-percent:0;mso-wrap-distance-left:9pt;mso-wrap-distance-top:0;mso-wrap-distance-right:9pt;mso-wrap-distance-bottom:0;mso-position-horizontal:center;mso-position-horizontal-relative:margin;mso-position-vertical:absolute;mso-position-vertical-relative:margin;mso-width-percent:0;mso-height-percent:0;mso-width-relative:margin;mso-height-relative:margin;v-text-anchor:top" arcsize="10923f" o:gfxdata="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" filled="f" strokecolor="#09101d [484]" strokeweight="1pt">
+              <v:roundrect w14:anchorId="5027B549" id="Téglalap: lekerekített 3" o:spid="_x0000_s1030" style="position:absolute;margin-left:0;margin-top:105.1pt;width:170.35pt;height:110.55pt;z-index:251716608;visibility:visible;mso-wrap-style:square;mso-width-percent:0;mso-height-percent:0;mso-wrap-distance-left:9pt;mso-wrap-distance-top:0;mso-wrap-distance-right:9pt;mso-wrap-distance-bottom:0;mso-position-horizontal:center;mso-position-horizontal-relative:margin;mso-position-vertical:absolute;mso-position-vertical-relative:margin;mso-width-percent:0;mso-height-percent:0;mso-width-relative:margin;mso-height-relative:margin;v-text-anchor:top" arcsize="10923f" o:gfxdata="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" filled="f" strokecolor="#09101d [484]" strokeweight="1pt">
                 <v:stroke joinstyle="miter"/>
                 <v:textbox inset="0,0,0,0">
                   <w:txbxContent>
@@ -5746,6 +5250,9 @@
         </mc:AlternateContent>
       </w:r>
       <w:r>
+        <w:rPr>
+          <w:noProof/>
+        </w:rPr>
         <mc:AlternateContent>
           <mc:Choice Requires="wps">
             <w:drawing>
@@ -5818,6 +5325,9 @@
         </mc:AlternateContent>
       </w:r>
       <w:r>
+        <w:rPr>
+          <w:noProof/>
+        </w:rPr>
         <mc:AlternateContent>
           <mc:Choice Requires="wps">
             <w:drawing>
@@ -5890,6 +5400,9 @@
         </mc:AlternateContent>
       </w:r>
       <w:r>
+        <w:rPr>
+          <w:noProof/>
+        </w:rPr>
         <mc:AlternateContent>
           <mc:Choice Requires="wps">
             <w:drawing>
@@ -6116,588 +5629,7 @@
         <mc:AlternateContent>
           <mc:Choice Requires="wps">
             <w:drawing>
-              <wp:anchor distT="0" distB="0" distL="114300" distR="114300" simplePos="0" relativeHeight="251712512" behindDoc="0" locked="0" layoutInCell="1" allowOverlap="1" wp14:anchorId="3ABF850F" wp14:editId="1B3982AA">
-                <wp:simplePos x="0" y="0"/>
-                <wp:positionH relativeFrom="page">
-                  <wp:posOffset>6409765</wp:posOffset>
-                </wp:positionH>
-                <wp:positionV relativeFrom="page">
-                  <wp:posOffset>2635623</wp:posOffset>
-                </wp:positionV>
-                <wp:extent cx="1138518" cy="467957"/>
-                <wp:effectExtent l="0" t="0" r="9525" b="8890"/>
-                <wp:wrapNone/>
-                <wp:docPr id="1296811253" name="Szövegdoboz 2"/>
-                <wp:cNvGraphicFramePr/>
-                <a:graphic xmlns:a="http://schemas.openxmlformats.org/drawingml/2006/main">
-                  <a:graphicData uri="http://schemas.microsoft.com/office/word/2010/wordprocessingShape">
-                    <wps:wsp>
-                      <wps:cNvSpPr txBox="1"/>
-                      <wps:spPr>
-                        <a:xfrm>
-                          <a:off x="0" y="0"/>
-                          <a:ext cx="1138518" cy="467957"/>
-                        </a:xfrm>
-                        <a:prstGeom prst="rect">
-                          <a:avLst/>
-                        </a:prstGeom>
-                        <a:solidFill>
-                          <a:schemeClr val="lt1"/>
-                        </a:solidFill>
-                        <a:ln w="6350">
-                          <a:noFill/>
-                        </a:ln>
-                      </wps:spPr>
-                      <wps:txbx>
-                        <w:txbxContent>
-                          <w:p>
-                            <w:pPr>
-                              <w:jc w:val="center"/>
-                              <w:rPr>
-                                <w:color w:val="0070C0"/>
-                              </w:rPr>
-                            </w:pPr>
-                            <w:r>
-                              <w:rPr>
-                                <w:color w:val="0070C0"/>
-                              </w:rPr>
-                              <w:t>laknak</w:t>
-                            </w:r>
-                          </w:p>
-                        </w:txbxContent>
-                      </wps:txbx>
-                      <wps:bodyPr rot="0" spcFirstLastPara="0" vertOverflow="overflow" horzOverflow="overflow" vert="vert" wrap="square" lIns="0" tIns="0" rIns="0" bIns="0" numCol="1" spcCol="0" rtlCol="0" fromWordArt="0" anchor="ctr" anchorCtr="0" forceAA="0" compatLnSpc="1">
-                        <a:prstTxWarp prst="textNoShape">
-                          <a:avLst/>
-                        </a:prstTxWarp>
-                        <a:spAutoFit/>
-                      </wps:bodyPr>
-                    </wps:wsp>
-                  </a:graphicData>
-                </a:graphic>
-                <wp14:sizeRelH relativeFrom="margin">
-                  <wp14:pctWidth>0</wp14:pctWidth>
-                </wp14:sizeRelH>
-                <wp14:sizeRelV relativeFrom="margin">
-                  <wp14:pctHeight>0</wp14:pctHeight>
-                </wp14:sizeRelV>
-              </wp:anchor>
-            </w:drawing>
-          </mc:Choice>
-          <mc:Fallback>
-            <w:pict>
-              <v:shape w14:anchorId="3ABF850F" id="_x0000_s1031" type="#_x0000_t202" style="position:absolute;margin-left:504.7pt;margin-top:207.55pt;width:89.65pt;height:36.85pt;z-index:251712512;visibility:visible;mso-wrap-style:square;mso-width-percent:0;mso-height-percent:0;mso-wrap-distance-left:9pt;mso-wrap-distance-top:0;mso-wrap-distance-right:9pt;mso-wrap-distance-bottom:0;mso-position-horizontal:absolute;mso-position-horizontal-relative:page;mso-position-vertical:absolute;mso-position-vertical-relative:page;mso-width-percent:0;mso-height-percent:0;mso-width-relative:margin;mso-height-relative:margin;v-text-anchor:middle" o:gfxdata="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" fillcolor="white [3201]" stroked="f" strokeweight=".5pt">
-                <v:textbox style="layout-flow:vertical;mso-fit-shape-to-text:t" inset="0,0,0,0">
-                  <w:txbxContent>
-                    <w:p>
-                      <w:pPr>
-                        <w:jc w:val="center"/>
-                        <w:rPr>
-                          <w:color w:val="0070C0"/>
-                        </w:rPr>
-                      </w:pPr>
-                      <w:r>
-                        <w:rPr>
-                          <w:color w:val="0070C0"/>
-                        </w:rPr>
-                        <w:t>laknak</w:t>
-                      </w:r>
-                    </w:p>
-                  </w:txbxContent>
-                </v:textbox>
-                <w10:wrap anchorx="page" anchory="page"/>
-              </v:shape>
-            </w:pict>
-          </mc:Fallback>
-        </mc:AlternateContent>
-      </w:r>
-      <w:r>
-        <w:rPr>
-          <w:noProof/>
-        </w:rPr>
-        <mc:AlternateContent>
-          <mc:Choice Requires="wps">
-            <w:drawing>
-              <wp:anchor distT="0" distB="0" distL="114300" distR="114300" simplePos="0" relativeHeight="251710464" behindDoc="0" locked="0" layoutInCell="1" allowOverlap="1" wp14:anchorId="298FEC46" wp14:editId="1673B88C">
-                <wp:simplePos x="0" y="0"/>
-                <wp:positionH relativeFrom="page">
-                  <wp:posOffset>6409765</wp:posOffset>
-                </wp:positionH>
-                <wp:positionV relativeFrom="page">
-                  <wp:posOffset>2048435</wp:posOffset>
-                </wp:positionV>
-                <wp:extent cx="1138518" cy="586703"/>
-                <wp:effectExtent l="0" t="0" r="9525" b="4445"/>
-                <wp:wrapNone/>
-                <wp:docPr id="797761629" name="Szövegdoboz 2"/>
-                <wp:cNvGraphicFramePr/>
-                <a:graphic xmlns:a="http://schemas.openxmlformats.org/drawingml/2006/main">
-                  <a:graphicData uri="http://schemas.microsoft.com/office/word/2010/wordprocessingShape">
-                    <wps:wsp>
-                      <wps:cNvSpPr txBox="1"/>
-                      <wps:spPr>
-                        <a:xfrm>
-                          <a:off x="0" y="0"/>
-                          <a:ext cx="1138518" cy="586703"/>
-                        </a:xfrm>
-                        <a:prstGeom prst="rect">
-                          <a:avLst/>
-                        </a:prstGeom>
-                        <a:solidFill>
-                          <a:schemeClr val="lt1"/>
-                        </a:solidFill>
-                        <a:ln w="6350">
-                          <a:noFill/>
-                        </a:ln>
-                      </wps:spPr>
-                      <wps:txbx>
-                        <w:txbxContent>
-                          <w:p>
-                            <w:pPr>
-                              <w:jc w:val="center"/>
-                              <w:rPr>
-                                <w:color w:val="BF8F00" w:themeColor="accent4" w:themeShade="BF"/>
-                              </w:rPr>
-                            </w:pPr>
-                            <w:r>
-                              <w:rPr>
-                                <w:color w:val="BF8F00" w:themeColor="accent4" w:themeShade="BF"/>
-                              </w:rPr>
-                              <w:t>él</w:t>
-                            </w:r>
-                          </w:p>
-                        </w:txbxContent>
-                      </wps:txbx>
-                      <wps:bodyPr rot="0" spcFirstLastPara="0" vertOverflow="overflow" horzOverflow="overflow" vert="vert" wrap="square" lIns="0" tIns="0" rIns="0" bIns="0" numCol="1" spcCol="0" rtlCol="0" fromWordArt="0" anchor="ctr" anchorCtr="0" forceAA="0" compatLnSpc="1">
-                        <a:prstTxWarp prst="textNoShape">
-                          <a:avLst/>
-                        </a:prstTxWarp>
-                        <a:spAutoFit/>
-                      </wps:bodyPr>
-                    </wps:wsp>
-                  </a:graphicData>
-                </a:graphic>
-                <wp14:sizeRelH relativeFrom="margin">
-                  <wp14:pctWidth>0</wp14:pctWidth>
-                </wp14:sizeRelH>
-                <wp14:sizeRelV relativeFrom="margin">
-                  <wp14:pctHeight>0</wp14:pctHeight>
-                </wp14:sizeRelV>
-              </wp:anchor>
-            </w:drawing>
-          </mc:Choice>
-          <mc:Fallback>
-            <w:pict>
-              <v:shape w14:anchorId="298FEC46" id="_x0000_s1032" type="#_x0000_t202" style="position:absolute;margin-left:504.7pt;margin-top:161.3pt;width:89.65pt;height:46.2pt;z-index:251710464;visibility:visible;mso-wrap-style:square;mso-width-percent:0;mso-height-percent:0;mso-wrap-distance-left:9pt;mso-wrap-distance-top:0;mso-wrap-distance-right:9pt;mso-wrap-distance-bottom:0;mso-position-horizontal:absolute;mso-position-horizontal-relative:page;mso-position-vertical:absolute;mso-position-vertical-relative:page;mso-width-percent:0;mso-height-percent:0;mso-width-relative:margin;mso-height-relative:margin;v-text-anchor:middle" o:gfxdata="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" fillcolor="white [3201]" stroked="f" strokeweight=".5pt">
-                <v:textbox style="layout-flow:vertical;mso-fit-shape-to-text:t" inset="0,0,0,0">
-                  <w:txbxContent>
-                    <w:p>
-                      <w:pPr>
-                        <w:jc w:val="center"/>
-                        <w:rPr>
-                          <w:color w:val="BF8F00" w:themeColor="accent4" w:themeShade="BF"/>
-                        </w:rPr>
-                      </w:pPr>
-                      <w:r>
-                        <w:rPr>
-                          <w:color w:val="BF8F00" w:themeColor="accent4" w:themeShade="BF"/>
-                        </w:rPr>
-                        <w:t>él</w:t>
-                      </w:r>
-                    </w:p>
-                  </w:txbxContent>
-                </v:textbox>
-                <w10:wrap anchorx="page" anchory="page"/>
-              </v:shape>
-            </w:pict>
-          </mc:Fallback>
-        </mc:AlternateContent>
-      </w:r>
-      <w:r>
-        <w:rPr>
-          <w:noProof/>
-        </w:rPr>
-        <mc:AlternateContent>
-          <mc:Choice Requires="wps">
-            <w:drawing>
-              <wp:anchor distT="0" distB="0" distL="114300" distR="114300" simplePos="0" relativeHeight="251706368" behindDoc="0" locked="0" layoutInCell="1" allowOverlap="1" wp14:anchorId="064004AD" wp14:editId="71107437">
-                <wp:simplePos x="0" y="0"/>
-                <wp:positionH relativeFrom="page">
-                  <wp:posOffset>6366062</wp:posOffset>
-                </wp:positionH>
-                <wp:positionV relativeFrom="page">
-                  <wp:posOffset>2049557</wp:posOffset>
-                </wp:positionV>
-                <wp:extent cx="373" cy="586068"/>
-                <wp:effectExtent l="19050" t="0" r="19050" b="24130"/>
-                <wp:wrapNone/>
-                <wp:docPr id="1699869919" name="Egyenes összekötő 2"/>
-                <wp:cNvGraphicFramePr/>
-                <a:graphic xmlns:a="http://schemas.openxmlformats.org/drawingml/2006/main">
-                  <a:graphicData uri="http://schemas.microsoft.com/office/word/2010/wordprocessingShape">
-                    <wps:wsp>
-                      <wps:cNvCnPr/>
-                      <wps:spPr>
-                        <a:xfrm>
-                          <a:off x="0" y="0"/>
-                          <a:ext cx="373" cy="586068"/>
-                        </a:xfrm>
-                        <a:prstGeom prst="line">
-                          <a:avLst/>
-                        </a:prstGeom>
-                        <a:ln w="28575">
-                          <a:solidFill>
-                            <a:schemeClr val="accent4">
-                              <a:lumMod val="75000"/>
-                            </a:schemeClr>
-                          </a:solidFill>
-                        </a:ln>
-                      </wps:spPr>
-                      <wps:style>
-                        <a:lnRef idx="1">
-                          <a:schemeClr val="dk1"/>
-                        </a:lnRef>
-                        <a:fillRef idx="0">
-                          <a:schemeClr val="dk1"/>
-                        </a:fillRef>
-                        <a:effectRef idx="0">
-                          <a:schemeClr val="dk1"/>
-                        </a:effectRef>
-                        <a:fontRef idx="minor">
-                          <a:schemeClr val="tx1"/>
-                        </a:fontRef>
-                      </wps:style>
-                      <wps:bodyPr/>
-                    </wps:wsp>
-                  </a:graphicData>
-                </a:graphic>
-                <wp14:sizeRelH relativeFrom="margin">
-                  <wp14:pctWidth>0</wp14:pctWidth>
-                </wp14:sizeRelH>
-                <wp14:sizeRelV relativeFrom="margin">
-                  <wp14:pctHeight>0</wp14:pctHeight>
-                </wp14:sizeRelV>
-              </wp:anchor>
-            </w:drawing>
-          </mc:Choice>
-          <mc:Fallback xmlns:oel="http://schemas.microsoft.com/office/2019/extlst" xmlns:w16cex="http://schemas.microsoft.com/office/word/2018/wordml/cex" xmlns:w16="http://schemas.microsoft.com/office/word/2018/wordml" xmlns:w16sdtdh="http://schemas.microsoft.com/office/word/2020/wordml/sdtdatahash">
-            <w:pict>
-              <v:line w14:anchorId="2379122C" id="Egyenes összekötő 2" o:spid="_x0000_s1026" style="position:absolute;z-index:251706368;visibility:visible;mso-wrap-style:square;mso-width-percent:0;mso-height-percent:0;mso-wrap-distance-left:9pt;mso-wrap-distance-top:0;mso-wrap-distance-right:9pt;mso-wrap-distance-bottom:0;mso-position-horizontal:absolute;mso-position-horizontal-relative:page;mso-position-vertical:absolute;mso-position-vertical-relative:page;mso-width-percent:0;mso-height-percent:0;mso-width-relative:margin;mso-height-relative:margin" from="501.25pt,161.4pt" to="501.3pt,207.55pt" o:gfxdata="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" strokecolor="#bf8f00 [2407]" strokeweight="2.25pt">
-                <v:stroke joinstyle="miter"/>
-                <w10:wrap anchorx="page" anchory="page"/>
-              </v:line>
-            </w:pict>
-          </mc:Fallback>
-        </mc:AlternateContent>
-      </w:r>
-      <w:r>
-        <w:rPr>
-          <w:noProof/>
-        </w:rPr>
-        <mc:AlternateContent>
-          <mc:Choice Requires="wps">
-            <w:drawing>
-              <wp:anchor distT="0" distB="0" distL="114300" distR="114300" simplePos="0" relativeHeight="251704320" behindDoc="0" locked="0" layoutInCell="1" allowOverlap="1" wp14:anchorId="561A33CD" wp14:editId="4D594664">
-                <wp:simplePos x="0" y="0"/>
-                <wp:positionH relativeFrom="page">
-                  <wp:posOffset>6257290</wp:posOffset>
-                </wp:positionH>
-                <wp:positionV relativeFrom="page">
-                  <wp:posOffset>1859280</wp:posOffset>
-                </wp:positionV>
-                <wp:extent cx="108000" cy="190800"/>
-                <wp:effectExtent l="19050" t="19050" r="25400" b="19050"/>
-                <wp:wrapNone/>
-                <wp:docPr id="1181358185" name="Egyenes összekötő 2"/>
-                <wp:cNvGraphicFramePr/>
-                <a:graphic xmlns:a="http://schemas.openxmlformats.org/drawingml/2006/main">
-                  <a:graphicData uri="http://schemas.microsoft.com/office/word/2010/wordprocessingShape">
-                    <wps:wsp>
-                      <wps:cNvCnPr/>
-                      <wps:spPr>
-                        <a:xfrm>
-                          <a:off x="0" y="0"/>
-                          <a:ext cx="108000" cy="190800"/>
-                        </a:xfrm>
-                        <a:prstGeom prst="line">
-                          <a:avLst/>
-                        </a:prstGeom>
-                        <a:ln w="28575">
-                          <a:solidFill>
-                            <a:srgbClr val="0070C0"/>
-                          </a:solidFill>
-                        </a:ln>
-                      </wps:spPr>
-                      <wps:style>
-                        <a:lnRef idx="1">
-                          <a:schemeClr val="dk1"/>
-                        </a:lnRef>
-                        <a:fillRef idx="0">
-                          <a:schemeClr val="dk1"/>
-                        </a:fillRef>
-                        <a:effectRef idx="0">
-                          <a:schemeClr val="dk1"/>
-                        </a:effectRef>
-                        <a:fontRef idx="minor">
-                          <a:schemeClr val="tx1"/>
-                        </a:fontRef>
-                      </wps:style>
-                      <wps:bodyPr/>
-                    </wps:wsp>
-                  </a:graphicData>
-                </a:graphic>
-                <wp14:sizeRelH relativeFrom="margin">
-                  <wp14:pctWidth>0</wp14:pctWidth>
-                </wp14:sizeRelH>
-                <wp14:sizeRelV relativeFrom="margin">
-                  <wp14:pctHeight>0</wp14:pctHeight>
-                </wp14:sizeRelV>
-              </wp:anchor>
-            </w:drawing>
-          </mc:Choice>
-          <mc:Fallback xmlns:oel="http://schemas.microsoft.com/office/2019/extlst" xmlns:w16cex="http://schemas.microsoft.com/office/word/2018/wordml/cex" xmlns:w16="http://schemas.microsoft.com/office/word/2018/wordml" xmlns:w16sdtdh="http://schemas.microsoft.com/office/word/2020/wordml/sdtdatahash">
-            <w:pict>
-              <v:line w14:anchorId="2A24C807" id="Egyenes összekötő 2" o:spid="_x0000_s1026" style="position:absolute;z-index:251704320;visibility:visible;mso-wrap-style:square;mso-width-percent:0;mso-height-percent:0;mso-wrap-distance-left:9pt;mso-wrap-distance-top:0;mso-wrap-distance-right:9pt;mso-wrap-distance-bottom:0;mso-position-horizontal:absolute;mso-position-horizontal-relative:page;mso-position-vertical:absolute;mso-position-vertical-relative:page;mso-width-percent:0;mso-height-percent:0;mso-width-relative:margin;mso-height-relative:margin" from="492.7pt,146.4pt" to="501.2pt,161.4pt" o:gfxdata="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" strokecolor="#0070c0" strokeweight="2.25pt">
-                <v:stroke joinstyle="miter"/>
-                <w10:wrap anchorx="page" anchory="page"/>
-              </v:line>
-            </w:pict>
-          </mc:Fallback>
-        </mc:AlternateContent>
-      </w:r>
-      <w:r>
-        <w:rPr>
-          <w:noProof/>
-        </w:rPr>
-        <mc:AlternateContent>
-          <mc:Choice Requires="wps">
-            <w:drawing>
-              <wp:anchor distT="0" distB="0" distL="114300" distR="114300" simplePos="0" relativeHeight="251702272" behindDoc="0" locked="0" layoutInCell="1" allowOverlap="1" wp14:anchorId="7FF67A89" wp14:editId="60BD359A">
-                <wp:simplePos x="0" y="0"/>
-                <wp:positionH relativeFrom="page">
-                  <wp:posOffset>6365875</wp:posOffset>
-                </wp:positionH>
-                <wp:positionV relativeFrom="page">
-                  <wp:posOffset>1859915</wp:posOffset>
-                </wp:positionV>
-                <wp:extent cx="108000" cy="191621"/>
-                <wp:effectExtent l="19050" t="19050" r="25400" b="18415"/>
-                <wp:wrapNone/>
-                <wp:docPr id="1643826383" name="Egyenes összekötő 2"/>
-                <wp:cNvGraphicFramePr/>
-                <a:graphic xmlns:a="http://schemas.openxmlformats.org/drawingml/2006/main">
-                  <a:graphicData uri="http://schemas.microsoft.com/office/word/2010/wordprocessingShape">
-                    <wps:wsp>
-                      <wps:cNvCnPr/>
-                      <wps:spPr>
-                        <a:xfrm flipV="1">
-                          <a:off x="0" y="0"/>
-                          <a:ext cx="108000" cy="191621"/>
-                        </a:xfrm>
-                        <a:prstGeom prst="line">
-                          <a:avLst/>
-                        </a:prstGeom>
-                        <a:ln w="28575">
-                          <a:solidFill>
-                            <a:srgbClr val="0070C0"/>
-                          </a:solidFill>
-                        </a:ln>
-                      </wps:spPr>
-                      <wps:style>
-                        <a:lnRef idx="1">
-                          <a:schemeClr val="dk1"/>
-                        </a:lnRef>
-                        <a:fillRef idx="0">
-                          <a:schemeClr val="dk1"/>
-                        </a:fillRef>
-                        <a:effectRef idx="0">
-                          <a:schemeClr val="dk1"/>
-                        </a:effectRef>
-                        <a:fontRef idx="minor">
-                          <a:schemeClr val="tx1"/>
-                        </a:fontRef>
-                      </wps:style>
-                      <wps:bodyPr/>
-                    </wps:wsp>
-                  </a:graphicData>
-                </a:graphic>
-                <wp14:sizeRelH relativeFrom="margin">
-                  <wp14:pctWidth>0</wp14:pctWidth>
-                </wp14:sizeRelH>
-                <wp14:sizeRelV relativeFrom="margin">
-                  <wp14:pctHeight>0</wp14:pctHeight>
-                </wp14:sizeRelV>
-              </wp:anchor>
-            </w:drawing>
-          </mc:Choice>
-          <mc:Fallback xmlns:oel="http://schemas.microsoft.com/office/2019/extlst" xmlns:w16cex="http://schemas.microsoft.com/office/word/2018/wordml/cex" xmlns:w16="http://schemas.microsoft.com/office/word/2018/wordml" xmlns:w16sdtdh="http://schemas.microsoft.com/office/word/2020/wordml/sdtdatahash">
-            <w:pict>
-              <v:line w14:anchorId="00D302B4" id="Egyenes összekötő 2" o:spid="_x0000_s1026" style="position:absolute;flip:y;z-index:251702272;visibility:visible;mso-wrap-style:square;mso-width-percent:0;mso-height-percent:0;mso-wrap-distance-left:9pt;mso-wrap-distance-top:0;mso-wrap-distance-right:9pt;mso-wrap-distance-bottom:0;mso-position-horizontal:absolute;mso-position-horizontal-relative:page;mso-position-vertical:absolute;mso-position-vertical-relative:page;mso-width-percent:0;mso-height-percent:0;mso-width-relative:margin;mso-height-relative:margin" from="501.25pt,146.45pt" to="509.75pt,161.55pt" o:gfxdata="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" strokecolor="#0070c0" strokeweight="2.25pt">
-                <v:stroke joinstyle="miter"/>
-                <w10:wrap anchorx="page" anchory="page"/>
-              </v:line>
-            </w:pict>
-          </mc:Fallback>
-        </mc:AlternateContent>
-      </w:r>
-      <w:r>
-        <w:rPr>
-          <w:noProof/>
-        </w:rPr>
-        <mc:AlternateContent>
-          <mc:Choice Requires="wps">
-            <w:drawing>
-              <wp:anchor distT="0" distB="0" distL="114300" distR="114300" simplePos="0" relativeHeight="251700224" behindDoc="0" locked="0" layoutInCell="1" allowOverlap="1" wp14:anchorId="21FB2825" wp14:editId="43B9A468">
-                <wp:simplePos x="0" y="0"/>
-                <wp:positionH relativeFrom="page">
-                  <wp:posOffset>6365875</wp:posOffset>
-                </wp:positionH>
-                <wp:positionV relativeFrom="page">
-                  <wp:posOffset>1861185</wp:posOffset>
-                </wp:positionV>
-                <wp:extent cx="0" cy="191621"/>
-                <wp:effectExtent l="19050" t="0" r="19050" b="37465"/>
-                <wp:wrapNone/>
-                <wp:docPr id="776214796" name="Egyenes összekötő 2"/>
-                <wp:cNvGraphicFramePr/>
-                <a:graphic xmlns:a="http://schemas.openxmlformats.org/drawingml/2006/main">
-                  <a:graphicData uri="http://schemas.microsoft.com/office/word/2010/wordprocessingShape">
-                    <wps:wsp>
-                      <wps:cNvCnPr/>
-                      <wps:spPr>
-                        <a:xfrm>
-                          <a:off x="0" y="0"/>
-                          <a:ext cx="0" cy="191621"/>
-                        </a:xfrm>
-                        <a:prstGeom prst="line">
-                          <a:avLst/>
-                        </a:prstGeom>
-                        <a:ln w="28575">
-                          <a:solidFill>
-                            <a:srgbClr val="0070C0"/>
-                          </a:solidFill>
-                        </a:ln>
-                      </wps:spPr>
-                      <wps:style>
-                        <a:lnRef idx="1">
-                          <a:schemeClr val="dk1"/>
-                        </a:lnRef>
-                        <a:fillRef idx="0">
-                          <a:schemeClr val="dk1"/>
-                        </a:fillRef>
-                        <a:effectRef idx="0">
-                          <a:schemeClr val="dk1"/>
-                        </a:effectRef>
-                        <a:fontRef idx="minor">
-                          <a:schemeClr val="tx1"/>
-                        </a:fontRef>
-                      </wps:style>
-                      <wps:bodyPr/>
-                    </wps:wsp>
-                  </a:graphicData>
-                </a:graphic>
-                <wp14:sizeRelH relativeFrom="margin">
-                  <wp14:pctWidth>0</wp14:pctWidth>
-                </wp14:sizeRelH>
-                <wp14:sizeRelV relativeFrom="margin">
-                  <wp14:pctHeight>0</wp14:pctHeight>
-                </wp14:sizeRelV>
-              </wp:anchor>
-            </w:drawing>
-          </mc:Choice>
-          <mc:Fallback xmlns:oel="http://schemas.microsoft.com/office/2019/extlst" xmlns:w16cex="http://schemas.microsoft.com/office/word/2018/wordml/cex" xmlns:w16="http://schemas.microsoft.com/office/word/2018/wordml" xmlns:w16sdtdh="http://schemas.microsoft.com/office/word/2020/wordml/sdtdatahash">
-            <w:pict>
-              <v:line w14:anchorId="11782E5E" id="Egyenes összekötő 2" o:spid="_x0000_s1026" style="position:absolute;z-index:251700224;visibility:visible;mso-wrap-style:square;mso-width-percent:0;mso-height-percent:0;mso-wrap-distance-left:9pt;mso-wrap-distance-top:0;mso-wrap-distance-right:9pt;mso-wrap-distance-bottom:0;mso-position-horizontal:absolute;mso-position-horizontal-relative:page;mso-position-vertical:absolute;mso-position-vertical-relative:page;mso-width-percent:0;mso-height-percent:0;mso-width-relative:margin;mso-height-relative:margin" from="501.25pt,146.55pt" to="501.25pt,161.65pt" o:gfxdata="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" strokecolor="#0070c0" strokeweight="2.25pt">
-                <v:stroke joinstyle="miter"/>
-                <w10:wrap anchorx="page" anchory="page"/>
-              </v:line>
-            </w:pict>
-          </mc:Fallback>
-        </mc:AlternateContent>
-      </w:r>
-      <w:r>
-        <w:rPr>
-          <w:noProof/>
-        </w:rPr>
-        <mc:AlternateContent>
-          <mc:Choice Requires="wps">
-            <w:drawing>
-              <wp:anchor distT="0" distB="0" distL="114300" distR="114300" simplePos="0" relativeHeight="251698176" behindDoc="0" locked="0" layoutInCell="1" allowOverlap="1" wp14:anchorId="4FF4D7CD" wp14:editId="43E51441">
-                <wp:simplePos x="0" y="0"/>
-                <wp:positionH relativeFrom="page">
-                  <wp:posOffset>6365875</wp:posOffset>
-                </wp:positionH>
-                <wp:positionV relativeFrom="page">
-                  <wp:posOffset>2635250</wp:posOffset>
-                </wp:positionV>
-                <wp:extent cx="0" cy="468000"/>
-                <wp:effectExtent l="19050" t="0" r="19050" b="27305"/>
-                <wp:wrapNone/>
-                <wp:docPr id="1036431429" name="Egyenes összekötő 2"/>
-                <wp:cNvGraphicFramePr/>
-                <a:graphic xmlns:a="http://schemas.openxmlformats.org/drawingml/2006/main">
-                  <a:graphicData uri="http://schemas.microsoft.com/office/word/2010/wordprocessingShape">
-                    <wps:wsp>
-                      <wps:cNvCnPr/>
-                      <wps:spPr>
-                        <a:xfrm>
-                          <a:off x="0" y="0"/>
-                          <a:ext cx="0" cy="468000"/>
-                        </a:xfrm>
-                        <a:prstGeom prst="line">
-                          <a:avLst/>
-                        </a:prstGeom>
-                        <a:ln w="28575">
-                          <a:solidFill>
-                            <a:srgbClr val="0070C0"/>
-                          </a:solidFill>
-                        </a:ln>
-                      </wps:spPr>
-                      <wps:style>
-                        <a:lnRef idx="1">
-                          <a:schemeClr val="dk1"/>
-                        </a:lnRef>
-                        <a:fillRef idx="0">
-                          <a:schemeClr val="dk1"/>
-                        </a:fillRef>
-                        <a:effectRef idx="0">
-                          <a:schemeClr val="dk1"/>
-                        </a:effectRef>
-                        <a:fontRef idx="minor">
-                          <a:schemeClr val="tx1"/>
-                        </a:fontRef>
-                      </wps:style>
-                      <wps:bodyPr/>
-                    </wps:wsp>
-                  </a:graphicData>
-                </a:graphic>
-                <wp14:sizeRelH relativeFrom="margin">
-                  <wp14:pctWidth>0</wp14:pctWidth>
-                </wp14:sizeRelH>
-                <wp14:sizeRelV relativeFrom="margin">
-                  <wp14:pctHeight>0</wp14:pctHeight>
-                </wp14:sizeRelV>
-              </wp:anchor>
-            </w:drawing>
-          </mc:Choice>
-          <mc:Fallback xmlns:oel="http://schemas.microsoft.com/office/2019/extlst" xmlns:w16cex="http://schemas.microsoft.com/office/word/2018/wordml/cex" xmlns:w16="http://schemas.microsoft.com/office/word/2018/wordml" xmlns:w16sdtdh="http://schemas.microsoft.com/office/word/2020/wordml/sdtdatahash">
-            <w:pict>
-              <v:line w14:anchorId="6FD40A45" id="Egyenes összekötő 2" o:spid="_x0000_s1026" style="position:absolute;z-index:251698176;visibility:visible;mso-wrap-style:square;mso-width-percent:0;mso-height-percent:0;mso-wrap-distance-left:9pt;mso-wrap-distance-top:0;mso-wrap-distance-right:9pt;mso-wrap-distance-bottom:0;mso-position-horizontal:absolute;mso-position-horizontal-relative:page;mso-position-vertical:absolute;mso-position-vertical-relative:page;mso-width-percent:0;mso-height-percent:0;mso-width-relative:margin;mso-height-relative:margin" from="501.25pt,207.5pt" to="501.25pt,244.35pt" o:gfxdata="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" strokecolor="#0070c0" strokeweight="2.25pt">
-                <v:stroke joinstyle="miter"/>
-                <w10:wrap anchorx="page" anchory="page"/>
-              </v:line>
-            </w:pict>
-          </mc:Fallback>
-        </mc:AlternateContent>
-      </w:r>
-      <w:r>
-        <w:rPr>
-          <w:noProof/>
-        </w:rPr>
-        <mc:AlternateContent>
-          <mc:Choice Requires="wps">
-            <w:drawing>
-              <wp:anchor distT="0" distB="0" distL="114300" distR="114300" simplePos="0" relativeHeight="251696128" behindDoc="0" locked="0" layoutInCell="1" allowOverlap="1" wp14:anchorId="24978AE4" wp14:editId="18EE5C5E">
+              <wp:anchor distT="0" distB="0" distL="114300" distR="114300" simplePos="0" relativeHeight="251696128" behindDoc="0" locked="0" layoutInCell="1" allowOverlap="1" wp14:anchorId="24978AE4" wp14:editId="5B3D802F">
                 <wp:simplePos x="0" y="0"/>
                 <wp:positionH relativeFrom="page">
                   <wp:posOffset>2962835</wp:posOffset>
@@ -6770,7 +5702,7 @@
           </mc:Choice>
           <mc:Fallback>
             <w:pict>
-              <v:shape w14:anchorId="24978AE4" id="_x0000_s1033" type="#_x0000_t202" style="position:absolute;margin-left:233.3pt;margin-top:78pt;width:76.95pt;height:1in;z-index:251696128;visibility:visible;mso-wrap-style:square;mso-width-percent:0;mso-wrap-distance-left:9pt;mso-wrap-distance-top:0;mso-wrap-distance-right:9pt;mso-wrap-distance-bottom:0;mso-position-horizontal:absolute;mso-position-horizontal-relative:page;mso-position-vertical:absolute;mso-position-vertical-relative:page;mso-width-percent:0;mso-width-relative:margin;v-text-anchor:middle" o:gfxdata="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" fillcolor="white [3201]" stroked="f" strokeweight=".5pt">
+              <v:shape w14:anchorId="24978AE4" id="_x0000_s1031" type="#_x0000_t202" style="position:absolute;margin-left:233.3pt;margin-top:78pt;width:76.95pt;height:1in;z-index:251696128;visibility:visible;mso-wrap-style:square;mso-width-percent:0;mso-wrap-distance-left:9pt;mso-wrap-distance-top:0;mso-wrap-distance-right:9pt;mso-wrap-distance-bottom:0;mso-position-horizontal:absolute;mso-position-horizontal-relative:page;mso-position-vertical:absolute;mso-position-vertical-relative:page;mso-width-percent:0;mso-width-relative:margin;v-text-anchor:middle" o:gfxdata="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" fillcolor="white [3201]" stroked="f" strokeweight=".5pt">
                 <v:textbox style="mso-fit-shape-to-text:t" inset="0,0,0,0">
                   <w:txbxContent>
                     <w:p>
@@ -6875,7 +5807,7 @@
           </mc:Choice>
           <mc:Fallback>
             <w:pict>
-              <v:shape w14:anchorId="0334EC57" id="_x0000_s1034" type="#_x0000_t202" style="position:absolute;margin-left:313.05pt;margin-top:78.35pt;width:60pt;height:1in;z-index:251694080;visibility:visible;mso-wrap-style:square;mso-width-percent:0;mso-wrap-distance-left:9pt;mso-wrap-distance-top:0;mso-wrap-distance-right:9pt;mso-wrap-distance-bottom:0;mso-position-horizontal:absolute;mso-position-horizontal-relative:page;mso-position-vertical:absolute;mso-position-vertical-relative:page;mso-width-percent:0;mso-width-relative:margin;v-text-anchor:middle" o:gfxdata="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" fillcolor="white [3201]" stroked="f" strokeweight=".5pt">
+              <v:shape w14:anchorId="0334EC57" id="_x0000_s1032" type="#_x0000_t202" style="position:absolute;margin-left:313.05pt;margin-top:78.35pt;width:60pt;height:1in;z-index:251694080;visibility:visible;mso-wrap-style:square;mso-width-percent:0;mso-wrap-distance-left:9pt;mso-wrap-distance-top:0;mso-wrap-distance-right:9pt;mso-wrap-distance-bottom:0;mso-position-horizontal:absolute;mso-position-horizontal-relative:page;mso-position-vertical:absolute;mso-position-vertical-relative:page;mso-width-percent:0;mso-width-relative:margin;v-text-anchor:middle" o:gfxdata="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" fillcolor="white [3201]" stroked="f" strokeweight=".5pt">
                 <v:textbox style="mso-fit-shape-to-text:t" inset="0,0,0,0">
                   <w:txbxContent>
                     <w:p>
@@ -6967,7 +5899,7 @@
               </wp:anchor>
             </w:drawing>
           </mc:Choice>
-          <mc:Fallback xmlns:oel="http://schemas.microsoft.com/office/2019/extlst" xmlns:w16cex="http://schemas.microsoft.com/office/word/2018/wordml/cex" xmlns:w16="http://schemas.microsoft.com/office/word/2018/wordml" xmlns:w16sdtdh="http://schemas.microsoft.com/office/word/2020/wordml/sdtdatahash">
+          <mc:Fallback xmlns:w16sdtdh="http://schemas.microsoft.com/office/word/2020/wordml/sdtdatahash" xmlns:w16="http://schemas.microsoft.com/office/word/2018/wordml" xmlns:w16cex="http://schemas.microsoft.com/office/word/2018/wordml/cex" xmlns:oel="http://schemas.microsoft.com/office/2019/extlst">
             <w:pict>
               <v:line w14:anchorId="1048D82A" id="Egyenes összekötő 2" o:spid="_x0000_s1026" style="position:absolute;flip:y;z-index:251692032;visibility:visible;mso-wrap-style:square;mso-width-percent:0;mso-height-percent:0;mso-wrap-distance-left:9pt;mso-wrap-distance-top:0;mso-wrap-distance-right:9pt;mso-wrap-distance-bottom:0;mso-position-horizontal:absolute;mso-position-horizontal-relative:page;mso-position-vertical:absolute;mso-position-vertical-relative:page;mso-width-percent:0;mso-height-percent:0;mso-width-relative:margin;mso-height-relative:margin" from="206.8pt,95.75pt" to="233.6pt,95.75pt" o:gfxdata="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" strokecolor="#bf8f00 [2407]" strokeweight="2.25pt">
                 <v:stroke joinstyle="miter"/>
@@ -7044,7 +5976,7 @@
               </wp:anchor>
             </w:drawing>
           </mc:Choice>
-          <mc:Fallback xmlns:oel="http://schemas.microsoft.com/office/2019/extlst" xmlns:w16cex="http://schemas.microsoft.com/office/word/2018/wordml/cex" xmlns:w16="http://schemas.microsoft.com/office/word/2018/wordml" xmlns:w16sdtdh="http://schemas.microsoft.com/office/word/2020/wordml/sdtdatahash">
+          <mc:Fallback xmlns:w16sdtdh="http://schemas.microsoft.com/office/word/2020/wordml/sdtdatahash" xmlns:w16="http://schemas.microsoft.com/office/word/2018/wordml" xmlns:w16cex="http://schemas.microsoft.com/office/word/2018/wordml/cex" xmlns:oel="http://schemas.microsoft.com/office/2019/extlst">
             <w:pict>
               <v:line w14:anchorId="6BAF809F" id="Egyenes összekötő 2" o:spid="_x0000_s1026" style="position:absolute;flip:y;z-index:251689984;visibility:visible;mso-wrap-style:square;mso-width-percent:0;mso-height-percent:0;mso-wrap-distance-left:9pt;mso-wrap-distance-top:0;mso-wrap-distance-right:9pt;mso-wrap-distance-bottom:0;mso-position-horizontal:absolute;mso-position-horizontal-relative:page;mso-position-vertical:absolute;mso-position-vertical-relative:page;mso-width-percent:0;mso-height-percent:0;mso-width-relative:margin;mso-height-relative:margin" from="312.9pt,95.75pt" to="373.1pt,95.75pt" o:gfxdata="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" strokecolor="#bf8f00 [2407]" strokeweight="2.25pt">
                 <v:stroke joinstyle="miter"/>
@@ -7268,7 +6200,7 @@
           </mc:Choice>
           <mc:Fallback>
             <w:pict>
-              <v:shape w14:anchorId="20C9C315" id="_x0000_s1035" type="#_x0000_t202" style="position:absolute;margin-left:247.4pt;margin-top:289.15pt;width:68.6pt;height:13.9pt;z-index:251681792;visibility:visible;mso-wrap-style:square;mso-width-percent:0;mso-height-percent:0;mso-wrap-distance-left:9pt;mso-wrap-distance-top:0;mso-wrap-distance-right:9pt;mso-wrap-distance-bottom:0;mso-position-horizontal:absolute;mso-position-horizontal-relative:page;mso-position-vertical:absolute;mso-position-vertical-relative:page;mso-width-percent:0;mso-height-percent:0;mso-width-relative:margin;mso-height-relative:margin;v-text-anchor:middle" o:gfxdata="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" fillcolor="white [3201]" stroked="f" strokeweight=".5pt">
+              <v:shape w14:anchorId="20C9C315" id="_x0000_s1033" type="#_x0000_t202" style="position:absolute;margin-left:247.4pt;margin-top:289.15pt;width:68.6pt;height:13.9pt;z-index:251681792;visibility:visible;mso-wrap-style:square;mso-width-percent:0;mso-height-percent:0;mso-wrap-distance-left:9pt;mso-wrap-distance-top:0;mso-wrap-distance-right:9pt;mso-wrap-distance-bottom:0;mso-position-horizontal:absolute;mso-position-horizontal-relative:page;mso-position-vertical:absolute;mso-position-vertical-relative:page;mso-width-percent:0;mso-height-percent:0;mso-width-relative:margin;mso-height-relative:margin;v-text-anchor:middle" o:gfxdata="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" fillcolor="white [3201]" stroked="f" strokeweight=".5pt">
                 <v:textbox style="mso-fit-shape-to-text:t" inset="0,0,0,0">
                   <w:txbxContent>
                     <w:p>
@@ -7361,7 +6293,7 @@
           </mc:Choice>
           <mc:Fallback>
             <w:pict>
-              <v:shape w14:anchorId="30603CF4" id="_x0000_s1036" type="#_x0000_t202" style="position:absolute;margin-left:315.55pt;margin-top:289.05pt;width:77.65pt;height:1in;z-index:251679744;visibility:visible;mso-wrap-style:square;mso-width-percent:0;mso-wrap-distance-left:9pt;mso-wrap-distance-top:0;mso-wrap-distance-right:9pt;mso-wrap-distance-bottom:0;mso-position-horizontal:absolute;mso-position-horizontal-relative:page;mso-position-vertical:absolute;mso-position-vertical-relative:page;mso-width-percent:0;mso-width-relative:margin;v-text-anchor:middle" o:gfxdata="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" fillcolor="white [3201]" stroked="f" strokeweight=".5pt">
+              <v:shape w14:anchorId="30603CF4" id="_x0000_s1034" type="#_x0000_t202" style="position:absolute;margin-left:315.55pt;margin-top:289.05pt;width:77.65pt;height:1in;z-index:251679744;visibility:visible;mso-wrap-style:square;mso-width-percent:0;mso-wrap-distance-left:9pt;mso-wrap-distance-top:0;mso-wrap-distance-right:9pt;mso-wrap-distance-bottom:0;mso-position-horizontal:absolute;mso-position-horizontal-relative:page;mso-position-vertical:absolute;mso-position-vertical-relative:page;mso-width-percent:0;mso-width-relative:margin;v-text-anchor:middle" o:gfxdata="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" fillcolor="white [3201]" stroked="f" strokeweight=".5pt">
                 <v:textbox style="mso-fit-shape-to-text:t" inset="0,0,0,0">
                   <w:txbxContent>
                     <w:p>
@@ -7447,7 +6379,7 @@
               </wp:anchor>
             </w:drawing>
           </mc:Choice>
-          <mc:Fallback xmlns:oel="http://schemas.microsoft.com/office/2019/extlst" xmlns:w16cex="http://schemas.microsoft.com/office/word/2018/wordml/cex" xmlns:w16="http://schemas.microsoft.com/office/word/2018/wordml" xmlns:w16sdtdh="http://schemas.microsoft.com/office/word/2020/wordml/sdtdatahash">
+          <mc:Fallback xmlns:w16sdtdh="http://schemas.microsoft.com/office/word/2020/wordml/sdtdatahash" xmlns:w16="http://schemas.microsoft.com/office/word/2018/wordml" xmlns:w16cex="http://schemas.microsoft.com/office/word/2018/wordml/cex" xmlns:oel="http://schemas.microsoft.com/office/2019/extlst">
             <w:pict>
               <v:line w14:anchorId="3B26D365" id="Egyenes összekötő 2" o:spid="_x0000_s1026" style="position:absolute;z-index:251666432;visibility:visible;mso-wrap-style:square;mso-width-percent:0;mso-height-percent:0;mso-wrap-distance-left:9pt;mso-wrap-distance-top:0;mso-wrap-distance-right:9pt;mso-wrap-distance-bottom:0;mso-position-horizontal:absolute;mso-position-horizontal-relative:page;mso-position-vertical:absolute;mso-position-vertical-relative:page;mso-width-percent:0;mso-height-percent:0;mso-width-relative:margin;mso-height-relative:margin" from="247.15pt,306.8pt" to="315.9pt,306.8pt" o:gfxdata="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" strokecolor="black [3200]" strokeweight="2.25pt">
                 <v:stroke joinstyle="miter"/>
@@ -7518,7 +6450,7 @@
               </wp:anchor>
             </w:drawing>
           </mc:Choice>
-          <mc:Fallback xmlns:oel="http://schemas.microsoft.com/office/2019/extlst" xmlns:w16cex="http://schemas.microsoft.com/office/word/2018/wordml/cex" xmlns:w16="http://schemas.microsoft.com/office/word/2018/wordml" xmlns:w16sdtdh="http://schemas.microsoft.com/office/word/2020/wordml/sdtdatahash">
+          <mc:Fallback xmlns:w16sdtdh="http://schemas.microsoft.com/office/word/2020/wordml/sdtdatahash" xmlns:w16="http://schemas.microsoft.com/office/word/2018/wordml" xmlns:w16cex="http://schemas.microsoft.com/office/word/2018/wordml/cex" xmlns:oel="http://schemas.microsoft.com/office/2019/extlst">
             <w:pict>
               <v:line w14:anchorId="7C45978D" id="Egyenes összekötő 2" o:spid="_x0000_s1026" style="position:absolute;z-index:251676672;visibility:visible;mso-wrap-style:square;mso-width-percent:0;mso-height-percent:0;mso-wrap-distance-left:9pt;mso-wrap-distance-top:0;mso-wrap-distance-right:9pt;mso-wrap-distance-bottom:0;mso-position-horizontal:absolute;mso-position-horizontal-relative:page;mso-position-vertical:absolute;mso-position-vertical-relative:margin;mso-width-percent:0;mso-height-percent:0;mso-width-relative:margin;mso-height-relative:margin" from="393.15pt,270.75pt" to="415.85pt,270.75pt" o:gfxdata="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" strokecolor="black [3200]" strokeweight="2.25pt">
                 <v:stroke joinstyle="miter"/>
@@ -7593,7 +6525,7 @@
               </wp:anchor>
             </w:drawing>
           </mc:Choice>
-          <mc:Fallback xmlns:oel="http://schemas.microsoft.com/office/2019/extlst" xmlns:w16cex="http://schemas.microsoft.com/office/word/2018/wordml/cex" xmlns:w16="http://schemas.microsoft.com/office/word/2018/wordml" xmlns:w16sdtdh="http://schemas.microsoft.com/office/word/2020/wordml/sdtdatahash">
+          <mc:Fallback xmlns:w16sdtdh="http://schemas.microsoft.com/office/word/2020/wordml/sdtdatahash" xmlns:w16="http://schemas.microsoft.com/office/word/2018/wordml" xmlns:w16cex="http://schemas.microsoft.com/office/word/2018/wordml/cex" xmlns:oel="http://schemas.microsoft.com/office/2019/extlst">
             <w:pict>
               <v:line w14:anchorId="28505CB7" id="Egyenes összekötő 2" o:spid="_x0000_s1026" style="position:absolute;z-index:251674624;visibility:visible;mso-wrap-style:square;mso-width-percent:0;mso-height-percent:0;mso-wrap-distance-left:9pt;mso-wrap-distance-top:0;mso-wrap-distance-right:9pt;mso-wrap-distance-bottom:0;mso-position-horizontal:absolute;mso-position-horizontal-relative:page;mso-position-vertical:absolute;mso-position-vertical-relative:margin;mso-width-percent:0;mso-height-percent:0;mso-width-relative:margin;mso-height-relative:margin" from="206.65pt,270.75pt" to="247.2pt,270.75pt" o:gfxdata="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" strokecolor="#0070c0" strokeweight="2.25pt">
                 <v:stroke joinstyle="miter"/>
@@ -7858,7 +6790,7 @@
           </mc:Choice>
           <mc:Fallback>
             <w:pict>
-              <v:roundrect w14:anchorId="065DE3B1" id="_x0000_s1037" style="position:absolute;margin-left:119.15pt;margin-top:221.15pt;width:170.35pt;height:110.55pt;z-index:251665408;visibility:visible;mso-wrap-style:square;mso-width-percent:0;mso-height-percent:0;mso-wrap-distance-left:9pt;mso-wrap-distance-top:0;mso-wrap-distance-right:9pt;mso-wrap-distance-bottom:0;mso-position-horizontal:right;mso-position-horizontal-relative:margin;mso-position-vertical:absolute;mso-position-vertical-relative:margin;mso-width-percent:0;mso-height-percent:0;mso-width-relative:margin;mso-height-relative:margin;v-text-anchor:top" arcsize="10923f" o:gfxdata="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" filled="f" strokecolor="#0070c0" strokeweight="1pt">
+              <v:roundrect w14:anchorId="065DE3B1" id="_x0000_s1035" style="position:absolute;margin-left:119.15pt;margin-top:221.15pt;width:170.35pt;height:110.55pt;z-index:251665408;visibility:visible;mso-wrap-style:square;mso-width-percent:0;mso-height-percent:0;mso-wrap-distance-left:9pt;mso-wrap-distance-top:0;mso-wrap-distance-right:9pt;mso-wrap-distance-bottom:0;mso-position-horizontal:right;mso-position-horizontal-relative:margin;mso-position-vertical:absolute;mso-position-vertical-relative:margin;mso-width-percent:0;mso-height-percent:0;mso-width-relative:margin;mso-height-relative:margin;v-text-anchor:top" arcsize="10923f" o:gfxdata="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" filled="f" strokecolor="#0070c0" strokeweight="1pt">
                 <v:stroke joinstyle="miter"/>
                 <v:textbox inset="0,0,0,0">
                   <w:txbxContent>
@@ -8111,13 +7043,7 @@
                                     <w:rPr>
                                       <w:color w:val="000000" w:themeColor="text1"/>
                                     </w:rPr>
-                                    <w:t>*</w:t>
-                                  </w:r>
-                                  <w:r>
-                                    <w:rPr>
-                                      <w:color w:val="000000" w:themeColor="text1"/>
-                                    </w:rPr>
-                                    <w:t xml:space="preserve"> </w:t>
+                                    <w:t xml:space="preserve">* </w:t>
                                   </w:r>
                                   <w:proofErr w:type="spellStart"/>
                                   <w:r>
@@ -8280,7 +7206,7 @@
           </mc:Choice>
           <mc:Fallback>
             <w:pict>
-              <v:roundrect w14:anchorId="44D0E037" id="_x0000_s1038" style="position:absolute;margin-left:0;margin-top:221.15pt;width:170.35pt;height:110.55pt;z-index:251663360;visibility:visible;mso-wrap-style:square;mso-width-percent:0;mso-height-percent:0;mso-wrap-distance-left:9pt;mso-wrap-distance-top:0;mso-wrap-distance-right:9pt;mso-wrap-distance-bottom:0;mso-position-horizontal:left;mso-position-horizontal-relative:margin;mso-position-vertical:absolute;mso-position-vertical-relative:margin;mso-width-percent:0;mso-height-percent:0;mso-width-relative:margin;mso-height-relative:margin;v-text-anchor:top" arcsize="10923f" o:gfxdata="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" filled="f" strokecolor="black [3213]" strokeweight="1pt">
+              <v:roundrect w14:anchorId="44D0E037" id="_x0000_s1036" style="position:absolute;margin-left:0;margin-top:221.15pt;width:170.35pt;height:110.55pt;z-index:251663360;visibility:visible;mso-wrap-style:square;mso-width-percent:0;mso-height-percent:0;mso-wrap-distance-left:9pt;mso-wrap-distance-top:0;mso-wrap-distance-right:9pt;mso-wrap-distance-bottom:0;mso-position-horizontal:left;mso-position-horizontal-relative:margin;mso-position-vertical:absolute;mso-position-vertical-relative:margin;mso-width-percent:0;mso-height-percent:0;mso-width-relative:margin;mso-height-relative:margin;v-text-anchor:top" arcsize="10923f" o:gfxdata="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" filled="f" strokecolor="black [3213]" strokeweight="1pt">
                 <v:stroke joinstyle="miter"/>
                 <v:textbox inset="0,0,0,0">
                   <w:txbxContent>
@@ -8361,13 +7287,7 @@
                               <w:rPr>
                                 <w:color w:val="000000" w:themeColor="text1"/>
                               </w:rPr>
-                              <w:t>*</w:t>
-                            </w:r>
-                            <w:r>
-                              <w:rPr>
-                                <w:color w:val="000000" w:themeColor="text1"/>
-                              </w:rPr>
-                              <w:t xml:space="preserve"> </w:t>
+                              <w:t xml:space="preserve">* </w:t>
                             </w:r>
                             <w:proofErr w:type="spellStart"/>
                             <w:r>
@@ -8660,27 +7580,6 @@
                                       <w:color w:val="BF8F00" w:themeColor="accent4" w:themeShade="BF"/>
                                     </w:rPr>
                                     <w:t>npc_name</w:t>
-                                  </w:r>
-                                  <w:proofErr w:type="spellEnd"/>
-                                </w:p>
-                                <w:p>
-                                  <w:pPr>
-                                    <w:rPr>
-                                      <w:color w:val="BF8F00" w:themeColor="accent4" w:themeShade="BF"/>
-                                    </w:rPr>
-                                  </w:pPr>
-                                  <w:r>
-                                    <w:rPr>
-                                      <w:color w:val="BF8F00" w:themeColor="accent4" w:themeShade="BF"/>
-                                    </w:rPr>
-                                    <w:t xml:space="preserve">* </w:t>
-                                  </w:r>
-                                  <w:proofErr w:type="spellStart"/>
-                                  <w:r>
-                                    <w:rPr>
-                                      <w:color w:val="BF8F00" w:themeColor="accent4" w:themeShade="BF"/>
-                                    </w:rPr>
-                                    <w:t>city_id</w:t>
                                   </w:r>
                                   <w:proofErr w:type="spellEnd"/>
                                 </w:p>
@@ -8825,7 +7724,7 @@
           </mc:Choice>
           <mc:Fallback>
             <w:pict>
-              <v:roundrect w14:anchorId="5FDF4DCF" id="_x0000_s1039" style="position:absolute;margin-left:119.25pt;margin-top:0;width:170.45pt;height:110.45pt;z-index:251661312;visibility:visible;mso-wrap-style:square;mso-wrap-distance-left:9pt;mso-wrap-distance-top:0;mso-wrap-distance-right:9pt;mso-wrap-distance-bottom:0;mso-position-horizontal:right;mso-position-horizontal-relative:margin;mso-position-vertical:top;mso-position-vertical-relative:margin;v-text-anchor:top" arcsize="10923f" o:gfxdata="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" filled="f" strokecolor="#bf8f00 [2407]" strokeweight="1pt">
+              <v:roundrect w14:anchorId="5FDF4DCF" id="_x0000_s1037" style="position:absolute;margin-left:119.25pt;margin-top:0;width:170.45pt;height:110.45pt;z-index:251661312;visibility:visible;mso-wrap-style:square;mso-wrap-distance-left:9pt;mso-wrap-distance-top:0;mso-wrap-distance-right:9pt;mso-wrap-distance-bottom:0;mso-position-horizontal:right;mso-position-horizontal-relative:margin;mso-position-vertical:top;mso-position-vertical-relative:margin;v-text-anchor:top" arcsize="10923f" o:gfxdata="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" filled="f" strokecolor="#bf8f00 [2407]" strokeweight="1pt">
                 <v:stroke joinstyle="miter"/>
                 <v:textbox inset="0,0,0,0">
                   <w:txbxContent>
@@ -8914,27 +7813,6 @@
                                 <w:color w:val="BF8F00" w:themeColor="accent4" w:themeShade="BF"/>
                               </w:rPr>
                               <w:t>npc_name</w:t>
-                            </w:r>
-                            <w:proofErr w:type="spellEnd"/>
-                          </w:p>
-                          <w:p>
-                            <w:pPr>
-                              <w:rPr>
-                                <w:color w:val="BF8F00" w:themeColor="accent4" w:themeShade="BF"/>
-                              </w:rPr>
-                            </w:pPr>
-                            <w:r>
-                              <w:rPr>
-                                <w:color w:val="BF8F00" w:themeColor="accent4" w:themeShade="BF"/>
-                              </w:rPr>
-                              <w:t xml:space="preserve">* </w:t>
-                            </w:r>
-                            <w:proofErr w:type="spellStart"/>
-                            <w:r>
-                              <w:rPr>
-                                <w:color w:val="BF8F00" w:themeColor="accent4" w:themeShade="BF"/>
-                              </w:rPr>
-                              <w:t>city_id</w:t>
                             </w:r>
                             <w:proofErr w:type="spellEnd"/>
                           </w:p>
@@ -9298,7 +8176,7 @@
           </mc:Choice>
           <mc:Fallback>
             <w:pict>
-              <v:roundrect w14:anchorId="78B384B7" id="_x0000_s1040" style="position:absolute;margin-left:0;margin-top:0;width:170.45pt;height:110.45pt;z-index:251659264;visibility:visible;mso-wrap-style:square;mso-wrap-distance-left:9pt;mso-wrap-distance-top:0;mso-wrap-distance-right:9pt;mso-wrap-distance-bottom:0;mso-position-horizontal:left;mso-position-horizontal-relative:margin;mso-position-vertical:top;mso-position-vertical-relative:margin;v-text-anchor:top" arcsize="10923f" o:gfxdata="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" filled="f" strokecolor="#00b050" strokeweight="1pt">
+              <v:roundrect w14:anchorId="78B384B7" id="_x0000_s1038" style="position:absolute;margin-left:0;margin-top:0;width:170.45pt;height:110.45pt;z-index:251659264;visibility:visible;mso-wrap-style:square;mso-wrap-distance-left:9pt;mso-wrap-distance-top:0;mso-wrap-distance-right:9pt;mso-wrap-distance-bottom:0;mso-position-horizontal:left;mso-position-horizontal-relative:margin;mso-position-vertical:top;mso-position-vertical-relative:margin;v-text-anchor:top" arcsize="10923f" o:gfxdata="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" filled="f" strokecolor="#00b050" strokeweight="1pt">
                 <v:stroke joinstyle="miter"/>
                 <v:textbox inset="0,0,0,0">
                   <w:txbxContent>
@@ -10269,7 +9147,7 @@
   <w:abstractNum w:abstractNumId="7" w15:restartNumberingAfterBreak="0">
     <w:nsid w:val="7AD74AA3"/>
     <w:multiLevelType w:val="hybridMultilevel"/>
-    <w:tmpl w:val="2BEA13EA"/>
+    <w:tmpl w:val="B56208A8"/>
     <w:lvl w:ilvl="0" w:tplc="04090001">
       <w:start w:val="1"/>
       <w:numFmt w:val="bullet"/>
@@ -11163,7 +10041,7 @@
 </file>
 
 <file path=customXml/itemProps1.xml><?xml version="1.0" encoding="utf-8"?>
-<ds:datastoreItem xmlns:ds="http://schemas.openxmlformats.org/officeDocument/2006/customXml" ds:itemID="{CEBD68A2-A127-4F47-88DE-A2D8DD899D20}">
+<ds:datastoreItem xmlns:ds="http://schemas.openxmlformats.org/officeDocument/2006/customXml" ds:itemID="{C6CC6210-349C-4977-B066-FF0228B0B185}">
   <ds:schemaRefs>
     <ds:schemaRef ds:uri="http://schemas.openxmlformats.org/officeDocument/2006/bibliography"/>
   </ds:schemaRefs>

</xml_diff>

<commit_message>
DB and docs update
</commit_message>
<xml_diff>
--- a/Docs.docx
+++ b/Docs.docx
@@ -1,6 +1,6 @@
 
 <file path=word/document.xml><?xml version="1.0" encoding="utf-8"?>
-<w:document xmlns:wpc="http://schemas.microsoft.com/office/word/2010/wordprocessingCanvas" xmlns:cx="http://schemas.microsoft.com/office/drawing/2014/chartex" xmlns:cx1="http://schemas.microsoft.com/office/drawing/2015/9/8/chartex" xmlns:cx2="http://schemas.microsoft.com/office/drawing/2015/10/21/chartex" xmlns:cx3="http://schemas.microsoft.com/office/drawing/2016/5/9/chartex" xmlns:cx4="http://schemas.microsoft.com/office/drawing/2016/5/10/chartex" xmlns:cx5="http://schemas.microsoft.com/office/drawing/2016/5/11/chartex" xmlns:cx6="http://schemas.microsoft.com/office/drawing/2016/5/12/chartex" xmlns:cx7="http://schemas.microsoft.com/office/drawing/2016/5/13/chartex" xmlns:cx8="http://schemas.microsoft.com/office/drawing/2016/5/14/chartex" xmlns:mc="http://schemas.openxmlformats.org/markup-compatibility/2006" xmlns:aink="http://schemas.microsoft.com/office/drawing/2016/ink" xmlns:am3d="http://schemas.microsoft.com/office/drawing/2017/model3d" xmlns:o="urn:schemas-microsoft-com:office:office" xmlns:oel="http://schemas.microsoft.com/office/2019/extlst" xmlns:r="http://schemas.openxmlformats.org/officeDocument/2006/relationships" xmlns:m="http://schemas.openxmlformats.org/officeDocument/2006/math" xmlns:v="urn:schemas-microsoft-com:vml" xmlns:wp14="http://schemas.microsoft.com/office/word/2010/wordprocessingDrawing" xmlns:wp="http://schemas.openxmlformats.org/drawingml/2006/wordprocessingDrawing" xmlns:w10="urn:schemas-microsoft-com:office:word" xmlns:w="http://schemas.openxmlformats.org/wordprocessingml/2006/main" xmlns:w14="http://schemas.microsoft.com/office/word/2010/wordml" xmlns:w15="http://schemas.microsoft.com/office/word/2012/wordml" xmlns:w16cex="http://schemas.microsoft.com/office/word/2018/wordml/cex" xmlns:w16cid="http://schemas.microsoft.com/office/word/2016/wordml/cid" xmlns:w16="http://schemas.microsoft.com/office/word/2018/wordml" xmlns:w16sdtdh="http://schemas.microsoft.com/office/word/2020/wordml/sdtdatahash" xmlns:w16se="http://schemas.microsoft.com/office/word/2015/wordml/symex" xmlns:wpg="http://schemas.microsoft.com/office/word/2010/wordprocessingGroup" xmlns:wpi="http://schemas.microsoft.com/office/word/2010/wordprocessingInk" xmlns:wne="http://schemas.microsoft.com/office/word/2006/wordml" xmlns:wps="http://schemas.microsoft.com/office/word/2010/wordprocessingShape" mc:Ignorable="w14 w15 w16se w16cid w16 w16cex w16sdtdh wp14">
+<w:document xmlns:wpc="http://schemas.microsoft.com/office/word/2010/wordprocessingCanvas" xmlns:cx="http://schemas.microsoft.com/office/drawing/2014/chartex" xmlns:cx1="http://schemas.microsoft.com/office/drawing/2015/9/8/chartex" xmlns:cx2="http://schemas.microsoft.com/office/drawing/2015/10/21/chartex" xmlns:cx3="http://schemas.microsoft.com/office/drawing/2016/5/9/chartex" xmlns:cx4="http://schemas.microsoft.com/office/drawing/2016/5/10/chartex" xmlns:cx5="http://schemas.microsoft.com/office/drawing/2016/5/11/chartex" xmlns:cx6="http://schemas.microsoft.com/office/drawing/2016/5/12/chartex" xmlns:cx7="http://schemas.microsoft.com/office/drawing/2016/5/13/chartex" xmlns:cx8="http://schemas.microsoft.com/office/drawing/2016/5/14/chartex" xmlns:mc="http://schemas.openxmlformats.org/markup-compatibility/2006" xmlns:aink="http://schemas.microsoft.com/office/drawing/2016/ink" xmlns:am3d="http://schemas.microsoft.com/office/drawing/2017/model3d" xmlns:o="urn:schemas-microsoft-com:office:office" xmlns:r="http://schemas.openxmlformats.org/officeDocument/2006/relationships" xmlns:m="http://schemas.openxmlformats.org/officeDocument/2006/math" xmlns:v="urn:schemas-microsoft-com:vml" xmlns:wp14="http://schemas.microsoft.com/office/word/2010/wordprocessingDrawing" xmlns:wp="http://schemas.openxmlformats.org/drawingml/2006/wordprocessingDrawing" xmlns:w10="urn:schemas-microsoft-com:office:word" xmlns:w="http://schemas.openxmlformats.org/wordprocessingml/2006/main" xmlns:w14="http://schemas.microsoft.com/office/word/2010/wordml" xmlns:w15="http://schemas.microsoft.com/office/word/2012/wordml" xmlns:w16cid="http://schemas.microsoft.com/office/word/2016/wordml/cid" xmlns:w16se="http://schemas.microsoft.com/office/word/2015/wordml/symex" xmlns:wpg="http://schemas.microsoft.com/office/word/2010/wordprocessingGroup" xmlns:wpi="http://schemas.microsoft.com/office/word/2010/wordprocessingInk" xmlns:wne="http://schemas.microsoft.com/office/word/2006/wordml" xmlns:wps="http://schemas.microsoft.com/office/word/2010/wordprocessingShape" mc:Ignorable="w14 w15 w16se w16cid wp14">
   <w:body>
     <w:p>
       <w:pPr>
@@ -1338,17 +1338,8 @@
           <w:bCs/>
           <w:szCs w:val="24"/>
         </w:rPr>
-        <w:t>city_id</w:t>
-      </w:r>
-      <w:proofErr w:type="spellEnd"/>
-      <w:r>
-        <w:rPr>
-          <w:rFonts w:cs="Times New Roman"/>
-          <w:szCs w:val="24"/>
-        </w:rPr>
-        <w:t xml:space="preserve">, </w:t>
-      </w:r>
-      <w:proofErr w:type="spellStart"/>
+        <w:t>world</w:t>
+      </w:r>
       <w:r>
         <w:rPr>
           <w:rFonts w:cs="Times New Roman"/>
@@ -1356,6 +1347,24 @@
           <w:bCs/>
           <w:szCs w:val="24"/>
         </w:rPr>
+        <w:t>_id</w:t>
+      </w:r>
+      <w:proofErr w:type="spellEnd"/>
+      <w:r>
+        <w:rPr>
+          <w:rFonts w:cs="Times New Roman"/>
+          <w:szCs w:val="24"/>
+        </w:rPr>
+        <w:t xml:space="preserve">, </w:t>
+      </w:r>
+      <w:proofErr w:type="spellStart"/>
+      <w:r>
+        <w:rPr>
+          <w:rFonts w:cs="Times New Roman"/>
+          <w:b/>
+          <w:bCs/>
+          <w:szCs w:val="24"/>
+        </w:rPr>
         <w:t>item_id</w:t>
       </w:r>
       <w:proofErr w:type="spellEnd"/>
@@ -1507,7 +1516,7 @@
           <w:rFonts w:cs="Times New Roman"/>
           <w:szCs w:val="24"/>
         </w:rPr>
-        <w:t>Cities</w:t>
+        <w:t>Worlds</w:t>
       </w:r>
       <w:proofErr w:type="spellEnd"/>
       <w:r>
@@ -1525,7 +1534,16 @@
           <w:bCs/>
           <w:szCs w:val="24"/>
         </w:rPr>
-        <w:t>city_id</w:t>
+        <w:t>world</w:t>
+      </w:r>
+      <w:r>
+        <w:rPr>
+          <w:rFonts w:cs="Times New Roman"/>
+          <w:b/>
+          <w:bCs/>
+          <w:szCs w:val="24"/>
+        </w:rPr>
+        <w:t>_id</w:t>
       </w:r>
       <w:proofErr w:type="spellEnd"/>
       <w:r>
@@ -1541,23 +1559,14 @@
           <w:rFonts w:cs="Times New Roman"/>
           <w:szCs w:val="24"/>
         </w:rPr>
-        <w:t>city_name</w:t>
-      </w:r>
-      <w:proofErr w:type="spellEnd"/>
-      <w:r>
-        <w:rPr>
-          <w:rFonts w:cs="Times New Roman"/>
-          <w:szCs w:val="24"/>
-        </w:rPr>
-        <w:t xml:space="preserve">, </w:t>
-      </w:r>
-      <w:proofErr w:type="spellStart"/>
-      <w:r>
-        <w:rPr>
-          <w:rFonts w:cs="Times New Roman"/>
-          <w:szCs w:val="24"/>
-        </w:rPr>
-        <w:t>population</w:t>
+        <w:t>world</w:t>
+      </w:r>
+      <w:r>
+        <w:rPr>
+          <w:rFonts w:cs="Times New Roman"/>
+          <w:szCs w:val="24"/>
+        </w:rPr>
+        <w:t>_name</w:t>
       </w:r>
       <w:proofErr w:type="spellEnd"/>
       <w:r>
@@ -1668,7 +1677,49 @@
           <w:bCs/>
           <w:szCs w:val="24"/>
         </w:rPr>
-        <w:t>job_id</w:t>
+        <w:t>quest_id</w:t>
+      </w:r>
+      <w:proofErr w:type="spellEnd"/>
+      <w:r>
+        <w:rPr>
+          <w:rFonts w:cs="Times New Roman"/>
+          <w:szCs w:val="24"/>
+        </w:rPr>
+        <w:t>)</w:t>
+      </w:r>
+    </w:p>
+    <w:p>
+      <w:pPr>
+        <w:spacing w:after="120"/>
+        <w:rPr>
+          <w:rFonts w:cs="Times New Roman"/>
+          <w:szCs w:val="24"/>
+        </w:rPr>
+      </w:pPr>
+      <w:proofErr w:type="spellStart"/>
+      <w:r>
+        <w:rPr>
+          <w:rFonts w:cs="Times New Roman"/>
+          <w:szCs w:val="24"/>
+        </w:rPr>
+        <w:t>Enemies</w:t>
+      </w:r>
+      <w:proofErr w:type="spellEnd"/>
+      <w:r>
+        <w:rPr>
+          <w:rFonts w:cs="Times New Roman"/>
+          <w:szCs w:val="24"/>
+        </w:rPr>
+        <w:t xml:space="preserve"> (</w:t>
+      </w:r>
+      <w:proofErr w:type="spellStart"/>
+      <w:r>
+        <w:rPr>
+          <w:rFonts w:cs="Times New Roman"/>
+          <w:b/>
+          <w:szCs w:val="24"/>
+        </w:rPr>
+        <w:t>enemy_id</w:t>
       </w:r>
       <w:proofErr w:type="spellEnd"/>
       <w:r>
@@ -1677,6 +1728,79 @@
           <w:szCs w:val="24"/>
         </w:rPr>
         <w:t xml:space="preserve">, </w:t>
+      </w:r>
+      <w:proofErr w:type="spellStart"/>
+      <w:r>
+        <w:rPr>
+          <w:rFonts w:cs="Times New Roman"/>
+          <w:szCs w:val="24"/>
+        </w:rPr>
+        <w:t>enemy_name</w:t>
+      </w:r>
+      <w:proofErr w:type="spellEnd"/>
+      <w:r>
+        <w:rPr>
+          <w:rFonts w:cs="Times New Roman"/>
+          <w:szCs w:val="24"/>
+        </w:rPr>
+        <w:t xml:space="preserve">, HP, </w:t>
+      </w:r>
+      <w:proofErr w:type="spellStart"/>
+      <w:r>
+        <w:rPr>
+          <w:rFonts w:cs="Times New Roman"/>
+          <w:szCs w:val="24"/>
+        </w:rPr>
+        <w:t>attack</w:t>
+      </w:r>
+      <w:proofErr w:type="spellEnd"/>
+      <w:r>
+        <w:rPr>
+          <w:rFonts w:cs="Times New Roman"/>
+          <w:szCs w:val="24"/>
+        </w:rPr>
+        <w:t xml:space="preserve">, </w:t>
+      </w:r>
+      <w:proofErr w:type="spellStart"/>
+      <w:r>
+        <w:rPr>
+          <w:rFonts w:cs="Times New Roman"/>
+          <w:szCs w:val="24"/>
+        </w:rPr>
+        <w:t>level</w:t>
+      </w:r>
+      <w:proofErr w:type="spellEnd"/>
+      <w:r>
+        <w:rPr>
+          <w:rFonts w:cs="Times New Roman"/>
+          <w:szCs w:val="24"/>
+        </w:rPr>
+        <w:t xml:space="preserve">) </w:t>
+      </w:r>
+    </w:p>
+    <w:p>
+      <w:pPr>
+        <w:spacing w:after="120"/>
+        <w:rPr>
+          <w:rFonts w:cs="Times New Roman"/>
+          <w:szCs w:val="24"/>
+        </w:rPr>
+      </w:pPr>
+      <w:proofErr w:type="spellStart"/>
+      <w:r>
+        <w:rPr>
+          <w:rFonts w:cs="Times New Roman"/>
+          <w:szCs w:val="24"/>
+        </w:rPr>
+        <w:t>Buildings</w:t>
+      </w:r>
+      <w:proofErr w:type="spellEnd"/>
+      <w:r>
+        <w:rPr>
+          <w:rFonts w:cs="Times New Roman"/>
+          <w:szCs w:val="24"/>
+        </w:rPr>
+        <w:t xml:space="preserve"> (</w:t>
       </w:r>
       <w:proofErr w:type="spellStart"/>
       <w:r>
@@ -1686,7 +1810,82 @@
           <w:bCs/>
           <w:szCs w:val="24"/>
         </w:rPr>
-        <w:t>quest_id</w:t>
+        <w:t>building_id</w:t>
+      </w:r>
+      <w:proofErr w:type="spellEnd"/>
+      <w:r>
+        <w:rPr>
+          <w:rFonts w:cs="Times New Roman"/>
+          <w:szCs w:val="24"/>
+        </w:rPr>
+        <w:t xml:space="preserve">, </w:t>
+      </w:r>
+      <w:proofErr w:type="spellStart"/>
+      <w:r>
+        <w:rPr>
+          <w:rFonts w:cs="Times New Roman"/>
+          <w:szCs w:val="24"/>
+        </w:rPr>
+        <w:t>building_name</w:t>
+      </w:r>
+      <w:proofErr w:type="spellEnd"/>
+      <w:r>
+        <w:rPr>
+          <w:rFonts w:cs="Times New Roman"/>
+          <w:szCs w:val="24"/>
+        </w:rPr>
+        <w:t xml:space="preserve">, </w:t>
+      </w:r>
+      <w:proofErr w:type="spellStart"/>
+      <w:r>
+        <w:rPr>
+          <w:rFonts w:cs="Times New Roman"/>
+          <w:szCs w:val="24"/>
+        </w:rPr>
+        <w:t>level</w:t>
+      </w:r>
+      <w:proofErr w:type="spellEnd"/>
+      <w:r>
+        <w:rPr>
+          <w:rFonts w:cs="Times New Roman"/>
+          <w:szCs w:val="24"/>
+        </w:rPr>
+        <w:t xml:space="preserve">, </w:t>
+      </w:r>
+      <w:proofErr w:type="spellStart"/>
+      <w:r>
+        <w:rPr>
+          <w:rFonts w:cs="Times New Roman"/>
+          <w:szCs w:val="24"/>
+        </w:rPr>
+        <w:t>type</w:t>
+      </w:r>
+      <w:proofErr w:type="spellEnd"/>
+      <w:r>
+        <w:rPr>
+          <w:rFonts w:cs="Times New Roman"/>
+          <w:szCs w:val="24"/>
+        </w:rPr>
+        <w:t xml:space="preserve">, </w:t>
+      </w:r>
+      <w:proofErr w:type="spellStart"/>
+      <w:r>
+        <w:rPr>
+          <w:rFonts w:cs="Times New Roman"/>
+          <w:b/>
+          <w:bCs/>
+          <w:szCs w:val="24"/>
+        </w:rPr>
+        <w:t>world</w:t>
+      </w:r>
+      <w:r>
+        <w:rPr>
+          <w:rFonts w:cs="Times New Roman"/>
+          <w:b/>
+          <w:bCs/>
+          <w:szCs w:val="24"/>
+        </w:rPr>
+        <w:t>_id</w:t>
       </w:r>
       <w:proofErr w:type="spellEnd"/>
       <w:r>
@@ -1711,7 +1910,14 @@
           <w:rFonts w:cs="Times New Roman"/>
           <w:szCs w:val="24"/>
         </w:rPr>
-        <w:t>Buildings</w:t>
+        <w:t>Quest</w:t>
+      </w:r>
+      <w:r>
+        <w:rPr>
+          <w:rFonts w:cs="Times New Roman"/>
+          <w:szCs w:val="24"/>
+        </w:rPr>
+        <w:t>s</w:t>
       </w:r>
       <w:proofErr w:type="spellEnd"/>
       <w:r>
@@ -1729,7 +1935,7 @@
           <w:bCs/>
           <w:szCs w:val="24"/>
         </w:rPr>
-        <w:t>building_id</w:t>
+        <w:t>quest_id</w:t>
       </w:r>
       <w:proofErr w:type="spellEnd"/>
       <w:r>
@@ -1745,7 +1951,7 @@
           <w:rFonts w:cs="Times New Roman"/>
           <w:szCs w:val="24"/>
         </w:rPr>
-        <w:t>building_name</w:t>
+        <w:t>quest_name</w:t>
       </w:r>
       <w:proofErr w:type="spellEnd"/>
       <w:r>
@@ -1761,7 +1967,7 @@
           <w:rFonts w:cs="Times New Roman"/>
           <w:szCs w:val="24"/>
         </w:rPr>
-        <w:t>level</w:t>
+        <w:t>description</w:t>
       </w:r>
       <w:proofErr w:type="spellEnd"/>
       <w:r>
@@ -1777,15 +1983,47 @@
           <w:rFonts w:cs="Times New Roman"/>
           <w:szCs w:val="24"/>
         </w:rPr>
-        <w:t>type</w:t>
-      </w:r>
-      <w:proofErr w:type="spellEnd"/>
-      <w:r>
-        <w:rPr>
-          <w:rFonts w:cs="Times New Roman"/>
-          <w:szCs w:val="24"/>
-        </w:rPr>
-        <w:t xml:space="preserve">, </w:t>
+        <w:t>IsMainStory</w:t>
+      </w:r>
+      <w:proofErr w:type="spellEnd"/>
+      <w:r>
+        <w:rPr>
+          <w:rFonts w:cs="Times New Roman"/>
+          <w:szCs w:val="24"/>
+        </w:rPr>
+        <w:t>)</w:t>
+      </w:r>
+    </w:p>
+    <w:p>
+      <w:pPr>
+        <w:spacing w:after="120"/>
+        <w:rPr>
+          <w:rFonts w:cs="Times New Roman"/>
+          <w:szCs w:val="24"/>
+        </w:rPr>
+      </w:pPr>
+      <w:proofErr w:type="spellStart"/>
+      <w:r>
+        <w:rPr>
+          <w:rFonts w:cs="Times New Roman"/>
+          <w:szCs w:val="24"/>
+        </w:rPr>
+        <w:t>QuestImprovement</w:t>
+      </w:r>
+      <w:r>
+        <w:rPr>
+          <w:rFonts w:cs="Times New Roman"/>
+          <w:szCs w:val="24"/>
+        </w:rPr>
+        <w:t>s</w:t>
+      </w:r>
+      <w:proofErr w:type="spellEnd"/>
+      <w:r>
+        <w:rPr>
+          <w:rFonts w:cs="Times New Roman"/>
+          <w:szCs w:val="24"/>
+        </w:rPr>
+        <w:t xml:space="preserve"> (</w:t>
       </w:r>
       <w:proofErr w:type="spellStart"/>
       <w:r>
@@ -1795,7 +2033,41 @@
           <w:bCs/>
           <w:szCs w:val="24"/>
         </w:rPr>
-        <w:t>city_id</w:t>
+        <w:t>quest_id</w:t>
+      </w:r>
+      <w:proofErr w:type="spellEnd"/>
+      <w:r>
+        <w:rPr>
+          <w:rFonts w:cs="Times New Roman"/>
+          <w:szCs w:val="24"/>
+        </w:rPr>
+        <w:t xml:space="preserve">, </w:t>
+      </w:r>
+      <w:proofErr w:type="spellStart"/>
+      <w:r>
+        <w:rPr>
+          <w:rFonts w:cs="Times New Roman"/>
+          <w:b/>
+          <w:bCs/>
+          <w:szCs w:val="24"/>
+        </w:rPr>
+        <w:t>player_id</w:t>
+      </w:r>
+      <w:proofErr w:type="spellEnd"/>
+      <w:r>
+        <w:rPr>
+          <w:rFonts w:cs="Times New Roman"/>
+          <w:szCs w:val="24"/>
+        </w:rPr>
+        <w:t xml:space="preserve">, </w:t>
+      </w:r>
+      <w:proofErr w:type="spellStart"/>
+      <w:r>
+        <w:rPr>
+          <w:rFonts w:cs="Times New Roman"/>
+          <w:szCs w:val="24"/>
+        </w:rPr>
+        <w:t>IsCompleted</w:t>
       </w:r>
       <w:proofErr w:type="spellEnd"/>
       <w:r>
@@ -1820,7 +2092,14 @@
           <w:rFonts w:cs="Times New Roman"/>
           <w:szCs w:val="24"/>
         </w:rPr>
-        <w:t>Quest</w:t>
+        <w:t>Item</w:t>
+      </w:r>
+      <w:r>
+        <w:rPr>
+          <w:rFonts w:cs="Times New Roman"/>
+          <w:szCs w:val="24"/>
+        </w:rPr>
+        <w:t>s</w:t>
       </w:r>
       <w:proofErr w:type="spellEnd"/>
       <w:r>
@@ -1838,7 +2117,7 @@
           <w:bCs/>
           <w:szCs w:val="24"/>
         </w:rPr>
-        <w:t>quest_id</w:t>
+        <w:t>item_id</w:t>
       </w:r>
       <w:proofErr w:type="spellEnd"/>
       <w:r>
@@ -1852,25 +2131,29 @@
       <w:r>
         <w:rPr>
           <w:rFonts w:cs="Times New Roman"/>
-          <w:szCs w:val="24"/>
-        </w:rPr>
-        <w:t>quest_name</w:t>
-      </w:r>
-      <w:proofErr w:type="spellEnd"/>
-      <w:r>
-        <w:rPr>
-          <w:rFonts w:cs="Times New Roman"/>
-          <w:szCs w:val="24"/>
-        </w:rPr>
-        <w:t xml:space="preserve">, </w:t>
-      </w:r>
-      <w:proofErr w:type="spellStart"/>
-      <w:r>
-        <w:rPr>
-          <w:rFonts w:cs="Times New Roman"/>
-          <w:szCs w:val="24"/>
-        </w:rPr>
-        <w:t>description</w:t>
+          <w:b/>
+          <w:bCs/>
+          <w:szCs w:val="24"/>
+        </w:rPr>
+        <w:t>item</w:t>
+      </w:r>
+      <w:r>
+        <w:rPr>
+          <w:rFonts w:cs="Times New Roman"/>
+          <w:b/>
+          <w:bCs/>
+          <w:szCs w:val="24"/>
+        </w:rPr>
+        <w:t>Stat</w:t>
+      </w:r>
+      <w:r>
+        <w:rPr>
+          <w:rFonts w:cs="Times New Roman"/>
+          <w:b/>
+          <w:bCs/>
+          <w:szCs w:val="24"/>
+        </w:rPr>
+        <w:t>_id</w:t>
       </w:r>
       <w:proofErr w:type="spellEnd"/>
       <w:r>
@@ -1895,7 +2178,14 @@
           <w:rFonts w:cs="Times New Roman"/>
           <w:szCs w:val="24"/>
         </w:rPr>
-        <w:t>QuestImprovement</w:t>
+        <w:t>Item</w:t>
+      </w:r>
+      <w:r>
+        <w:rPr>
+          <w:rFonts w:cs="Times New Roman"/>
+          <w:szCs w:val="24"/>
+        </w:rPr>
+        <w:t>Stats</w:t>
       </w:r>
       <w:proofErr w:type="spellEnd"/>
       <w:r>
@@ -1904,6 +2194,38 @@
           <w:szCs w:val="24"/>
         </w:rPr>
         <w:t xml:space="preserve"> (</w:t>
+      </w:r>
+      <w:proofErr w:type="spellStart"/>
+      <w:r>
+        <w:rPr>
+          <w:rFonts w:cs="Times New Roman"/>
+          <w:szCs w:val="24"/>
+        </w:rPr>
+        <w:t>item_attack</w:t>
+      </w:r>
+      <w:proofErr w:type="spellEnd"/>
+      <w:r>
+        <w:rPr>
+          <w:rFonts w:cs="Times New Roman"/>
+          <w:szCs w:val="24"/>
+        </w:rPr>
+        <w:t xml:space="preserve">, </w:t>
+      </w:r>
+      <w:proofErr w:type="spellStart"/>
+      <w:r>
+        <w:rPr>
+          <w:rFonts w:cs="Times New Roman"/>
+          <w:szCs w:val="24"/>
+        </w:rPr>
+        <w:t>item_level</w:t>
+      </w:r>
+      <w:proofErr w:type="spellEnd"/>
+      <w:r>
+        <w:rPr>
+          <w:rFonts w:cs="Times New Roman"/>
+          <w:szCs w:val="24"/>
+        </w:rPr>
+        <w:t xml:space="preserve">, </w:t>
       </w:r>
       <w:proofErr w:type="spellStart"/>
       <w:r>
@@ -1913,17 +2235,8 @@
           <w:bCs/>
           <w:szCs w:val="24"/>
         </w:rPr>
-        <w:t>quest_id</w:t>
-      </w:r>
-      <w:proofErr w:type="spellEnd"/>
-      <w:r>
-        <w:rPr>
-          <w:rFonts w:cs="Times New Roman"/>
-          <w:szCs w:val="24"/>
-        </w:rPr>
-        <w:t xml:space="preserve">, </w:t>
-      </w:r>
-      <w:proofErr w:type="spellStart"/>
+        <w:t>item</w:t>
+      </w:r>
       <w:r>
         <w:rPr>
           <w:rFonts w:cs="Times New Roman"/>
@@ -1931,58 +2244,8 @@
           <w:bCs/>
           <w:szCs w:val="24"/>
         </w:rPr>
-        <w:t>player_id</w:t>
-      </w:r>
-      <w:proofErr w:type="spellEnd"/>
-      <w:r>
-        <w:rPr>
-          <w:rFonts w:cs="Times New Roman"/>
-          <w:szCs w:val="24"/>
-        </w:rPr>
-        <w:t xml:space="preserve">, </w:t>
-      </w:r>
-      <w:proofErr w:type="spellStart"/>
-      <w:r>
-        <w:rPr>
-          <w:rFonts w:cs="Times New Roman"/>
-          <w:szCs w:val="24"/>
-        </w:rPr>
-        <w:t>IsCompleted</w:t>
-      </w:r>
-      <w:proofErr w:type="spellEnd"/>
-      <w:r>
-        <w:rPr>
-          <w:rFonts w:cs="Times New Roman"/>
-          <w:szCs w:val="24"/>
-        </w:rPr>
-        <w:t>)</w:t>
-      </w:r>
-    </w:p>
-    <w:p>
-      <w:pPr>
-        <w:spacing w:after="120"/>
-        <w:rPr>
-          <w:rFonts w:cs="Times New Roman"/>
-          <w:szCs w:val="24"/>
-        </w:rPr>
-      </w:pPr>
-      <w:proofErr w:type="spellStart"/>
-      <w:r>
-        <w:rPr>
-          <w:rFonts w:cs="Times New Roman"/>
-          <w:szCs w:val="24"/>
-        </w:rPr>
-        <w:t>Item</w:t>
-      </w:r>
-      <w:proofErr w:type="spellEnd"/>
-      <w:r>
-        <w:rPr>
-          <w:rFonts w:cs="Times New Roman"/>
-          <w:szCs w:val="24"/>
-        </w:rPr>
-        <w:t xml:space="preserve"> (</w:t>
-      </w:r>
-      <w:proofErr w:type="spellStart"/>
+        <w:t>Stat</w:t>
+      </w:r>
       <w:r>
         <w:rPr>
           <w:rFonts w:cs="Times New Roman"/>
@@ -1990,100 +2253,7 @@
           <w:bCs/>
           <w:szCs w:val="24"/>
         </w:rPr>
-        <w:t>item_id</w:t>
-      </w:r>
-      <w:proofErr w:type="spellEnd"/>
-      <w:r>
-        <w:rPr>
-          <w:rFonts w:cs="Times New Roman"/>
-          <w:szCs w:val="24"/>
-        </w:rPr>
-        <w:t xml:space="preserve">, </w:t>
-      </w:r>
-      <w:proofErr w:type="spellStart"/>
-      <w:r>
-        <w:rPr>
-          <w:rFonts w:cs="Times New Roman"/>
-          <w:b/>
-          <w:bCs/>
-          <w:szCs w:val="24"/>
-        </w:rPr>
-        <w:t>itemLevel_id</w:t>
-      </w:r>
-      <w:proofErr w:type="spellEnd"/>
-      <w:r>
-        <w:rPr>
-          <w:rFonts w:cs="Times New Roman"/>
-          <w:szCs w:val="24"/>
-        </w:rPr>
-        <w:t>)</w:t>
-      </w:r>
-    </w:p>
-    <w:p>
-      <w:pPr>
-        <w:spacing w:after="120"/>
-        <w:rPr>
-          <w:rFonts w:cs="Times New Roman"/>
-          <w:szCs w:val="24"/>
-        </w:rPr>
-      </w:pPr>
-      <w:proofErr w:type="spellStart"/>
-      <w:r>
-        <w:rPr>
-          <w:rFonts w:cs="Times New Roman"/>
-          <w:szCs w:val="24"/>
-        </w:rPr>
-        <w:t>IitemLevel</w:t>
-      </w:r>
-      <w:proofErr w:type="spellEnd"/>
-      <w:r>
-        <w:rPr>
-          <w:rFonts w:cs="Times New Roman"/>
-          <w:szCs w:val="24"/>
-        </w:rPr>
-        <w:t xml:space="preserve"> (</w:t>
-      </w:r>
-      <w:proofErr w:type="spellStart"/>
-      <w:r>
-        <w:rPr>
-          <w:rFonts w:cs="Times New Roman"/>
-          <w:szCs w:val="24"/>
-        </w:rPr>
-        <w:t>item_attack</w:t>
-      </w:r>
-      <w:proofErr w:type="spellEnd"/>
-      <w:r>
-        <w:rPr>
-          <w:rFonts w:cs="Times New Roman"/>
-          <w:szCs w:val="24"/>
-        </w:rPr>
-        <w:t xml:space="preserve">, </w:t>
-      </w:r>
-      <w:proofErr w:type="spellStart"/>
-      <w:r>
-        <w:rPr>
-          <w:rFonts w:cs="Times New Roman"/>
-          <w:szCs w:val="24"/>
-        </w:rPr>
-        <w:t>item_level</w:t>
-      </w:r>
-      <w:proofErr w:type="spellEnd"/>
-      <w:r>
-        <w:rPr>
-          <w:rFonts w:cs="Times New Roman"/>
-          <w:szCs w:val="24"/>
-        </w:rPr>
-        <w:t xml:space="preserve">, </w:t>
-      </w:r>
-      <w:proofErr w:type="spellStart"/>
-      <w:r>
-        <w:rPr>
-          <w:rFonts w:cs="Times New Roman"/>
-          <w:b/>
-          <w:bCs/>
-          <w:szCs w:val="24"/>
-        </w:rPr>
-        <w:t>itemlevel_id</w:t>
+        <w:t>_id</w:t>
       </w:r>
       <w:proofErr w:type="spellEnd"/>
       <w:r>
@@ -2151,14 +2321,7 @@
           <w:rFonts w:cs="Times New Roman"/>
           <w:szCs w:val="24"/>
         </w:rPr>
-        <w:t>É</w:t>
-      </w:r>
-      <w:r>
-        <w:rPr>
-          <w:rFonts w:cs="Times New Roman"/>
-          <w:szCs w:val="24"/>
-        </w:rPr>
-        <w:t>pület fejlesztésekor</w:t>
+        <w:t>A szörnyek legenerálásakor</w:t>
       </w:r>
     </w:p>
     <w:p>
@@ -2178,14 +2341,14 @@
           <w:rFonts w:cs="Times New Roman"/>
           <w:szCs w:val="24"/>
         </w:rPr>
-        <w:t>A</w:t>
-      </w:r>
-      <w:r>
-        <w:rPr>
-          <w:rFonts w:cs="Times New Roman"/>
-          <w:szCs w:val="24"/>
-        </w:rPr>
-        <w:t>mikor a játékos tárgyat szerez, vagy veszít el</w:t>
+        <w:t>É</w:t>
+      </w:r>
+      <w:r>
+        <w:rPr>
+          <w:rFonts w:cs="Times New Roman"/>
+          <w:szCs w:val="24"/>
+        </w:rPr>
+        <w:t>pület fejlesztésekor</w:t>
       </w:r>
     </w:p>
     <w:p>
@@ -2205,6 +2368,33 @@
           <w:rFonts w:cs="Times New Roman"/>
           <w:szCs w:val="24"/>
         </w:rPr>
+        <w:t>A</w:t>
+      </w:r>
+      <w:r>
+        <w:rPr>
+          <w:rFonts w:cs="Times New Roman"/>
+          <w:szCs w:val="24"/>
+        </w:rPr>
+        <w:t>mikor a játékos tárgyat szerez, vagy veszít el</w:t>
+      </w:r>
+    </w:p>
+    <w:p>
+      <w:pPr>
+        <w:pStyle w:val="Listaszerbekezds"/>
+        <w:numPr>
+          <w:ilvl w:val="0"/>
+          <w:numId w:val="5"/>
+        </w:numPr>
+        <w:rPr>
+          <w:rFonts w:cs="Times New Roman"/>
+          <w:szCs w:val="24"/>
+        </w:rPr>
+      </w:pPr>
+      <w:r>
+        <w:rPr>
+          <w:rFonts w:cs="Times New Roman"/>
+          <w:szCs w:val="24"/>
+        </w:rPr>
         <w:t>A küldet</w:t>
       </w:r>
       <w:r>
@@ -2212,7 +2402,14 @@
           <w:rFonts w:cs="Times New Roman"/>
           <w:szCs w:val="24"/>
         </w:rPr>
-        <w:t>éseknél</w:t>
+        <w:t>ések</w:t>
+      </w:r>
+      <w:r>
+        <w:rPr>
+          <w:rFonts w:cs="Times New Roman"/>
+          <w:szCs w:val="24"/>
+        </w:rPr>
+        <w:t xml:space="preserve"> felvételekor, teljesítésekor</w:t>
       </w:r>
     </w:p>
     <w:p>
@@ -2272,21 +2469,14 @@
           <w:rFonts w:cs="Times New Roman"/>
           <w:szCs w:val="24"/>
         </w:rPr>
-        <w:t>A játékos által felvett</w:t>
-      </w:r>
-      <w:r>
-        <w:rPr>
-          <w:rFonts w:cs="Times New Roman"/>
-          <w:szCs w:val="24"/>
-        </w:rPr>
-        <w:t>, és kész</w:t>
-      </w:r>
-      <w:r>
-        <w:rPr>
-          <w:rFonts w:cs="Times New Roman"/>
-          <w:szCs w:val="24"/>
-        </w:rPr>
-        <w:t xml:space="preserve"> küldetéseket</w:t>
+        <w:t>A játékos</w:t>
+      </w:r>
+      <w:r>
+        <w:rPr>
+          <w:rFonts w:cs="Times New Roman"/>
+          <w:szCs w:val="24"/>
+        </w:rPr>
+        <w:t xml:space="preserve"> küldetéseinek jelenlegi állapota</w:t>
       </w:r>
     </w:p>
     <w:p>
@@ -2306,15 +2496,22 @@
           <w:rFonts w:cs="Times New Roman"/>
           <w:szCs w:val="24"/>
         </w:rPr>
-        <w:t xml:space="preserve">A játékos </w:t>
-      </w:r>
-      <w:proofErr w:type="spellStart"/>
-      <w:r>
-        <w:rPr>
-          <w:rFonts w:cs="Times New Roman"/>
-          <w:szCs w:val="24"/>
-        </w:rPr>
-        <w:t>inventoryját</w:t>
+        <w:t>A játékos</w:t>
+      </w:r>
+      <w:r>
+        <w:rPr>
+          <w:rFonts w:cs="Times New Roman"/>
+          <w:szCs w:val="24"/>
+        </w:rPr>
+        <w:t xml:space="preserve">nak a meglévő </w:t>
+      </w:r>
+      <w:proofErr w:type="spellStart"/>
+      <w:r>
+        <w:rPr>
+          <w:rFonts w:cs="Times New Roman"/>
+          <w:szCs w:val="24"/>
+        </w:rPr>
+        <w:t>itemjeit</w:t>
       </w:r>
       <w:proofErr w:type="spellEnd"/>
     </w:p>
@@ -2355,23 +2552,121 @@
           <w:rFonts w:cs="Times New Roman"/>
           <w:szCs w:val="24"/>
         </w:rPr>
-        <w:t xml:space="preserve">Bejelentkezéskor – gyakran sok adatot (épületek helye, szintje, küldetések állapota, </w:t>
-      </w:r>
-      <w:proofErr w:type="spellStart"/>
-      <w:r>
-        <w:rPr>
-          <w:rFonts w:cs="Times New Roman"/>
-          <w:szCs w:val="24"/>
-        </w:rPr>
-        <w:t>imventory</w:t>
-      </w:r>
-      <w:proofErr w:type="spellEnd"/>
-      <w:r>
-        <w:rPr>
-          <w:rFonts w:cs="Times New Roman"/>
-          <w:szCs w:val="24"/>
-        </w:rPr>
-        <w:t>)</w:t>
+        <w:t>Bejelentkezéskor</w:t>
+      </w:r>
+    </w:p>
+    <w:p>
+      <w:pPr>
+        <w:pStyle w:val="Listaszerbekezds"/>
+        <w:numPr>
+          <w:ilvl w:val="0"/>
+          <w:numId w:val="8"/>
+        </w:numPr>
+        <w:rPr>
+          <w:rFonts w:cs="Times New Roman"/>
+          <w:szCs w:val="24"/>
+        </w:rPr>
+      </w:pPr>
+      <w:r>
+        <w:rPr>
+          <w:rFonts w:cs="Times New Roman"/>
+          <w:szCs w:val="24"/>
+        </w:rPr>
+        <w:lastRenderedPageBreak/>
+        <w:t xml:space="preserve">Épület </w:t>
+      </w:r>
+      <w:r>
+        <w:rPr>
+          <w:rFonts w:cs="Times New Roman"/>
+          <w:szCs w:val="24"/>
+        </w:rPr>
+        <w:t>fejlesztésekor</w:t>
+      </w:r>
+    </w:p>
+    <w:p>
+      <w:pPr>
+        <w:pStyle w:val="Listaszerbekezds"/>
+        <w:numPr>
+          <w:ilvl w:val="0"/>
+          <w:numId w:val="8"/>
+        </w:numPr>
+        <w:rPr>
+          <w:rFonts w:cs="Times New Roman"/>
+          <w:szCs w:val="24"/>
+        </w:rPr>
+      </w:pPr>
+      <w:r>
+        <w:rPr>
+          <w:rFonts w:cs="Times New Roman"/>
+          <w:szCs w:val="24"/>
+        </w:rPr>
+        <w:t xml:space="preserve">Küldetések </w:t>
+      </w:r>
+      <w:r>
+        <w:rPr>
+          <w:rFonts w:cs="Times New Roman"/>
+          <w:szCs w:val="24"/>
+        </w:rPr>
+        <w:t>teljesítésekor, felvételekor</w:t>
+      </w:r>
+    </w:p>
+    <w:p>
+      <w:pPr>
+        <w:pStyle w:val="Listaszerbekezds"/>
+        <w:numPr>
+          <w:ilvl w:val="0"/>
+          <w:numId w:val="8"/>
+        </w:numPr>
+        <w:rPr>
+          <w:rFonts w:cs="Times New Roman"/>
+          <w:szCs w:val="24"/>
+        </w:rPr>
+      </w:pPr>
+      <w:r>
+        <w:rPr>
+          <w:rFonts w:cs="Times New Roman"/>
+          <w:szCs w:val="24"/>
+        </w:rPr>
+        <w:t xml:space="preserve">amikor a játékos </w:t>
+      </w:r>
+      <w:proofErr w:type="spellStart"/>
+      <w:r>
+        <w:rPr>
+          <w:rFonts w:cs="Times New Roman"/>
+          <w:szCs w:val="24"/>
+        </w:rPr>
+        <w:t>itemjei</w:t>
+      </w:r>
+      <w:proofErr w:type="spellEnd"/>
+      <w:r>
+        <w:rPr>
+          <w:rFonts w:cs="Times New Roman"/>
+          <w:szCs w:val="24"/>
+        </w:rPr>
+        <w:t xml:space="preserve"> módosulnak</w:t>
+      </w:r>
+      <w:r>
+        <w:rPr>
+          <w:rFonts w:cs="Times New Roman"/>
+          <w:szCs w:val="24"/>
+        </w:rPr>
+        <w:t xml:space="preserve">, </w:t>
+      </w:r>
+      <w:proofErr w:type="spellStart"/>
+      <w:r>
+        <w:rPr>
+          <w:rFonts w:cs="Times New Roman"/>
+          <w:szCs w:val="24"/>
+        </w:rPr>
+        <w:t>sebződik</w:t>
+      </w:r>
+      <w:proofErr w:type="spellEnd"/>
+      <w:r>
+        <w:rPr>
+          <w:rFonts w:cs="Times New Roman"/>
+          <w:szCs w:val="24"/>
+        </w:rPr>
+        <w:t>, sebez, meghal</w:t>
       </w:r>
     </w:p>
     <w:p>
@@ -2411,8 +2706,35 @@
           <w:rFonts w:cs="Times New Roman"/>
           <w:szCs w:val="24"/>
         </w:rPr>
-        <w:lastRenderedPageBreak/>
-        <w:t>Attól függ, hogy a játékos milyen gyorsan halad (küldetések teljesítése, épültek fejlesztése</w:t>
+        <w:t>Attól függ, hogy a játékos milyen gyorsan halad (küldetések teljesítése</w:t>
+      </w:r>
+      <w:r>
+        <w:rPr>
+          <w:rFonts w:cs="Times New Roman"/>
+          <w:szCs w:val="24"/>
+        </w:rPr>
+        <w:t>, felvétele</w:t>
+      </w:r>
+      <w:r>
+        <w:rPr>
+          <w:rFonts w:cs="Times New Roman"/>
+          <w:szCs w:val="24"/>
+        </w:rPr>
+        <w:t>, épül</w:t>
+      </w:r>
+      <w:r>
+        <w:rPr>
+          <w:rFonts w:cs="Times New Roman"/>
+          <w:szCs w:val="24"/>
+        </w:rPr>
+        <w:t>e</w:t>
+      </w:r>
+      <w:r>
+        <w:rPr>
+          <w:rFonts w:cs="Times New Roman"/>
+          <w:szCs w:val="24"/>
+        </w:rPr>
+        <w:t>tek fejlesztése</w:t>
       </w:r>
       <w:r>
         <w:rPr>
@@ -2442,6 +2764,28 @@
         </w:rPr>
         <w:t>), mert ezeket akkor frissíteni kell az adatbázisban</w:t>
       </w:r>
+    </w:p>
+    <w:p>
+      <w:pPr>
+        <w:pStyle w:val="Listaszerbekezds"/>
+        <w:numPr>
+          <w:ilvl w:val="0"/>
+          <w:numId w:val="7"/>
+        </w:numPr>
+        <w:rPr>
+          <w:rFonts w:cs="Times New Roman"/>
+          <w:szCs w:val="24"/>
+        </w:rPr>
+      </w:pPr>
+      <w:r>
+        <w:rPr>
+          <w:rFonts w:cs="Times New Roman"/>
+          <w:szCs w:val="24"/>
+        </w:rPr>
+        <w:t>Regiszráció</w:t>
+      </w:r>
+      <w:bookmarkStart w:id="0" w:name="_GoBack"/>
+      <w:bookmarkEnd w:id="0"/>
     </w:p>
     <w:p>
       <w:r>
@@ -2513,7 +2857,7 @@
               </wp:anchor>
             </w:drawing>
           </mc:Choice>
-          <mc:Fallback>
+          <mc:Fallback xmlns:w16sdtdh="http://schemas.microsoft.com/office/word/2020/wordml/sdtdatahash" xmlns:w16="http://schemas.microsoft.com/office/word/2018/wordml" xmlns:w16cex="http://schemas.microsoft.com/office/word/2018/wordml/cex" xmlns:oel="http://schemas.microsoft.com/office/2019/extlst">
             <w:pict>
               <v:line w14:anchorId="43399086" id="Egyenes összekötő 2" o:spid="_x0000_s1026" style="position:absolute;rotation:90;z-index:251757568;visibility:visible;mso-wrap-style:square;mso-width-percent:0;mso-height-percent:0;mso-wrap-distance-left:9pt;mso-wrap-distance-top:0;mso-wrap-distance-right:9pt;mso-wrap-distance-bottom:0;mso-position-horizontal:absolute;mso-position-horizontal-relative:page;mso-position-vertical:absolute;mso-position-vertical-relative:page;mso-width-percent:0;mso-height-percent:0;mso-width-relative:margin;mso-height-relative:margin" from="105.85pt,419.9pt" to="140.7pt,419.9pt" o:gfxdata="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" strokecolor="black [3200]" strokeweight="2.25pt">
                 <v:stroke dashstyle="1 1" joinstyle="miter"/>
@@ -2589,7 +2933,7 @@
               </wp:anchor>
             </w:drawing>
           </mc:Choice>
-          <mc:Fallback>
+          <mc:Fallback xmlns:w16sdtdh="http://schemas.microsoft.com/office/word/2020/wordml/sdtdatahash" xmlns:w16="http://schemas.microsoft.com/office/word/2018/wordml" xmlns:w16cex="http://schemas.microsoft.com/office/word/2018/wordml/cex" xmlns:oel="http://schemas.microsoft.com/office/2019/extlst">
             <w:pict>
               <v:line w14:anchorId="0BACC2CD" id="Egyenes összekötő 2" o:spid="_x0000_s1026" style="position:absolute;rotation:90;flip:x;z-index:251753472;visibility:visible;mso-wrap-style:square;mso-width-percent:0;mso-height-percent:0;mso-wrap-distance-left:9pt;mso-wrap-distance-top:0;mso-wrap-distance-right:9pt;mso-wrap-distance-bottom:0;mso-position-horizontal:absolute;mso-position-horizontal-relative:page;mso-position-vertical:absolute;mso-position-vertical-relative:page;mso-width-percent:0;mso-height-percent:0;mso-width-relative:margin;mso-height-relative:margin" from="406.05pt,101.65pt" to="406.05pt,127.15pt" o:gfxdata="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" strokecolor="black [3213]" strokeweight="2.25pt">
                 <v:stroke dashstyle="1 1" joinstyle="miter"/>
@@ -2665,7 +3009,7 @@
               </wp:anchor>
             </w:drawing>
           </mc:Choice>
-          <mc:Fallback>
+          <mc:Fallback xmlns:w16sdtdh="http://schemas.microsoft.com/office/word/2020/wordml/sdtdatahash" xmlns:w16="http://schemas.microsoft.com/office/word/2018/wordml" xmlns:w16cex="http://schemas.microsoft.com/office/word/2018/wordml/cex" xmlns:oel="http://schemas.microsoft.com/office/2019/extlst">
             <w:pict>
               <v:line w14:anchorId="4456068D" id="Egyenes összekötő 2" o:spid="_x0000_s1026" style="position:absolute;rotation:90;flip:y;z-index:251755520;visibility:visible;mso-wrap-style:square;mso-width-percent:0;mso-height-percent:0;mso-wrap-distance-left:9pt;mso-wrap-distance-top:0;mso-wrap-distance-right:9pt;mso-wrap-distance-bottom:0;mso-position-horizontal:absolute;mso-position-horizontal-relative:page;mso-position-vertical:absolute;mso-position-vertical-relative:page;mso-width-percent:0;mso-height-percent:0;mso-width-relative:margin;mso-height-relative:margin" from="398.55pt,110.4pt" to="409.25pt,128.85pt" o:gfxdata="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" strokecolor="black [3213]" strokeweight="2.25pt">
                 <v:stroke dashstyle="1 1" joinstyle="miter"/>
@@ -2741,7 +3085,7 @@
               </wp:anchor>
             </w:drawing>
           </mc:Choice>
-          <mc:Fallback>
+          <mc:Fallback xmlns:w16sdtdh="http://schemas.microsoft.com/office/word/2020/wordml/sdtdatahash" xmlns:w16="http://schemas.microsoft.com/office/word/2018/wordml" xmlns:w16cex="http://schemas.microsoft.com/office/word/2018/wordml/cex" xmlns:oel="http://schemas.microsoft.com/office/2019/extlst">
             <w:pict>
               <v:line w14:anchorId="10BDB09E" id="Egyenes összekötő 2" o:spid="_x0000_s1026" style="position:absolute;rotation:180;flip:y;z-index:251754496;visibility:visible;mso-wrap-style:square;mso-width-percent:0;mso-height-percent:0;mso-wrap-distance-left:9pt;mso-wrap-distance-top:0;mso-wrap-distance-right:9pt;mso-wrap-distance-bottom:0;mso-position-horizontal:absolute;mso-position-horizontal-relative:page;mso-position-vertical:absolute;mso-position-vertical-relative:page;mso-width-percent:0;mso-height-percent:0;mso-width-relative:margin;mso-height-relative:margin" from="394.5pt,104pt" to="415pt,113.05pt" o:gfxdata="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" strokecolor="black [3213]" strokeweight="2.25pt">
                 <v:stroke dashstyle="1 1" joinstyle="miter"/>
@@ -2814,7 +3158,7 @@
               </wp:anchor>
             </w:drawing>
           </mc:Choice>
-          <mc:Fallback>
+          <mc:Fallback xmlns:w16sdtdh="http://schemas.microsoft.com/office/word/2020/wordml/sdtdatahash" xmlns:w16="http://schemas.microsoft.com/office/word/2018/wordml" xmlns:w16cex="http://schemas.microsoft.com/office/word/2018/wordml/cex" xmlns:oel="http://schemas.microsoft.com/office/2019/extlst">
             <w:pict>
               <v:line w14:anchorId="6DD2F97E" id="Egyenes összekötő 2" o:spid="_x0000_s1026" style="position:absolute;z-index:251751424;visibility:visible;mso-wrap-style:square;mso-width-percent:0;mso-height-percent:0;mso-wrap-distance-left:9pt;mso-wrap-distance-top:0;mso-wrap-distance-right:9pt;mso-wrap-distance-bottom:0;mso-position-horizontal:absolute;mso-position-horizontal-relative:page;mso-position-vertical:absolute;mso-position-vertical-relative:margin;mso-width-percent:0;mso-height-percent:0;mso-width-relative:margin;mso-height-relative:margin" from="312.75pt,79pt" to="349.65pt,79pt" o:gfxdata="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" strokecolor="black [3200]" strokeweight="2.25pt">
                 <v:stroke dashstyle="1 1" joinstyle="miter"/>
@@ -2887,7 +3231,7 @@
               </wp:anchor>
             </w:drawing>
           </mc:Choice>
-          <mc:Fallback>
+          <mc:Fallback xmlns:w16sdtdh="http://schemas.microsoft.com/office/word/2020/wordml/sdtdatahash" xmlns:w16="http://schemas.microsoft.com/office/word/2018/wordml" xmlns:w16cex="http://schemas.microsoft.com/office/word/2018/wordml/cex" xmlns:oel="http://schemas.microsoft.com/office/2019/extlst">
             <w:pict>
               <v:line w14:anchorId="1C00C795" id="Egyenes összekötő 2" o:spid="_x0000_s1026" style="position:absolute;rotation:-90;z-index:251749376;visibility:visible;mso-wrap-style:square;mso-width-percent:0;mso-height-percent:0;mso-wrap-distance-left:9pt;mso-wrap-distance-top:0;mso-wrap-distance-right:9pt;mso-wrap-distance-bottom:0;mso-position-horizontal:absolute;mso-position-horizontal-relative:page;mso-position-vertical:absolute;mso-position-vertical-relative:page;mso-width-percent:0;mso-height-percent:0;mso-width-relative:margin;mso-height-relative:margin" from="306.9pt,119.9pt" to="318.75pt,119.9pt" o:gfxdata="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" strokecolor="black [3200]" strokeweight="2.25pt">
                 <v:stroke dashstyle="1 1" joinstyle="miter"/>
@@ -2965,7 +3309,7 @@
               </wp:anchor>
             </w:drawing>
           </mc:Choice>
-          <mc:Fallback>
+          <mc:Fallback xmlns:w16sdtdh="http://schemas.microsoft.com/office/word/2020/wordml/sdtdatahash" xmlns:w16="http://schemas.microsoft.com/office/word/2018/wordml" xmlns:w16cex="http://schemas.microsoft.com/office/word/2018/wordml/cex" xmlns:oel="http://schemas.microsoft.com/office/2019/extlst">
             <w:pict>
               <v:line w14:anchorId="51A3FB38" id="Egyenes összekötő 2" o:spid="_x0000_s1026" style="position:absolute;z-index:251747328;visibility:visible;mso-wrap-style:square;mso-width-percent:0;mso-height-percent:0;mso-wrap-distance-left:9pt;mso-wrap-distance-top:0;mso-wrap-distance-right:9pt;mso-wrap-distance-bottom:0;mso-position-horizontal:absolute;mso-position-horizontal-relative:page;mso-position-vertical:absolute;mso-position-vertical-relative:page;mso-width-percent:0;mso-height-percent:0;mso-width-relative:margin;mso-height-relative:margin" from="313pt,127pt" to="313.05pt,141.1pt" o:gfxdata="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" strokecolor="#bf8f00 [2407]" strokeweight="2.25pt">
                 <v:stroke dashstyle="1 1" joinstyle="miter"/>
@@ -3043,7 +3387,7 @@
               </wp:anchor>
             </w:drawing>
           </mc:Choice>
-          <mc:Fallback>
+          <mc:Fallback xmlns:w16sdtdh="http://schemas.microsoft.com/office/word/2020/wordml/sdtdatahash" xmlns:w16="http://schemas.microsoft.com/office/word/2018/wordml" xmlns:w16cex="http://schemas.microsoft.com/office/word/2018/wordml/cex" xmlns:oel="http://schemas.microsoft.com/office/2019/extlst">
             <w:pict>
               <v:line w14:anchorId="21BE39EA" id="Egyenes összekötő 2" o:spid="_x0000_s1026" style="position:absolute;flip:y;z-index:251745280;visibility:visible;mso-wrap-style:square;mso-width-percent:0;mso-height-percent:0;mso-wrap-distance-left:9pt;mso-wrap-distance-top:0;mso-wrap-distance-right:9pt;mso-wrap-distance-bottom:0;mso-position-horizontal:absolute;mso-position-horizontal-relative:page;mso-position-vertical:absolute;mso-position-vertical-relative:page;mso-width-percent:0;mso-height-percent:0;mso-width-relative:margin;mso-height-relative:margin" from="350.5pt,115pt" to="394.7pt,115pt" o:gfxdata="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" strokecolor="#bf8f00 [2407]" strokeweight="2.25pt">
                 <v:stroke dashstyle="1 1" joinstyle="miter"/>
@@ -3232,7 +3576,7 @@
           </mc:Choice>
           <mc:Fallback>
             <w:pict>
-              <v:roundrect w14:anchorId="4F769B36" id="Téglalap: lekerekített 1" o:spid="_x0000_s1026" style="position:absolute;margin-left:0;margin-top:408.6pt;width:170.35pt;height:110.55pt;z-index:251714560;visibility:visible;mso-wrap-style:square;mso-width-percent:0;mso-height-percent:0;mso-wrap-distance-left:9pt;mso-wrap-distance-top:0;mso-wrap-distance-right:9pt;mso-wrap-distance-bottom:0;mso-position-horizontal:left;mso-position-horizontal-relative:margin;mso-position-vertical:absolute;mso-position-vertical-relative:margin;mso-width-percent:0;mso-height-percent:0;mso-width-relative:margin;mso-height-relative:margin;v-text-anchor:top" arcsize="10923f" o:gfxdata="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" filled="f" strokecolor="#09101d [484]" strokeweight="1pt">
+              <v:roundrect w14:anchorId="4F769B36" id="Téglalap: lekerekített 1" o:spid="_x0000_s1026" style="position:absolute;margin-left:0;margin-top:408.6pt;width:170.35pt;height:110.55pt;z-index:251714560;visibility:visible;mso-wrap-style:square;mso-width-percent:0;mso-height-percent:0;mso-wrap-distance-left:9pt;mso-wrap-distance-top:0;mso-wrap-distance-right:9pt;mso-wrap-distance-bottom:0;mso-position-horizontal:left;mso-position-horizontal-relative:margin;mso-position-vertical:absolute;mso-position-vertical-relative:margin;mso-width-percent:0;mso-height-percent:0;mso-width-relative:margin;mso-height-relative:margin;v-text-anchor:top" arcsize="10923f" o:gfxdata="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" filled="f" strokecolor="#09101d [484]" strokeweight="1pt">
                 <v:stroke joinstyle="miter"/>
                 <v:textbox inset="0,0,0,0">
                   <w:txbxContent>
@@ -3514,7 +3858,7 @@
           </mc:Choice>
           <mc:Fallback>
             <w:pict>
-              <v:roundrect w14:anchorId="45C48598" id="_x0000_s1027" style="position:absolute;margin-left:119.15pt;margin-top:407.05pt;width:170.35pt;height:110.55pt;z-index:251670528;visibility:visible;mso-wrap-style:square;mso-width-percent:0;mso-height-percent:0;mso-wrap-distance-left:9pt;mso-wrap-distance-top:0;mso-wrap-distance-right:9pt;mso-wrap-distance-bottom:0;mso-position-horizontal:right;mso-position-horizontal-relative:margin;mso-position-vertical:absolute;mso-position-vertical-relative:margin;mso-width-percent:0;mso-height-percent:0;mso-width-relative:margin;mso-height-relative:margin;v-text-anchor:top" arcsize="10923f" o:gfxdata="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" filled="f" strokecolor="black [3213]" strokeweight="1pt">
+              <v:roundrect w14:anchorId="45C48598" id="_x0000_s1027" style="position:absolute;margin-left:119.15pt;margin-top:407.05pt;width:170.35pt;height:110.55pt;z-index:251670528;visibility:visible;mso-wrap-style:square;mso-width-percent:0;mso-height-percent:0;mso-wrap-distance-left:9pt;mso-wrap-distance-top:0;mso-wrap-distance-right:9pt;mso-wrap-distance-bottom:0;mso-position-horizontal:right;mso-position-horizontal-relative:margin;mso-position-vertical:absolute;mso-position-vertical-relative:margin;mso-width-percent:0;mso-height-percent:0;mso-width-relative:margin;mso-height-relative:margin;v-text-anchor:top" arcsize="10923f" o:gfxdata="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" filled="f" strokecolor="black [3213]" strokeweight="1pt">
                 <v:stroke joinstyle="miter"/>
                 <v:textbox inset="0,0,0,0">
                   <w:txbxContent>
@@ -3692,7 +4036,7 @@
                 <v:stroke joinstyle="miter"/>
                 <v:path gradientshapeok="t" o:connecttype="rect"/>
               </v:shapetype>
-              <v:shape id="Szövegdoboz 2" o:spid="_x0000_s1028" type="#_x0000_t202" style="position:absolute;margin-left:124pt;margin-top:176.5pt;width:65pt;height:42.45pt;z-index:251735040;visibility:visible;mso-wrap-style:square;mso-width-percent:0;mso-height-percent:0;mso-wrap-distance-left:9pt;mso-wrap-distance-top:0;mso-wrap-distance-right:9pt;mso-wrap-distance-bottom:0;mso-position-horizontal:absolute;mso-position-horizontal-relative:page;mso-position-vertical:absolute;mso-position-vertical-relative:page;mso-width-percent:0;mso-height-percent:0;mso-width-relative:margin;mso-height-relative:margin;v-text-anchor:middle" o:gfxdata="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" fillcolor="white [3201]" stroked="f" strokeweight=".5pt">
+              <v:shape id="Szövegdoboz 2" o:spid="_x0000_s1028" type="#_x0000_t202" style="position:absolute;margin-left:124pt;margin-top:176.5pt;width:65pt;height:42.45pt;z-index:251735040;visibility:visible;mso-wrap-style:square;mso-width-percent:0;mso-height-percent:0;mso-wrap-distance-left:9pt;mso-wrap-distance-top:0;mso-wrap-distance-right:9pt;mso-wrap-distance-bottom:0;mso-position-horizontal:absolute;mso-position-horizontal-relative:page;mso-position-vertical:absolute;mso-position-vertical-relative:page;mso-width-percent:0;mso-height-percent:0;mso-width-relative:margin;mso-height-relative:margin;v-text-anchor:middle" o:gfxdata="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" fillcolor="white [3201]" stroked="f" strokeweight=".5pt">
                 <v:textbox style="mso-fit-shape-to-text:t" inset="0,0,0,0">
                   <w:txbxContent>
                     <w:p>
@@ -3793,7 +4137,7 @@
           </mc:Choice>
           <mc:Fallback>
             <w:pict>
-              <v:shape w14:anchorId="032F63DB" id="_x0000_s1029" type="#_x0000_t202" style="position:absolute;margin-left:408.5pt;margin-top:187pt;width:43pt;height:36.8pt;z-index:251730944;visibility:visible;mso-wrap-style:square;mso-width-percent:0;mso-height-percent:0;mso-wrap-distance-left:9pt;mso-wrap-distance-top:0;mso-wrap-distance-right:9pt;mso-wrap-distance-bottom:0;mso-position-horizontal:absolute;mso-position-horizontal-relative:page;mso-position-vertical:absolute;mso-position-vertical-relative:page;mso-width-percent:0;mso-height-percent:0;mso-width-relative:margin;mso-height-relative:margin;v-text-anchor:middle" o:gfxdata="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" fillcolor="white [3201]" stroked="f" strokeweight=".5pt">
+              <v:shape w14:anchorId="032F63DB" id="_x0000_s1029" type="#_x0000_t202" style="position:absolute;margin-left:408.5pt;margin-top:187pt;width:43pt;height:36.8pt;z-index:251730944;visibility:visible;mso-wrap-style:square;mso-width-percent:0;mso-height-percent:0;mso-wrap-distance-left:9pt;mso-wrap-distance-top:0;mso-wrap-distance-right:9pt;mso-wrap-distance-bottom:0;mso-position-horizontal:absolute;mso-position-horizontal-relative:page;mso-position-vertical:absolute;mso-position-vertical-relative:page;mso-width-percent:0;mso-height-percent:0;mso-width-relative:margin;mso-height-relative:margin;v-text-anchor:middle" o:gfxdata="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" fillcolor="white [3201]" stroked="f" strokeweight=".5pt">
                 <v:textbox style="mso-fit-shape-to-text:t" inset="0,0,0,0">
                   <w:txbxContent>
                     <w:p>
@@ -3883,7 +4227,7 @@
               </wp:anchor>
             </w:drawing>
           </mc:Choice>
-          <mc:Fallback>
+          <mc:Fallback xmlns:w16sdtdh="http://schemas.microsoft.com/office/word/2020/wordml/sdtdatahash" xmlns:w16="http://schemas.microsoft.com/office/word/2018/wordml" xmlns:w16cex="http://schemas.microsoft.com/office/word/2018/wordml/cex" xmlns:oel="http://schemas.microsoft.com/office/2019/extlst">
             <w:pict>
               <v:line w14:anchorId="12032C4A" id="Egyenes összekötő 2" o:spid="_x0000_s1026" style="position:absolute;rotation:-90;flip:x;z-index:251743232;visibility:visible;mso-wrap-style:square;mso-width-percent:0;mso-height-percent:0;mso-wrap-distance-left:9pt;mso-wrap-distance-top:0;mso-wrap-distance-right:9pt;mso-wrap-distance-bottom:0;mso-position-horizontal:absolute;mso-position-horizontal-relative:page;mso-position-vertical:absolute;mso-position-vertical-relative:page;mso-width-percent:0;mso-height-percent:0;mso-width-relative:margin;mso-height-relative:margin" from="166.3pt,160.7pt" to="166.3pt,255.1pt" o:gfxdata="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" strokecolor="#0070c0" strokeweight="2.25pt">
                 <v:stroke joinstyle="miter"/>
@@ -3958,7 +4302,7 @@
               </wp:anchor>
             </w:drawing>
           </mc:Choice>
-          <mc:Fallback>
+          <mc:Fallback xmlns:w16sdtdh="http://schemas.microsoft.com/office/word/2020/wordml/sdtdatahash" xmlns:w16="http://schemas.microsoft.com/office/word/2018/wordml" xmlns:w16cex="http://schemas.microsoft.com/office/word/2018/wordml/cex" xmlns:oel="http://schemas.microsoft.com/office/2019/extlst">
             <w:pict>
               <v:line w14:anchorId="0DF6D2BD" id="Egyenes összekötő 2" o:spid="_x0000_s1026" style="position:absolute;flip:x;z-index:251741184;visibility:visible;mso-wrap-style:square;mso-width-percent:0;mso-height-percent:0;mso-wrap-distance-left:9pt;mso-wrap-distance-top:0;mso-wrap-distance-right:9pt;mso-wrap-distance-bottom:0;mso-position-horizontal:absolute;mso-position-horizontal-relative:page;mso-position-vertical:absolute;mso-position-vertical-relative:page;mso-width-percent:0;mso-height-percent:0;mso-width-relative:margin;mso-height-relative:margin" from="213pt,205.95pt" to="213pt,275.45pt" o:gfxdata="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" strokecolor="#0070c0" strokeweight="2.25pt">
                 <v:stroke joinstyle="miter"/>
@@ -4033,7 +4377,7 @@
               </wp:anchor>
             </w:drawing>
           </mc:Choice>
-          <mc:Fallback>
+          <mc:Fallback xmlns:w16sdtdh="http://schemas.microsoft.com/office/word/2020/wordml/sdtdatahash" xmlns:w16="http://schemas.microsoft.com/office/word/2018/wordml" xmlns:w16cex="http://schemas.microsoft.com/office/word/2018/wordml/cex" xmlns:oel="http://schemas.microsoft.com/office/2019/extlst">
             <w:pict>
               <v:line w14:anchorId="7A6C0FC7" id="Egyenes összekötő 2" o:spid="_x0000_s1026" style="position:absolute;rotation:-90;flip:x;z-index:251739136;visibility:visible;mso-wrap-style:square;mso-width-percent:0;mso-height-percent:0;mso-wrap-distance-left:9pt;mso-wrap-distance-top:0;mso-wrap-distance-right:9pt;mso-wrap-distance-bottom:0;mso-position-horizontal:absolute;mso-position-horizontal-relative:page;mso-position-vertical:absolute;mso-position-vertical-relative:page;mso-width-percent:0;mso-height-percent:0;mso-width-relative:margin;mso-height-relative:margin" from="310.5pt,176pt" to="310.5pt,373pt" o:gfxdata="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" strokecolor="#0070c0" strokeweight="2.25pt">
                 <v:stroke joinstyle="miter"/>
@@ -4108,7 +4452,7 @@
               </wp:anchor>
             </w:drawing>
           </mc:Choice>
-          <mc:Fallback>
+          <mc:Fallback xmlns:w16sdtdh="http://schemas.microsoft.com/office/word/2020/wordml/sdtdatahash" xmlns:w16="http://schemas.microsoft.com/office/word/2018/wordml" xmlns:w16cex="http://schemas.microsoft.com/office/word/2018/wordml/cex" xmlns:oel="http://schemas.microsoft.com/office/2019/extlst">
             <w:pict>
               <v:line w14:anchorId="570D9BCD" id="Egyenes összekötő 2" o:spid="_x0000_s1026" style="position:absolute;flip:x;z-index:251737088;visibility:visible;mso-wrap-style:square;mso-width-percent:0;mso-height-percent:0;mso-wrap-distance-left:9pt;mso-wrap-distance-top:0;mso-wrap-distance-right:9pt;mso-wrap-distance-bottom:0;mso-position-horizontal:absolute;mso-position-horizontal-relative:page;mso-position-vertical:absolute;mso-position-vertical-relative:page;mso-width-percent:0;mso-height-percent:0;mso-width-relative:margin;mso-height-relative:margin" from="409.5pt,206.5pt" to="409.5pt,276pt" o:gfxdata="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" strokecolor="#0070c0" strokeweight="2.25pt">
                 <v:stroke joinstyle="miter"/>
@@ -4183,7 +4527,7 @@
               </wp:anchor>
             </w:drawing>
           </mc:Choice>
-          <mc:Fallback>
+          <mc:Fallback xmlns:w16sdtdh="http://schemas.microsoft.com/office/word/2020/wordml/sdtdatahash" xmlns:w16="http://schemas.microsoft.com/office/word/2018/wordml" xmlns:w16cex="http://schemas.microsoft.com/office/word/2018/wordml/cex" xmlns:oel="http://schemas.microsoft.com/office/2019/extlst">
             <w:pict>
               <v:line w14:anchorId="1C4FE65A" id="Egyenes összekötő 2" o:spid="_x0000_s1026" style="position:absolute;rotation:-90;flip:x;z-index:251726848;visibility:visible;mso-wrap-style:square;mso-width-percent:0;mso-height-percent:0;mso-wrap-distance-left:9pt;mso-wrap-distance-top:0;mso-wrap-distance-right:9pt;mso-wrap-distance-bottom:0;mso-position-horizontal:absolute;mso-position-horizontal-relative:page;mso-position-vertical:absolute;mso-position-vertical-relative:page;mso-width-percent:0;mso-height-percent:0;mso-width-relative:margin;mso-height-relative:margin" from="430.2pt,186.15pt" to="430.85pt,228.05pt" o:gfxdata="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" strokecolor="#0070c0" strokeweight="2.25pt">
                 <v:stroke joinstyle="miter"/>
@@ -4353,7 +4697,7 @@
           </mc:Choice>
           <mc:Fallback>
             <w:pict>
-              <v:roundrect w14:anchorId="5027B549" id="Téglalap: lekerekített 3" o:spid="_x0000_s1030" style="position:absolute;margin-left:0;margin-top:105.1pt;width:170.35pt;height:110.55pt;z-index:251716608;visibility:visible;mso-wrap-style:square;mso-width-percent:0;mso-height-percent:0;mso-wrap-distance-left:9pt;mso-wrap-distance-top:0;mso-wrap-distance-right:9pt;mso-wrap-distance-bottom:0;mso-position-horizontal:center;mso-position-horizontal-relative:margin;mso-position-vertical:absolute;mso-position-vertical-relative:margin;mso-width-percent:0;mso-height-percent:0;mso-width-relative:margin;mso-height-relative:margin;v-text-anchor:top" arcsize="10923f" o:gfxdata="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" filled="f" strokecolor="#09101d [484]" strokeweight="1pt">
+              <v:roundrect w14:anchorId="5027B549" id="Téglalap: lekerekített 3" o:spid="_x0000_s1030" style="position:absolute;margin-left:0;margin-top:105.1pt;width:170.35pt;height:110.55pt;z-index:251716608;visibility:visible;mso-wrap-style:square;mso-width-percent:0;mso-height-percent:0;mso-wrap-distance-left:9pt;mso-wrap-distance-top:0;mso-wrap-distance-right:9pt;mso-wrap-distance-bottom:0;mso-position-horizontal:center;mso-position-horizontal-relative:margin;mso-position-vertical:absolute;mso-position-vertical-relative:margin;mso-width-percent:0;mso-height-percent:0;mso-width-relative:margin;mso-height-relative:margin;v-text-anchor:top" arcsize="10923f" o:gfxdata="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" filled="f" strokecolor="#09101d [484]" strokeweight="1pt">
                 <v:stroke joinstyle="miter"/>
                 <v:textbox inset="0,0,0,0">
                   <w:txbxContent>
@@ -4514,7 +4858,7 @@
               </wp:anchor>
             </w:drawing>
           </mc:Choice>
-          <mc:Fallback>
+          <mc:Fallback xmlns:w16sdtdh="http://schemas.microsoft.com/office/word/2020/wordml/sdtdatahash" xmlns:w16="http://schemas.microsoft.com/office/word/2018/wordml" xmlns:w16cex="http://schemas.microsoft.com/office/word/2018/wordml/cex" xmlns:oel="http://schemas.microsoft.com/office/2019/extlst">
             <w:pict>
               <v:line w14:anchorId="09DF8EA5" id="Egyenes összekötő 13" o:spid="_x0000_s1026" style="position:absolute;rotation:90;z-index:251732992;visibility:visible;mso-wrap-style:square;mso-width-percent:0;mso-wrap-distance-left:9pt;mso-wrap-distance-top:0;mso-wrap-distance-right:9pt;mso-wrap-distance-bottom:0;mso-position-horizontal:absolute;mso-position-horizontal-relative:page;mso-position-vertical:absolute;mso-position-vertical-relative:page;mso-width-percent:0;mso-width-relative:margin" from="444pt,249.35pt" to="458.15pt,249.4pt" o:gfxdata="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" strokecolor="#00b050" strokeweight="2.25pt">
                 <v:stroke joinstyle="miter"/>
@@ -4589,7 +4933,7 @@
               </wp:anchor>
             </w:drawing>
           </mc:Choice>
-          <mc:Fallback>
+          <mc:Fallback xmlns:w16sdtdh="http://schemas.microsoft.com/office/word/2020/wordml/sdtdatahash" xmlns:w16="http://schemas.microsoft.com/office/word/2018/wordml" xmlns:w16cex="http://schemas.microsoft.com/office/word/2018/wordml/cex" xmlns:oel="http://schemas.microsoft.com/office/2019/extlst">
             <w:pict>
               <v:line w14:anchorId="4FBC2EF8" id="Egyenes összekötő 2" o:spid="_x0000_s1026" style="position:absolute;z-index:251720704;visibility:visible;mso-wrap-style:square;mso-width-percent:0;mso-height-percent:0;mso-wrap-distance-left:9pt;mso-wrap-distance-top:0;mso-wrap-distance-right:9pt;mso-wrap-distance-bottom:0;mso-position-horizontal:absolute;mso-position-horizontal-relative:page;mso-position-vertical:absolute;mso-position-vertical-relative:page;mso-width-percent:0;mso-height-percent:0;mso-width-relative:margin;mso-height-relative:margin" from="119.6pt,146.7pt" to="119.6pt,161.75pt" o:gfxdata="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" strokecolor="#0070c0" strokeweight="2.25pt">
                 <v:stroke joinstyle="miter"/>
@@ -4664,7 +5008,7 @@
               </wp:anchor>
             </w:drawing>
           </mc:Choice>
-          <mc:Fallback>
+          <mc:Fallback xmlns:w16sdtdh="http://schemas.microsoft.com/office/word/2020/wordml/sdtdatahash" xmlns:w16="http://schemas.microsoft.com/office/word/2018/wordml" xmlns:w16cex="http://schemas.microsoft.com/office/word/2018/wordml/cex" xmlns:oel="http://schemas.microsoft.com/office/2019/extlst">
             <w:pict>
               <v:line w14:anchorId="213367BE" id="Egyenes összekötő 2" o:spid="_x0000_s1026" style="position:absolute;z-index:251722752;visibility:visible;mso-wrap-style:square;mso-width-percent:0;mso-height-percent:0;mso-wrap-distance-left:9pt;mso-wrap-distance-top:0;mso-wrap-distance-right:9pt;mso-wrap-distance-bottom:0;mso-position-horizontal:absolute;mso-position-horizontal-relative:page;mso-position-vertical:absolute;mso-position-vertical-relative:page;mso-width-percent:0;mso-height-percent:0;mso-width-relative:margin;mso-height-relative:margin" from="111.05pt,146.55pt" to="119.55pt,161.55pt" o:gfxdata="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" strokecolor="#0070c0" strokeweight="2.25pt">
                 <v:stroke joinstyle="miter"/>
@@ -4739,7 +5083,7 @@
               </wp:anchor>
             </w:drawing>
           </mc:Choice>
-          <mc:Fallback>
+          <mc:Fallback xmlns:w16sdtdh="http://schemas.microsoft.com/office/word/2020/wordml/sdtdatahash" xmlns:w16="http://schemas.microsoft.com/office/word/2018/wordml" xmlns:w16cex="http://schemas.microsoft.com/office/word/2018/wordml/cex" xmlns:oel="http://schemas.microsoft.com/office/2019/extlst">
             <w:pict>
               <v:line w14:anchorId="246611C4" id="Egyenes összekötő 2" o:spid="_x0000_s1026" style="position:absolute;flip:y;z-index:251721728;visibility:visible;mso-wrap-style:square;mso-width-percent:0;mso-height-percent:0;mso-wrap-distance-left:9pt;mso-wrap-distance-top:0;mso-wrap-distance-right:9pt;mso-wrap-distance-bottom:0;mso-position-horizontal:absolute;mso-position-horizontal-relative:page;mso-position-vertical:absolute;mso-position-vertical-relative:page;mso-width-percent:0;mso-height-percent:0;mso-width-relative:margin;mso-height-relative:margin" from="119.6pt,146.6pt" to="128.1pt,161.65pt" o:gfxdata="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" strokecolor="#0070c0" strokeweight="2.25pt">
                 <v:stroke joinstyle="miter"/>
@@ -4812,7 +5156,7 @@
               </wp:anchor>
             </w:drawing>
           </mc:Choice>
-          <mc:Fallback>
+          <mc:Fallback xmlns:w16sdtdh="http://schemas.microsoft.com/office/word/2020/wordml/sdtdatahash" xmlns:w16="http://schemas.microsoft.com/office/word/2018/wordml" xmlns:w16cex="http://schemas.microsoft.com/office/word/2018/wordml/cex" xmlns:oel="http://schemas.microsoft.com/office/2019/extlst">
             <w:pict>
               <v:line w14:anchorId="086F6518" id="Egyenes összekötő 2" o:spid="_x0000_s1026" style="position:absolute;rotation:90;z-index:251718656;visibility:visible;mso-wrap-style:square;mso-width-percent:0;mso-wrap-distance-left:9pt;mso-wrap-distance-top:0;mso-wrap-distance-right:9pt;mso-wrap-distance-bottom:0;mso-position-horizontal:absolute;mso-position-horizontal-relative:page;mso-position-vertical:absolute;mso-position-vertical-relative:page;mso-width-percent:0;mso-width-relative:margin" from="96.05pt,185pt" to="143.15pt,185pt" o:gfxdata="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" strokecolor="#00b050" strokeweight="2.25pt">
                 <v:stroke joinstyle="miter"/>
@@ -4887,7 +5231,7 @@
               </wp:anchor>
             </w:drawing>
           </mc:Choice>
-          <mc:Fallback>
+          <mc:Fallback xmlns:w16sdtdh="http://schemas.microsoft.com/office/word/2020/wordml/sdtdatahash" xmlns:w16="http://schemas.microsoft.com/office/word/2018/wordml" xmlns:w16cex="http://schemas.microsoft.com/office/word/2018/wordml/cex" xmlns:oel="http://schemas.microsoft.com/office/2019/extlst">
             <w:pict>
               <v:line w14:anchorId="40F70599" id="Egyenes összekötő 2" o:spid="_x0000_s1026" style="position:absolute;z-index:251724800;visibility:visible;mso-wrap-style:square;mso-width-percent:0;mso-height-percent:0;mso-wrap-distance-left:9pt;mso-wrap-distance-top:0;mso-wrap-distance-right:9pt;mso-wrap-distance-bottom:0;mso-position-horizontal:absolute;mso-position-horizontal-relative:page;mso-position-vertical:absolute;mso-position-vertical-relative:page;mso-width-percent:0;mso-height-percent:0;mso-width-relative:margin;mso-height-relative:margin" from="451pt,206.5pt" to="451pt,243.35pt" o:gfxdata="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" strokecolor="#0070c0" strokeweight="2.25pt">
                 <v:stroke joinstyle="miter"/>
@@ -4977,7 +5321,7 @@
           </mc:Choice>
           <mc:Fallback>
             <w:pict>
-              <v:shape w14:anchorId="24978AE4" id="_x0000_s1031" type="#_x0000_t202" style="position:absolute;margin-left:233.3pt;margin-top:78pt;width:76.95pt;height:1in;z-index:251696128;visibility:visible;mso-wrap-style:square;mso-width-percent:0;mso-wrap-distance-left:9pt;mso-wrap-distance-top:0;mso-wrap-distance-right:9pt;mso-wrap-distance-bottom:0;mso-position-horizontal:absolute;mso-position-horizontal-relative:page;mso-position-vertical:absolute;mso-position-vertical-relative:page;mso-width-percent:0;mso-width-relative:margin;v-text-anchor:middle" o:gfxdata="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" fillcolor="white [3201]" stroked="f" strokeweight=".5pt">
+              <v:shape w14:anchorId="24978AE4" id="_x0000_s1031" type="#_x0000_t202" style="position:absolute;margin-left:233.3pt;margin-top:78pt;width:76.95pt;height:1in;z-index:251696128;visibility:visible;mso-wrap-style:square;mso-width-percent:0;mso-wrap-distance-left:9pt;mso-wrap-distance-top:0;mso-wrap-distance-right:9pt;mso-wrap-distance-bottom:0;mso-position-horizontal:absolute;mso-position-horizontal-relative:page;mso-position-vertical:absolute;mso-position-vertical-relative:page;mso-width-percent:0;mso-width-relative:margin;v-text-anchor:middle" o:gfxdata="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" fillcolor="white [3201]" stroked="f" strokeweight=".5pt">
                 <v:textbox style="mso-fit-shape-to-text:t" inset="0,0,0,0">
                   <w:txbxContent>
                     <w:p>
@@ -5082,7 +5426,7 @@
           </mc:Choice>
           <mc:Fallback>
             <w:pict>
-              <v:shape w14:anchorId="0334EC57" id="_x0000_s1032" type="#_x0000_t202" style="position:absolute;margin-left:313.05pt;margin-top:78.35pt;width:60pt;height:1in;z-index:251694080;visibility:visible;mso-wrap-style:square;mso-width-percent:0;mso-wrap-distance-left:9pt;mso-wrap-distance-top:0;mso-wrap-distance-right:9pt;mso-wrap-distance-bottom:0;mso-position-horizontal:absolute;mso-position-horizontal-relative:page;mso-position-vertical:absolute;mso-position-vertical-relative:page;mso-width-percent:0;mso-width-relative:margin;v-text-anchor:middle" o:gfxdata="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" fillcolor="white [3201]" stroked="f" strokeweight=".5pt">
+              <v:shape w14:anchorId="0334EC57" id="_x0000_s1032" type="#_x0000_t202" style="position:absolute;margin-left:313.05pt;margin-top:78.35pt;width:60pt;height:1in;z-index:251694080;visibility:visible;mso-wrap-style:square;mso-width-percent:0;mso-wrap-distance-left:9pt;mso-wrap-distance-top:0;mso-wrap-distance-right:9pt;mso-wrap-distance-bottom:0;mso-position-horizontal:absolute;mso-position-horizontal-relative:page;mso-position-vertical:absolute;mso-position-vertical-relative:page;mso-width-percent:0;mso-width-relative:margin;v-text-anchor:middle" o:gfxdata="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" fillcolor="white [3201]" stroked="f" strokeweight=".5pt">
                 <v:textbox style="mso-fit-shape-to-text:t" inset="0,0,0,0">
                   <w:txbxContent>
                     <w:p>
@@ -5174,7 +5518,7 @@
               </wp:anchor>
             </w:drawing>
           </mc:Choice>
-          <mc:Fallback>
+          <mc:Fallback xmlns:w16sdtdh="http://schemas.microsoft.com/office/word/2020/wordml/sdtdatahash" xmlns:w16="http://schemas.microsoft.com/office/word/2018/wordml" xmlns:w16cex="http://schemas.microsoft.com/office/word/2018/wordml/cex" xmlns:oel="http://schemas.microsoft.com/office/2019/extlst">
             <w:pict>
               <v:line w14:anchorId="1048D82A" id="Egyenes összekötő 2" o:spid="_x0000_s1026" style="position:absolute;flip:y;z-index:251692032;visibility:visible;mso-wrap-style:square;mso-width-percent:0;mso-height-percent:0;mso-wrap-distance-left:9pt;mso-wrap-distance-top:0;mso-wrap-distance-right:9pt;mso-wrap-distance-bottom:0;mso-position-horizontal:absolute;mso-position-horizontal-relative:page;mso-position-vertical:absolute;mso-position-vertical-relative:page;mso-width-percent:0;mso-height-percent:0;mso-width-relative:margin;mso-height-relative:margin" from="206.8pt,95.75pt" to="233.6pt,95.75pt" o:gfxdata="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" strokecolor="#bf8f00 [2407]" strokeweight="2.25pt">
                 <v:stroke joinstyle="miter"/>
@@ -5251,7 +5595,7 @@
               </wp:anchor>
             </w:drawing>
           </mc:Choice>
-          <mc:Fallback>
+          <mc:Fallback xmlns:w16sdtdh="http://schemas.microsoft.com/office/word/2020/wordml/sdtdatahash" xmlns:w16="http://schemas.microsoft.com/office/word/2018/wordml" xmlns:w16cex="http://schemas.microsoft.com/office/word/2018/wordml/cex" xmlns:oel="http://schemas.microsoft.com/office/2019/extlst">
             <w:pict>
               <v:line w14:anchorId="6BAF809F" id="Egyenes összekötő 2" o:spid="_x0000_s1026" style="position:absolute;flip:y;z-index:251689984;visibility:visible;mso-wrap-style:square;mso-width-percent:0;mso-height-percent:0;mso-wrap-distance-left:9pt;mso-wrap-distance-top:0;mso-wrap-distance-right:9pt;mso-wrap-distance-bottom:0;mso-position-horizontal:absolute;mso-position-horizontal-relative:page;mso-position-vertical:absolute;mso-position-vertical-relative:page;mso-width-percent:0;mso-height-percent:0;mso-width-relative:margin;mso-height-relative:margin" from="312.9pt,95.75pt" to="373.1pt,95.75pt" o:gfxdata="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" strokecolor="#bf8f00 [2407]" strokeweight="2.25pt">
                 <v:stroke joinstyle="miter"/>
@@ -5324,7 +5668,7 @@
               </wp:anchor>
             </w:drawing>
           </mc:Choice>
-          <mc:Fallback>
+          <mc:Fallback xmlns:w16sdtdh="http://schemas.microsoft.com/office/word/2020/wordml/sdtdatahash" xmlns:w16="http://schemas.microsoft.com/office/word/2018/wordml" xmlns:w16cex="http://schemas.microsoft.com/office/word/2018/wordml/cex" xmlns:oel="http://schemas.microsoft.com/office/2019/extlst">
             <w:pict>
               <v:line w14:anchorId="0D173DED" id="Egyenes összekötő 2" o:spid="_x0000_s1026" style="position:absolute;z-index:251687936;visibility:visible;mso-wrap-style:square;mso-width-percent:0;mso-wrap-distance-left:9pt;mso-wrap-distance-top:0;mso-wrap-distance-right:9pt;mso-wrap-distance-bottom:0;mso-position-horizontal:absolute;mso-position-horizontal-relative:page;mso-position-vertical:absolute;mso-position-vertical-relative:page;mso-width-percent:0;mso-width-relative:margin" from="373.25pt,95.7pt" to="415.75pt,95.7pt" o:gfxdata="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" strokecolor="#00b050" strokeweight="2.25pt">
                 <v:stroke joinstyle="miter"/>
@@ -5394,7 +5738,7 @@
               </wp:anchor>
             </w:drawing>
           </mc:Choice>
-          <mc:Fallback>
+          <mc:Fallback xmlns:w16sdtdh="http://schemas.microsoft.com/office/word/2020/wordml/sdtdatahash" xmlns:w16="http://schemas.microsoft.com/office/word/2018/wordml" xmlns:w16cex="http://schemas.microsoft.com/office/word/2018/wordml/cex" xmlns:oel="http://schemas.microsoft.com/office/2019/extlst">
             <w:pict>
               <v:line w14:anchorId="692E0BB6" id="Egyenes összekötő 2" o:spid="_x0000_s1026" style="position:absolute;z-index:251685888;visibility:visible;mso-wrap-style:square;mso-wrap-distance-left:9pt;mso-wrap-distance-top:0;mso-wrap-distance-right:9pt;mso-wrap-distance-bottom:0;mso-position-horizontal:absolute;mso-position-horizontal-relative:page;mso-position-vertical:absolute;mso-position-vertical-relative:page" from="233.5pt,95.65pt" to="312.8pt,95.65pt" o:gfxdata="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" strokecolor="#00b050" strokeweight="2.25pt">
                 <v:stroke joinstyle="miter"/>
@@ -5475,7 +5819,7 @@
           </mc:Choice>
           <mc:Fallback>
             <w:pict>
-              <v:shape w14:anchorId="20C9C315" id="_x0000_s1033" type="#_x0000_t202" style="position:absolute;margin-left:247.4pt;margin-top:289.15pt;width:68.6pt;height:13.9pt;z-index:251681792;visibility:visible;mso-wrap-style:square;mso-width-percent:0;mso-height-percent:0;mso-wrap-distance-left:9pt;mso-wrap-distance-top:0;mso-wrap-distance-right:9pt;mso-wrap-distance-bottom:0;mso-position-horizontal:absolute;mso-position-horizontal-relative:page;mso-position-vertical:absolute;mso-position-vertical-relative:page;mso-width-percent:0;mso-height-percent:0;mso-width-relative:margin;mso-height-relative:margin;v-text-anchor:middle" o:gfxdata="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" fillcolor="white [3201]" stroked="f" strokeweight=".5pt">
+              <v:shape w14:anchorId="20C9C315" id="_x0000_s1033" type="#_x0000_t202" style="position:absolute;margin-left:247.4pt;margin-top:289.15pt;width:68.6pt;height:13.9pt;z-index:251681792;visibility:visible;mso-wrap-style:square;mso-width-percent:0;mso-height-percent:0;mso-wrap-distance-left:9pt;mso-wrap-distance-top:0;mso-wrap-distance-right:9pt;mso-wrap-distance-bottom:0;mso-position-horizontal:absolute;mso-position-horizontal-relative:page;mso-position-vertical:absolute;mso-position-vertical-relative:page;mso-width-percent:0;mso-height-percent:0;mso-width-relative:margin;mso-height-relative:margin;v-text-anchor:middle" o:gfxdata="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" fillcolor="white [3201]" stroked="f" strokeweight=".5pt">
                 <v:textbox style="mso-fit-shape-to-text:t" inset="0,0,0,0">
                   <w:txbxContent>
                     <w:p>
@@ -5568,7 +5912,7 @@
           </mc:Choice>
           <mc:Fallback>
             <w:pict>
-              <v:shape w14:anchorId="30603CF4" id="_x0000_s1034" type="#_x0000_t202" style="position:absolute;margin-left:315.55pt;margin-top:289.05pt;width:77.65pt;height:1in;z-index:251679744;visibility:visible;mso-wrap-style:square;mso-width-percent:0;mso-wrap-distance-left:9pt;mso-wrap-distance-top:0;mso-wrap-distance-right:9pt;mso-wrap-distance-bottom:0;mso-position-horizontal:absolute;mso-position-horizontal-relative:page;mso-position-vertical:absolute;mso-position-vertical-relative:page;mso-width-percent:0;mso-width-relative:margin;v-text-anchor:middle" o:gfxdata="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" fillcolor="white [3201]" stroked="f" strokeweight=".5pt">
+              <v:shape w14:anchorId="30603CF4" id="_x0000_s1034" type="#_x0000_t202" style="position:absolute;margin-left:315.55pt;margin-top:289.05pt;width:77.65pt;height:1in;z-index:251679744;visibility:visible;mso-wrap-style:square;mso-width-percent:0;mso-wrap-distance-left:9pt;mso-wrap-distance-top:0;mso-wrap-distance-right:9pt;mso-wrap-distance-bottom:0;mso-position-horizontal:absolute;mso-position-horizontal-relative:page;mso-position-vertical:absolute;mso-position-vertical-relative:page;mso-width-percent:0;mso-width-relative:margin;v-text-anchor:middle" o:gfxdata="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" fillcolor="white [3201]" stroked="f" strokeweight=".5pt">
                 <v:textbox style="mso-fit-shape-to-text:t" inset="0,0,0,0">
                   <w:txbxContent>
                     <w:p>
@@ -5654,7 +5998,7 @@
               </wp:anchor>
             </w:drawing>
           </mc:Choice>
-          <mc:Fallback>
+          <mc:Fallback xmlns:w16sdtdh="http://schemas.microsoft.com/office/word/2020/wordml/sdtdatahash" xmlns:w16="http://schemas.microsoft.com/office/word/2018/wordml" xmlns:w16cex="http://schemas.microsoft.com/office/word/2018/wordml/cex" xmlns:oel="http://schemas.microsoft.com/office/2019/extlst">
             <w:pict>
               <v:line w14:anchorId="3B26D365" id="Egyenes összekötő 2" o:spid="_x0000_s1026" style="position:absolute;z-index:251666432;visibility:visible;mso-wrap-style:square;mso-width-percent:0;mso-height-percent:0;mso-wrap-distance-left:9pt;mso-wrap-distance-top:0;mso-wrap-distance-right:9pt;mso-wrap-distance-bottom:0;mso-position-horizontal:absolute;mso-position-horizontal-relative:page;mso-position-vertical:absolute;mso-position-vertical-relative:page;mso-width-percent:0;mso-height-percent:0;mso-width-relative:margin;mso-height-relative:margin" from="247.15pt,306.8pt" to="315.9pt,306.8pt" o:gfxdata="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" strokecolor="black [3200]" strokeweight="2.25pt">
                 <v:stroke joinstyle="miter"/>
@@ -5725,7 +6069,7 @@
               </wp:anchor>
             </w:drawing>
           </mc:Choice>
-          <mc:Fallback>
+          <mc:Fallback xmlns:w16sdtdh="http://schemas.microsoft.com/office/word/2020/wordml/sdtdatahash" xmlns:w16="http://schemas.microsoft.com/office/word/2018/wordml" xmlns:w16cex="http://schemas.microsoft.com/office/word/2018/wordml/cex" xmlns:oel="http://schemas.microsoft.com/office/2019/extlst">
             <w:pict>
               <v:line w14:anchorId="7C45978D" id="Egyenes összekötő 2" o:spid="_x0000_s1026" style="position:absolute;z-index:251676672;visibility:visible;mso-wrap-style:square;mso-width-percent:0;mso-height-percent:0;mso-wrap-distance-left:9pt;mso-wrap-distance-top:0;mso-wrap-distance-right:9pt;mso-wrap-distance-bottom:0;mso-position-horizontal:absolute;mso-position-horizontal-relative:page;mso-position-vertical:absolute;mso-position-vertical-relative:margin;mso-width-percent:0;mso-height-percent:0;mso-width-relative:margin;mso-height-relative:margin" from="393.15pt,270.75pt" to="415.85pt,270.75pt" o:gfxdata="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" strokecolor="black [3200]" strokeweight="2.25pt">
                 <v:stroke joinstyle="miter"/>
@@ -5800,7 +6144,7 @@
               </wp:anchor>
             </w:drawing>
           </mc:Choice>
-          <mc:Fallback>
+          <mc:Fallback xmlns:w16sdtdh="http://schemas.microsoft.com/office/word/2020/wordml/sdtdatahash" xmlns:w16="http://schemas.microsoft.com/office/word/2018/wordml" xmlns:w16cex="http://schemas.microsoft.com/office/word/2018/wordml/cex" xmlns:oel="http://schemas.microsoft.com/office/2019/extlst">
             <w:pict>
               <v:line w14:anchorId="28505CB7" id="Egyenes összekötő 2" o:spid="_x0000_s1026" style="position:absolute;z-index:251674624;visibility:visible;mso-wrap-style:square;mso-width-percent:0;mso-height-percent:0;mso-wrap-distance-left:9pt;mso-wrap-distance-top:0;mso-wrap-distance-right:9pt;mso-wrap-distance-bottom:0;mso-position-horizontal:absolute;mso-position-horizontal-relative:page;mso-position-vertical:absolute;mso-position-vertical-relative:margin;mso-width-percent:0;mso-height-percent:0;mso-width-relative:margin;mso-height-relative:margin" from="206.65pt,270.75pt" to="247.2pt,270.75pt" o:gfxdata="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" strokecolor="#0070c0" strokeweight="2.25pt">
                 <v:stroke joinstyle="miter"/>
@@ -5869,7 +6213,7 @@
               </wp:anchor>
             </w:drawing>
           </mc:Choice>
-          <mc:Fallback>
+          <mc:Fallback xmlns:w16sdtdh="http://schemas.microsoft.com/office/word/2020/wordml/sdtdatahash" xmlns:w16="http://schemas.microsoft.com/office/word/2018/wordml" xmlns:w16cex="http://schemas.microsoft.com/office/word/2018/wordml/cex" xmlns:oel="http://schemas.microsoft.com/office/2019/extlst">
             <w:pict>
               <v:line w14:anchorId="06CE8597" id="Egyenes összekötő 2" o:spid="_x0000_s1026" style="position:absolute;z-index:251672576;visibility:visible;mso-wrap-style:square;mso-wrap-distance-left:9pt;mso-wrap-distance-top:0;mso-wrap-distance-right:9pt;mso-wrap-distance-bottom:0;mso-position-horizontal:absolute;mso-position-horizontal-relative:page;mso-position-vertical:absolute;mso-position-vertical-relative:margin" from="315.85pt,270.75pt" to="395.15pt,270.75pt" o:gfxdata="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" strokecolor="#0070c0" strokeweight="2.25pt">
                 <v:stroke joinstyle="miter"/>
@@ -6065,7 +6409,7 @@
           </mc:Choice>
           <mc:Fallback>
             <w:pict>
-              <v:roundrect w14:anchorId="065DE3B1" id="_x0000_s1035" style="position:absolute;margin-left:119.15pt;margin-top:221.15pt;width:170.35pt;height:110.55pt;z-index:251665408;visibility:visible;mso-wrap-style:square;mso-width-percent:0;mso-height-percent:0;mso-wrap-distance-left:9pt;mso-wrap-distance-top:0;mso-wrap-distance-right:9pt;mso-wrap-distance-bottom:0;mso-position-horizontal:right;mso-position-horizontal-relative:margin;mso-position-vertical:absolute;mso-position-vertical-relative:margin;mso-width-percent:0;mso-height-percent:0;mso-width-relative:margin;mso-height-relative:margin;v-text-anchor:top" arcsize="10923f" o:gfxdata="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" filled="f" strokecolor="#0070c0" strokeweight="1pt">
+              <v:roundrect w14:anchorId="065DE3B1" id="_x0000_s1035" style="position:absolute;margin-left:119.15pt;margin-top:221.15pt;width:170.35pt;height:110.55pt;z-index:251665408;visibility:visible;mso-wrap-style:square;mso-width-percent:0;mso-height-percent:0;mso-wrap-distance-left:9pt;mso-wrap-distance-top:0;mso-wrap-distance-right:9pt;mso-wrap-distance-bottom:0;mso-position-horizontal:right;mso-position-horizontal-relative:margin;mso-position-vertical:absolute;mso-position-vertical-relative:margin;mso-width-percent:0;mso-height-percent:0;mso-width-relative:margin;mso-height-relative:margin;v-text-anchor:top" arcsize="10923f" o:gfxdata="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" filled="f" strokecolor="#0070c0" strokeweight="1pt">
                 <v:stroke joinstyle="miter"/>
                 <v:textbox inset="0,0,0,0">
                   <w:txbxContent>
@@ -6279,8 +6623,8 @@
                               <w:tblLook w:val="04A0" w:firstRow="1" w:lastRow="0" w:firstColumn="1" w:lastColumn="0" w:noHBand="0" w:noVBand="1"/>
                             </w:tblPr>
                             <w:tblGrid>
-                              <w:gridCol w:w="1588"/>
-                              <w:gridCol w:w="1588"/>
+                              <w:gridCol w:w="1585"/>
+                              <w:gridCol w:w="1586"/>
                             </w:tblGrid>
                             <w:tr>
                               <w:tc>
@@ -6481,7 +6825,7 @@
           </mc:Choice>
           <mc:Fallback>
             <w:pict>
-              <v:roundrect w14:anchorId="44D0E037" id="_x0000_s1036" style="position:absolute;margin-left:0;margin-top:221.15pt;width:170.35pt;height:110.55pt;z-index:251663360;visibility:visible;mso-wrap-style:square;mso-width-percent:0;mso-height-percent:0;mso-wrap-distance-left:9pt;mso-wrap-distance-top:0;mso-wrap-distance-right:9pt;mso-wrap-distance-bottom:0;mso-position-horizontal:left;mso-position-horizontal-relative:margin;mso-position-vertical:absolute;mso-position-vertical-relative:margin;mso-width-percent:0;mso-height-percent:0;mso-width-relative:margin;mso-height-relative:margin;v-text-anchor:top" arcsize="10923f" o:gfxdata="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" filled="f" strokecolor="black [3213]" strokeweight="1pt">
+              <v:roundrect w14:anchorId="44D0E037" id="_x0000_s1036" style="position:absolute;margin-left:0;margin-top:221.15pt;width:170.35pt;height:110.55pt;z-index:251663360;visibility:visible;mso-wrap-style:square;mso-width-percent:0;mso-height-percent:0;mso-wrap-distance-left:9pt;mso-wrap-distance-top:0;mso-wrap-distance-right:9pt;mso-wrap-distance-bottom:0;mso-position-horizontal:left;mso-position-horizontal-relative:margin;mso-position-vertical:absolute;mso-position-vertical-relative:margin;mso-width-percent:0;mso-height-percent:0;mso-width-relative:margin;mso-height-relative:margin;v-text-anchor:top" arcsize="10923f" o:gfxdata="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" filled="f" strokecolor="black [3213]" strokeweight="1pt">
                 <v:stroke joinstyle="miter"/>
                 <v:textbox inset="0,0,0,0">
                   <w:txbxContent>
@@ -6523,8 +6867,8 @@
                         <w:tblLook w:val="04A0" w:firstRow="1" w:lastRow="0" w:firstColumn="1" w:lastColumn="0" w:noHBand="0" w:noVBand="1"/>
                       </w:tblPr>
                       <w:tblGrid>
-                        <w:gridCol w:w="1588"/>
-                        <w:gridCol w:w="1588"/>
+                        <w:gridCol w:w="1585"/>
+                        <w:gridCol w:w="1586"/>
                       </w:tblGrid>
                       <w:tr>
                         <w:tc>
@@ -6808,8 +7152,8 @@
                               <w:tblLook w:val="04A0" w:firstRow="1" w:lastRow="0" w:firstColumn="1" w:lastColumn="0" w:noHBand="0" w:noVBand="1"/>
                             </w:tblPr>
                             <w:tblGrid>
-                              <w:gridCol w:w="1589"/>
-                              <w:gridCol w:w="1589"/>
+                              <w:gridCol w:w="1587"/>
+                              <w:gridCol w:w="1586"/>
                             </w:tblGrid>
                             <w:tr>
                               <w:tc>
@@ -6999,7 +7343,7 @@
           </mc:Choice>
           <mc:Fallback>
             <w:pict>
-              <v:roundrect w14:anchorId="5FDF4DCF" id="_x0000_s1037" style="position:absolute;margin-left:119.25pt;margin-top:0;width:170.45pt;height:110.45pt;z-index:251661312;visibility:visible;mso-wrap-style:square;mso-wrap-distance-left:9pt;mso-wrap-distance-top:0;mso-wrap-distance-right:9pt;mso-wrap-distance-bottom:0;mso-position-horizontal:right;mso-position-horizontal-relative:margin;mso-position-vertical:top;mso-position-vertical-relative:margin;v-text-anchor:top" arcsize="10923f" o:gfxdata="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" filled="f" strokecolor="#bf8f00 [2407]" strokeweight="1pt">
+              <v:roundrect w14:anchorId="5FDF4DCF" id="_x0000_s1037" style="position:absolute;margin-left:119.25pt;margin-top:0;width:170.45pt;height:110.45pt;z-index:251661312;visibility:visible;mso-wrap-style:square;mso-wrap-distance-left:9pt;mso-wrap-distance-top:0;mso-wrap-distance-right:9pt;mso-wrap-distance-bottom:0;mso-position-horizontal:right;mso-position-horizontal-relative:margin;mso-position-vertical:top;mso-position-vertical-relative:margin;v-text-anchor:top" arcsize="10923f" o:gfxdata="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" filled="f" strokecolor="#bf8f00 [2407]" strokeweight="1pt">
                 <v:stroke joinstyle="miter"/>
                 <v:textbox inset="0,0,0,0">
                   <w:txbxContent>
@@ -7041,8 +7385,8 @@
                         <w:tblLook w:val="04A0" w:firstRow="1" w:lastRow="0" w:firstColumn="1" w:lastColumn="0" w:noHBand="0" w:noVBand="1"/>
                       </w:tblPr>
                       <w:tblGrid>
-                        <w:gridCol w:w="1589"/>
-                        <w:gridCol w:w="1589"/>
+                        <w:gridCol w:w="1587"/>
+                        <w:gridCol w:w="1586"/>
                       </w:tblGrid>
                       <w:tr>
                         <w:tc>
@@ -7451,7 +7795,7 @@
           </mc:Choice>
           <mc:Fallback>
             <w:pict>
-              <v:roundrect w14:anchorId="78B384B7" id="_x0000_s1038" style="position:absolute;margin-left:0;margin-top:0;width:170.45pt;height:110.45pt;z-index:251659264;visibility:visible;mso-wrap-style:square;mso-wrap-distance-left:9pt;mso-wrap-distance-top:0;mso-wrap-distance-right:9pt;mso-wrap-distance-bottom:0;mso-position-horizontal:left;mso-position-horizontal-relative:margin;mso-position-vertical:top;mso-position-vertical-relative:margin;v-text-anchor:top" arcsize="10923f" o:gfxdata="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" filled="f" strokecolor="#00b050" strokeweight="1pt">
+              <v:roundrect w14:anchorId="78B384B7" id="_x0000_s1038" style="position:absolute;margin-left:0;margin-top:0;width:170.45pt;height:110.45pt;z-index:251659264;visibility:visible;mso-wrap-style:square;mso-wrap-distance-left:9pt;mso-wrap-distance-top:0;mso-wrap-distance-right:9pt;mso-wrap-distance-bottom:0;mso-position-horizontal:left;mso-position-horizontal-relative:margin;mso-position-vertical:top;mso-position-vertical-relative:margin;v-text-anchor:top" arcsize="10923f" o:gfxdata="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" filled="f" strokecolor="#00b050" strokeweight="1pt">
                 <v:stroke joinstyle="miter"/>
                 <v:textbox inset="0,0,0,0">
                   <w:txbxContent>
@@ -7629,7 +7973,7 @@
 </file>
 
 <file path=word/numbering.xml><?xml version="1.0" encoding="utf-8"?>
-<w:numbering xmlns:wpc="http://schemas.microsoft.com/office/word/2010/wordprocessingCanvas" xmlns:cx="http://schemas.microsoft.com/office/drawing/2014/chartex" xmlns:cx1="http://schemas.microsoft.com/office/drawing/2015/9/8/chartex" xmlns:cx2="http://schemas.microsoft.com/office/drawing/2015/10/21/chartex" xmlns:cx3="http://schemas.microsoft.com/office/drawing/2016/5/9/chartex" xmlns:cx4="http://schemas.microsoft.com/office/drawing/2016/5/10/chartex" xmlns:cx5="http://schemas.microsoft.com/office/drawing/2016/5/11/chartex" xmlns:cx6="http://schemas.microsoft.com/office/drawing/2016/5/12/chartex" xmlns:cx7="http://schemas.microsoft.com/office/drawing/2016/5/13/chartex" xmlns:cx8="http://schemas.microsoft.com/office/drawing/2016/5/14/chartex" xmlns:mc="http://schemas.openxmlformats.org/markup-compatibility/2006" xmlns:aink="http://schemas.microsoft.com/office/drawing/2016/ink" xmlns:am3d="http://schemas.microsoft.com/office/drawing/2017/model3d" xmlns:o="urn:schemas-microsoft-com:office:office" xmlns:oel="http://schemas.microsoft.com/office/2019/extlst" xmlns:r="http://schemas.openxmlformats.org/officeDocument/2006/relationships" xmlns:m="http://schemas.openxmlformats.org/officeDocument/2006/math" xmlns:v="urn:schemas-microsoft-com:vml" xmlns:wp14="http://schemas.microsoft.com/office/word/2010/wordprocessingDrawing" xmlns:wp="http://schemas.openxmlformats.org/drawingml/2006/wordprocessingDrawing" xmlns:w10="urn:schemas-microsoft-com:office:word" xmlns:w="http://schemas.openxmlformats.org/wordprocessingml/2006/main" xmlns:w14="http://schemas.microsoft.com/office/word/2010/wordml" xmlns:w15="http://schemas.microsoft.com/office/word/2012/wordml" xmlns:w16cex="http://schemas.microsoft.com/office/word/2018/wordml/cex" xmlns:w16cid="http://schemas.microsoft.com/office/word/2016/wordml/cid" xmlns:w16="http://schemas.microsoft.com/office/word/2018/wordml" xmlns:w16sdtdh="http://schemas.microsoft.com/office/word/2020/wordml/sdtdatahash" xmlns:w16se="http://schemas.microsoft.com/office/word/2015/wordml/symex" xmlns:wpg="http://schemas.microsoft.com/office/word/2010/wordprocessingGroup" xmlns:wpi="http://schemas.microsoft.com/office/word/2010/wordprocessingInk" xmlns:wne="http://schemas.microsoft.com/office/word/2006/wordml" xmlns:wps="http://schemas.microsoft.com/office/word/2010/wordprocessingShape" mc:Ignorable="w14 w15 w16se w16cid w16 w16cex w16sdtdh wp14">
+<w:numbering xmlns:wpc="http://schemas.microsoft.com/office/word/2010/wordprocessingCanvas" xmlns:cx="http://schemas.microsoft.com/office/drawing/2014/chartex" xmlns:cx1="http://schemas.microsoft.com/office/drawing/2015/9/8/chartex" xmlns:cx2="http://schemas.microsoft.com/office/drawing/2015/10/21/chartex" xmlns:cx3="http://schemas.microsoft.com/office/drawing/2016/5/9/chartex" xmlns:cx4="http://schemas.microsoft.com/office/drawing/2016/5/10/chartex" xmlns:cx5="http://schemas.microsoft.com/office/drawing/2016/5/11/chartex" xmlns:cx6="http://schemas.microsoft.com/office/drawing/2016/5/12/chartex" xmlns:cx7="http://schemas.microsoft.com/office/drawing/2016/5/13/chartex" xmlns:cx8="http://schemas.microsoft.com/office/drawing/2016/5/14/chartex" xmlns:mc="http://schemas.openxmlformats.org/markup-compatibility/2006" xmlns:aink="http://schemas.microsoft.com/office/drawing/2016/ink" xmlns:am3d="http://schemas.microsoft.com/office/drawing/2017/model3d" xmlns:o="urn:schemas-microsoft-com:office:office" xmlns:r="http://schemas.openxmlformats.org/officeDocument/2006/relationships" xmlns:m="http://schemas.openxmlformats.org/officeDocument/2006/math" xmlns:v="urn:schemas-microsoft-com:vml" xmlns:wp14="http://schemas.microsoft.com/office/word/2010/wordprocessingDrawing" xmlns:wp="http://schemas.openxmlformats.org/drawingml/2006/wordprocessingDrawing" xmlns:w10="urn:schemas-microsoft-com:office:word" xmlns:w="http://schemas.openxmlformats.org/wordprocessingml/2006/main" xmlns:w14="http://schemas.microsoft.com/office/word/2010/wordml" xmlns:w15="http://schemas.microsoft.com/office/word/2012/wordml" xmlns:w16cid="http://schemas.microsoft.com/office/word/2016/wordml/cid" xmlns:w16se="http://schemas.microsoft.com/office/word/2015/wordml/symex" xmlns:wpg="http://schemas.microsoft.com/office/word/2010/wordprocessingGroup" xmlns:wpi="http://schemas.microsoft.com/office/word/2010/wordprocessingInk" xmlns:wne="http://schemas.microsoft.com/office/word/2006/wordml" xmlns:wps="http://schemas.microsoft.com/office/word/2010/wordprocessingShape" mc:Ignorable="w14 w15 w16se w16cid wp14">
   <w:abstractNum w:abstractNumId="0" w15:restartNumberingAfterBreak="0">
     <w:nsid w:val="05570FE4"/>
     <w:multiLevelType w:val="hybridMultilevel"/>
@@ -8532,35 +8876,35 @@
       </w:rPr>
     </w:lvl>
   </w:abstractNum>
-  <w:num w:numId="1" w16cid:durableId="1331905280">
+  <w:num w:numId="1">
     <w:abstractNumId w:val="6"/>
   </w:num>
-  <w:num w:numId="2" w16cid:durableId="1099060536">
+  <w:num w:numId="2">
     <w:abstractNumId w:val="0"/>
   </w:num>
-  <w:num w:numId="3" w16cid:durableId="1828595735">
+  <w:num w:numId="3">
     <w:abstractNumId w:val="1"/>
   </w:num>
-  <w:num w:numId="4" w16cid:durableId="571550948">
+  <w:num w:numId="4">
     <w:abstractNumId w:val="7"/>
   </w:num>
-  <w:num w:numId="5" w16cid:durableId="1421678111">
+  <w:num w:numId="5">
     <w:abstractNumId w:val="5"/>
   </w:num>
-  <w:num w:numId="6" w16cid:durableId="1551455942">
+  <w:num w:numId="6">
     <w:abstractNumId w:val="3"/>
   </w:num>
-  <w:num w:numId="7" w16cid:durableId="802113228">
+  <w:num w:numId="7">
     <w:abstractNumId w:val="4"/>
   </w:num>
-  <w:num w:numId="8" w16cid:durableId="1382710616">
+  <w:num w:numId="8">
     <w:abstractNumId w:val="2"/>
   </w:num>
 </w:numbering>
 </file>
 
 <file path=word/styles.xml><?xml version="1.0" encoding="utf-8"?>
-<w:styles xmlns:mc="http://schemas.openxmlformats.org/markup-compatibility/2006" xmlns:r="http://schemas.openxmlformats.org/officeDocument/2006/relationships" xmlns:w="http://schemas.openxmlformats.org/wordprocessingml/2006/main" xmlns:w14="http://schemas.microsoft.com/office/word/2010/wordml" xmlns:w15="http://schemas.microsoft.com/office/word/2012/wordml" xmlns:w16cex="http://schemas.microsoft.com/office/word/2018/wordml/cex" xmlns:w16cid="http://schemas.microsoft.com/office/word/2016/wordml/cid" xmlns:w16="http://schemas.microsoft.com/office/word/2018/wordml" xmlns:w16sdtdh="http://schemas.microsoft.com/office/word/2020/wordml/sdtdatahash" xmlns:w16se="http://schemas.microsoft.com/office/word/2015/wordml/symex" mc:Ignorable="w14 w15 w16se w16cid w16 w16cex w16sdtdh">
+<w:styles xmlns:mc="http://schemas.openxmlformats.org/markup-compatibility/2006" xmlns:r="http://schemas.openxmlformats.org/officeDocument/2006/relationships" xmlns:w="http://schemas.openxmlformats.org/wordprocessingml/2006/main" xmlns:w14="http://schemas.microsoft.com/office/word/2010/wordml" xmlns:w15="http://schemas.microsoft.com/office/word/2012/wordml" xmlns:w16cid="http://schemas.microsoft.com/office/word/2016/wordml/cid" xmlns:w16se="http://schemas.microsoft.com/office/word/2015/wordml/symex" mc:Ignorable="w14 w15 w16se w16cid">
   <w:docDefaults>
     <w:rPrDefault>
       <w:rPr>
@@ -8574,7 +8918,7 @@
     </w:rPrDefault>
     <w:pPrDefault/>
   </w:docDefaults>
-  <w:latentStyles w:defLockedState="0" w:defUIPriority="99" w:defSemiHidden="0" w:defUnhideWhenUsed="0" w:defQFormat="0" w:count="376">
+  <w:latentStyles w:defLockedState="0" w:defUIPriority="99" w:defSemiHidden="0" w:defUnhideWhenUsed="0" w:defQFormat="0" w:count="375">
     <w:lsdException w:name="Normal" w:uiPriority="0" w:qFormat="1"/>
     <w:lsdException w:name="heading 1" w:uiPriority="9" w:qFormat="1"/>
     <w:lsdException w:name="heading 2" w:semiHidden="1" w:uiPriority="9" w:unhideWhenUsed="1" w:qFormat="1"/>
@@ -8950,7 +9294,6 @@
     <w:lsdException w:name="Smart Hyperlink" w:semiHidden="1" w:unhideWhenUsed="1"/>
     <w:lsdException w:name="Hashtag" w:semiHidden="1" w:unhideWhenUsed="1"/>
     <w:lsdException w:name="Unresolved Mention" w:semiHidden="1" w:unhideWhenUsed="1"/>
-    <w:lsdException w:name="Smart Link" w:semiHidden="1" w:unhideWhenUsed="1"/>
   </w:latentStyles>
   <w:style w:type="paragraph" w:default="1" w:styleId="Norml">
     <w:name w:val="Normal"/>
@@ -9356,7 +9699,7 @@
 </file>
 
 <file path=customXml/itemProps1.xml><?xml version="1.0" encoding="utf-8"?>
-<ds:datastoreItem xmlns:ds="http://schemas.openxmlformats.org/officeDocument/2006/customXml" ds:itemID="{C6CC6210-349C-4977-B066-FF0228B0B185}">
+<ds:datastoreItem xmlns:ds="http://schemas.openxmlformats.org/officeDocument/2006/customXml" ds:itemID="{C3354289-CB6A-4FA3-9FBA-1261BF69B38C}">
   <ds:schemaRefs>
     <ds:schemaRef ds:uri="http://schemas.openxmlformats.org/officeDocument/2006/bibliography"/>
   </ds:schemaRefs>

</xml_diff>

<commit_message>
Regisztracio, login + error handling done
</commit_message>
<xml_diff>
--- a/Docs.docx
+++ b/Docs.docx
@@ -1960,7 +1960,7 @@
     <w:p>
       <w:pPr>
         <w:rPr>
-          <w:rFonts w:cs="Times New Roman"/>
+          <w:rStyle w:val="Hiperhivatkozs"/>
         </w:rPr>
       </w:pPr>
       <w:hyperlink r:id="rId7" w:history="1">
@@ -1993,6 +1993,24 @@
         </w:r>
         <w:proofErr w:type="spellEnd"/>
       </w:hyperlink>
+    </w:p>
+    <w:p>
+      <w:r>
+        <w:t xml:space="preserve">Email: </w:t>
+      </w:r>
+      <w:hyperlink r:id="rId8" w:history="1">
+        <w:r>
+          <w:rPr>
+            <w:rStyle w:val="Hiperhivatkozs"/>
+          </w:rPr>
+          <w:t>pinter.armin@students.jedlik.eu</w:t>
+        </w:r>
+      </w:hyperlink>
+    </w:p>
+    <w:p>
+      <w:r>
+        <w:t>Jelszó: Password01</w:t>
+      </w:r>
     </w:p>
     <w:sectPr>
       <w:pgSz w:w="12474" w:h="12242" w:orient="landscape"/>
@@ -3561,12 +3579,35 @@
     <w:name w:val="Hyperlink"/>
     <w:basedOn w:val="Bekezdsalapbettpusa"/>
     <w:uiPriority w:val="99"/>
-    <w:semiHidden/>
     <w:unhideWhenUsed/>
     <w:rsid w:val="00375F68"/>
     <w:rPr>
       <w:color w:val="0000FF"/>
       <w:u w:val="single"/>
+    </w:rPr>
+  </w:style>
+  <w:style w:type="character" w:styleId="Mrltotthiperhivatkozs">
+    <w:name w:val="FollowedHyperlink"/>
+    <w:basedOn w:val="Bekezdsalapbettpusa"/>
+    <w:uiPriority w:val="99"/>
+    <w:semiHidden/>
+    <w:unhideWhenUsed/>
+    <w:rsid w:val="00052629"/>
+    <w:rPr>
+      <w:color w:val="954F72" w:themeColor="followedHyperlink"/>
+      <w:u w:val="single"/>
+    </w:rPr>
+  </w:style>
+  <w:style w:type="character" w:styleId="Feloldatlanmegemlts">
+    <w:name w:val="Unresolved Mention"/>
+    <w:basedOn w:val="Bekezdsalapbettpusa"/>
+    <w:uiPriority w:val="99"/>
+    <w:semiHidden/>
+    <w:unhideWhenUsed/>
+    <w:rsid w:val="00052629"/>
+    <w:rPr>
+      <w:color w:val="605E5C"/>
+      <w:shd w:val="clear" w:color="auto" w:fill="E1DFDD"/>
     </w:rPr>
   </w:style>
 </w:styles>

</xml_diff>